<commit_message>
1. Descrição geral das bibliotecas de jogos, como uma introdução para a nossa biblioteca de jogos (o que esperar de uma biblioteca de jogos).
</commit_message>
<xml_diff>
--- a/Saga_Documentos/Game_Designe_Word_Office/Desenvolvimento SAGA.docx
+++ b/Saga_Documentos/Game_Designe_Word_Office/Desenvolvimento SAGA.docx
@@ -27,7 +27,19 @@
         <w:rPr>
           <w:lang w:val="pt-BR"/>
         </w:rPr>
-        <w:t>Biblioteca de Jogos</w:t>
+        <w:t>Biblioteca</w:t>
+      </w:r>
+      <w:r>
+        <w:rPr>
+          <w:lang w:val="pt-BR"/>
+        </w:rPr>
+        <w:t>s</w:t>
+      </w:r>
+      <w:r>
+        <w:rPr>
+          <w:lang w:val="pt-BR"/>
+        </w:rPr>
+        <w:t xml:space="preserve"> de Jogos</w:t>
       </w:r>
     </w:p>
     <w:p>
@@ -97,8 +109,190 @@
         <w:rPr>
           <w:lang w:val="pt-BR"/>
         </w:rPr>
-        <w:t xml:space="preserve"> </w:t>
-      </w:r>
+        <w:t xml:space="preserve">O nível dessas ferramentas varia: algumas </w:t>
+      </w:r>
+      <w:proofErr w:type="spellStart"/>
+      <w:r>
+        <w:rPr>
+          <w:lang w:val="pt-BR"/>
+        </w:rPr>
+        <w:t>engines</w:t>
+      </w:r>
+      <w:proofErr w:type="spellEnd"/>
+      <w:r>
+        <w:rPr>
+          <w:lang w:val="pt-BR"/>
+        </w:rPr>
+        <w:t xml:space="preserve"> se limitam a códigos, ou seja, constantes, variáveis, funções e classes relacionadas, mas outras contam com interfaces gráficas que possibilitam o desenvolvimento de um jogo sem programação. De qualquer forma, uma game </w:t>
+      </w:r>
+      <w:proofErr w:type="spellStart"/>
+      <w:r>
+        <w:rPr>
+          <w:lang w:val="pt-BR"/>
+        </w:rPr>
+        <w:t>engine</w:t>
+      </w:r>
+      <w:proofErr w:type="spellEnd"/>
+      <w:r>
+        <w:rPr>
+          <w:lang w:val="pt-BR"/>
+        </w:rPr>
+        <w:t xml:space="preserve"> precisa proporcionar</w:t>
+      </w:r>
+      <w:r>
+        <w:rPr>
+          <w:lang w:val="pt-BR"/>
+        </w:rPr>
+        <w:t xml:space="preserve">, entre outras funcionalidades, ferramentas para manipular sons, imagens (elementos, texto, imagens, </w:t>
+      </w:r>
+      <w:proofErr w:type="spellStart"/>
+      <w:r>
+        <w:rPr>
+          <w:lang w:val="pt-BR"/>
+        </w:rPr>
+        <w:t>etc</w:t>
+      </w:r>
+      <w:proofErr w:type="spellEnd"/>
+      <w:r>
+        <w:rPr>
+          <w:lang w:val="pt-BR"/>
+        </w:rPr>
+        <w:t xml:space="preserve">), memória (dados) e controle (teclado, mouse, </w:t>
+      </w:r>
+      <w:proofErr w:type="spellStart"/>
+      <w:r>
+        <w:rPr>
+          <w:lang w:val="pt-BR"/>
+        </w:rPr>
+        <w:t>etc</w:t>
+      </w:r>
+      <w:proofErr w:type="spellEnd"/>
+      <w:r>
+        <w:rPr>
+          <w:lang w:val="pt-BR"/>
+        </w:rPr>
+        <w:t>).</w:t>
+      </w:r>
+    </w:p>
+    <w:p>
+      <w:pPr>
+        <w:pStyle w:val="Ttulo2"/>
+        <w:rPr>
+          <w:lang w:val="pt-BR"/>
+        </w:rPr>
+      </w:pPr>
+      <w:r>
+        <w:rPr>
+          <w:lang w:val="pt-BR"/>
+        </w:rPr>
+        <w:t xml:space="preserve">Saga Game </w:t>
+      </w:r>
+      <w:proofErr w:type="spellStart"/>
+      <w:r>
+        <w:rPr>
+          <w:lang w:val="pt-BR"/>
+        </w:rPr>
+        <w:t>Library</w:t>
+      </w:r>
+      <w:proofErr w:type="spellEnd"/>
+    </w:p>
+    <w:p>
+      <w:pPr>
+        <w:rPr>
+          <w:lang w:val="pt-BR"/>
+        </w:rPr>
+      </w:pPr>
+    </w:p>
+    <w:p>
+      <w:pPr>
+        <w:pStyle w:val="Ttulo3"/>
+        <w:rPr>
+          <w:lang w:val="pt-BR"/>
+        </w:rPr>
+      </w:pPr>
+      <w:r>
+        <w:rPr>
+          <w:lang w:val="pt-BR"/>
+        </w:rPr>
+        <w:t>Som</w:t>
+      </w:r>
+    </w:p>
+    <w:p>
+      <w:pPr>
+        <w:rPr>
+          <w:lang w:val="pt-BR"/>
+        </w:rPr>
+      </w:pPr>
+    </w:p>
+    <w:p>
+      <w:pPr>
+        <w:pStyle w:val="Ttulo3"/>
+        <w:rPr>
+          <w:lang w:val="pt-BR"/>
+        </w:rPr>
+      </w:pPr>
+      <w:r>
+        <w:rPr>
+          <w:lang w:val="pt-BR"/>
+        </w:rPr>
+        <w:t>Imagem</w:t>
+      </w:r>
+    </w:p>
+    <w:p>
+      <w:pPr>
+        <w:rPr>
+          <w:lang w:val="pt-BR"/>
+        </w:rPr>
+      </w:pPr>
+    </w:p>
+    <w:p>
+      <w:pPr>
+        <w:pStyle w:val="Ttulo3"/>
+        <w:rPr>
+          <w:lang w:val="pt-BR"/>
+        </w:rPr>
+      </w:pPr>
+      <w:r>
+        <w:rPr>
+          <w:lang w:val="pt-BR"/>
+        </w:rPr>
+        <w:t>Memória</w:t>
+      </w:r>
+    </w:p>
+    <w:p>
+      <w:pPr>
+        <w:rPr>
+          <w:lang w:val="pt-BR"/>
+        </w:rPr>
+      </w:pPr>
+    </w:p>
+    <w:p>
+      <w:pPr>
+        <w:pStyle w:val="Ttulo3"/>
+        <w:rPr>
+          <w:lang w:val="pt-BR"/>
+        </w:rPr>
+      </w:pPr>
+      <w:r>
+        <w:rPr>
+          <w:lang w:val="pt-BR"/>
+        </w:rPr>
+        <w:t>Controle</w:t>
+      </w:r>
+    </w:p>
+    <w:p>
+      <w:pPr>
+        <w:rPr>
+          <w:lang w:val="pt-BR"/>
+        </w:rPr>
+      </w:pPr>
+    </w:p>
+    <w:p>
+      <w:pPr>
+        <w:rPr>
+          <w:lang w:val="pt-BR"/>
+        </w:rPr>
+      </w:pPr>
     </w:p>
     <w:sectPr>
       <w:pgSz w:w="12240" w:h="15840"/>

</xml_diff>

<commit_message>
- Descrição de cada pacote em andamento.  - Mais algumas alterações na Color.cpp, pelo fato de al_map_rgb() trabalhar na faixa de 0 a 255 e outras funções na faixa de 0 a 1. A função toRGB() também foi modificada.
</commit_message>
<xml_diff>
--- a/Saga_Documentos/Game_Designe_Word_Office/Desenvolvimento SAGA.docx
+++ b/Saga_Documentos/Game_Designe_Word_Office/Desenvolvimento SAGA.docx
@@ -1,6 +1,6 @@
 
 <file path=word/document.xml><?xml version="1.0" encoding="utf-8"?>
-<w:document xmlns:ve="http://schemas.openxmlformats.org/markup-compatibility/2006" xmlns:o="urn:schemas-microsoft-com:office:office" xmlns:r="http://schemas.openxmlformats.org/officeDocument/2006/relationships" xmlns:m="http://schemas.openxmlformats.org/officeDocument/2006/math" xmlns:v="urn:schemas-microsoft-com:vml" xmlns:wp="http://schemas.openxmlformats.org/drawingml/2006/wordprocessingDrawing" xmlns:w10="urn:schemas-microsoft-com:office:word" xmlns:w="http://schemas.openxmlformats.org/wordprocessingml/2006/main" xmlns:wne="http://schemas.microsoft.com/office/word/2006/wordml">
+<w:document xmlns:wpc="http://schemas.microsoft.com/office/word/2010/wordprocessingCanvas" xmlns:mc="http://schemas.openxmlformats.org/markup-compatibility/2006" xmlns:o="urn:schemas-microsoft-com:office:office" xmlns:r="http://schemas.openxmlformats.org/officeDocument/2006/relationships" xmlns:m="http://schemas.openxmlformats.org/officeDocument/2006/math" xmlns:v="urn:schemas-microsoft-com:vml" xmlns:wp14="http://schemas.microsoft.com/office/word/2010/wordprocessingDrawing" xmlns:wp="http://schemas.openxmlformats.org/drawingml/2006/wordprocessingDrawing" xmlns:w10="urn:schemas-microsoft-com:office:word" xmlns:w="http://schemas.openxmlformats.org/wordprocessingml/2006/main" xmlns:w14="http://schemas.microsoft.com/office/word/2010/wordml" xmlns:wpg="http://schemas.microsoft.com/office/word/2010/wordprocessingGroup" xmlns:wpi="http://schemas.microsoft.com/office/word/2010/wordprocessingInk" xmlns:wne="http://schemas.microsoft.com/office/word/2006/wordml" xmlns:wps="http://schemas.microsoft.com/office/word/2010/wordprocessingShape" mc:Ignorable="w14 wp14">
   <w:body>
     <w:p>
       <w:pPr>
@@ -195,16 +195,8 @@
         <w:rPr>
           <w:lang w:val="pt-BR"/>
         </w:rPr>
-        <w:t xml:space="preserve">Saga Game </w:t>
-      </w:r>
-      <w:proofErr w:type="spellStart"/>
-      <w:r>
-        <w:rPr>
-          <w:lang w:val="pt-BR"/>
-        </w:rPr>
-        <w:t>Library</w:t>
-      </w:r>
-      <w:proofErr w:type="spellEnd"/>
+        <w:t>Saga Game Library</w:t>
+      </w:r>
     </w:p>
     <w:p>
       <w:pPr>
@@ -373,82 +365,1580 @@
     </w:p>
     <w:p>
       <w:pPr>
-        <w:pStyle w:val="Ttulo3"/>
-        <w:rPr>
-          <w:lang w:val="pt-BR"/>
-        </w:rPr>
-      </w:pPr>
-      <w:r>
-        <w:rPr>
-          <w:lang w:val="pt-BR"/>
-        </w:rPr>
-        <w:t>Som</w:t>
-      </w:r>
-    </w:p>
-    <w:p>
-      <w:pPr>
-        <w:rPr>
-          <w:lang w:val="pt-BR"/>
-        </w:rPr>
-      </w:pPr>
-    </w:p>
-    <w:p>
-      <w:pPr>
-        <w:pStyle w:val="Ttulo3"/>
-        <w:rPr>
-          <w:lang w:val="pt-BR"/>
-        </w:rPr>
-      </w:pPr>
-      <w:r>
-        <w:rPr>
-          <w:lang w:val="pt-BR"/>
-        </w:rPr>
-        <w:t>Imagem</w:t>
-      </w:r>
-    </w:p>
-    <w:p>
-      <w:pPr>
-        <w:rPr>
-          <w:lang w:val="pt-BR"/>
-        </w:rPr>
-      </w:pPr>
-    </w:p>
-    <w:p>
-      <w:pPr>
-        <w:pStyle w:val="Ttulo3"/>
-        <w:rPr>
-          <w:lang w:val="pt-BR"/>
-        </w:rPr>
-      </w:pPr>
-      <w:r>
-        <w:rPr>
-          <w:lang w:val="pt-BR"/>
-        </w:rPr>
-        <w:t>Memória</w:t>
-      </w:r>
-    </w:p>
-    <w:p>
-      <w:pPr>
-        <w:rPr>
-          <w:lang w:val="pt-BR"/>
-        </w:rPr>
-      </w:pPr>
-    </w:p>
-    <w:p>
-      <w:pPr>
-        <w:pStyle w:val="Ttulo3"/>
-        <w:rPr>
-          <w:lang w:val="pt-BR"/>
-        </w:rPr>
-      </w:pPr>
-      <w:proofErr w:type="spellStart"/>
-      <w:r>
-        <w:rPr>
-          <w:lang w:val="pt-BR"/>
-        </w:rPr>
-        <w:t>Control</w:t>
-      </w:r>
-      <w:proofErr w:type="spellEnd"/>
+        <w:rPr>
+          <w:lang w:val="pt-BR"/>
+        </w:rPr>
+      </w:pPr>
+      <w:r>
+        <w:rPr>
+          <w:lang w:val="pt-BR"/>
+        </w:rPr>
+        <w:t xml:space="preserve">A </w:t>
+      </w:r>
+      <w:proofErr w:type="spellStart"/>
+      <w:r>
+        <w:rPr>
+          <w:lang w:val="pt-BR"/>
+        </w:rPr>
+        <w:t>engine</w:t>
+      </w:r>
+      <w:proofErr w:type="spellEnd"/>
+      <w:r>
+        <w:rPr>
+          <w:lang w:val="pt-BR"/>
+        </w:rPr>
+        <w:t xml:space="preserve">, também conhecida com SAGA, ou simplesmente SGL, está estruturada em </w:t>
+      </w:r>
+      <w:proofErr w:type="gramStart"/>
+      <w:r>
+        <w:rPr>
+          <w:lang w:val="pt-BR"/>
+        </w:rPr>
+        <w:t>7</w:t>
+      </w:r>
+      <w:proofErr w:type="gramEnd"/>
+      <w:r>
+        <w:rPr>
+          <w:lang w:val="pt-BR"/>
+        </w:rPr>
+        <w:t xml:space="preserve"> camadas ou pacotes. São eles:</w:t>
+      </w:r>
+    </w:p>
+    <w:p>
+      <w:pPr>
+        <w:rPr>
+          <w:lang w:val="pt-BR"/>
+        </w:rPr>
+      </w:pPr>
+    </w:p>
+    <w:p>
+      <w:pPr>
+        <w:jc w:val="left"/>
+        <w:rPr>
+          <w:b/>
+          <w:lang w:val="pt-BR"/>
+        </w:rPr>
+      </w:pPr>
+      <w:r>
+        <w:rPr>
+          <w:b/>
+          <w:lang w:val="pt-BR"/>
+        </w:rPr>
+        <w:t xml:space="preserve">1 - </w:t>
+      </w:r>
+      <w:proofErr w:type="spellStart"/>
+      <w:r>
+        <w:rPr>
+          <w:b/>
+          <w:lang w:val="pt-BR"/>
+        </w:rPr>
+        <w:t>Sgl</w:t>
+      </w:r>
+      <w:proofErr w:type="spellEnd"/>
+    </w:p>
+    <w:p>
+      <w:pPr>
+        <w:jc w:val="left"/>
+        <w:rPr>
+          <w:lang w:val="pt-BR"/>
+        </w:rPr>
+      </w:pPr>
+      <w:r>
+        <w:rPr>
+          <w:lang w:val="pt-BR"/>
+        </w:rPr>
+        <w:t xml:space="preserve">É o pacote mais geral, e que contém todos os outros. Quando </w:t>
+      </w:r>
+      <w:r>
+        <w:rPr>
+          <w:lang w:val="pt-BR"/>
+        </w:rPr>
+        <w:t>a funcionalidade de uma classe não é espec</w:t>
+      </w:r>
+      <w:r>
+        <w:rPr>
+          <w:lang w:val="pt-BR"/>
+        </w:rPr>
+        <w:t>í</w:t>
+      </w:r>
+      <w:r>
+        <w:rPr>
+          <w:lang w:val="pt-BR"/>
+        </w:rPr>
+        <w:t xml:space="preserve">fica ou é usada como ferramenta auxiliar em outras classes, ela é colocada nesse pacote. </w:t>
+      </w:r>
+    </w:p>
+    <w:p>
+      <w:pPr>
+        <w:pStyle w:val="PargrafodaLista"/>
+        <w:numPr>
+          <w:ilvl w:val="1"/>
+          <w:numId w:val="4"/>
+        </w:numPr>
+        <w:jc w:val="left"/>
+        <w:rPr>
+          <w:lang w:val="pt-BR"/>
+        </w:rPr>
+      </w:pPr>
+      <w:r>
+        <w:rPr>
+          <w:lang w:val="pt-BR"/>
+        </w:rPr>
+        <w:t xml:space="preserve"> </w:t>
+      </w:r>
+      <w:r>
+        <w:rPr>
+          <w:b/>
+          <w:lang w:val="pt-BR"/>
+        </w:rPr>
+        <w:t>-</w:t>
+      </w:r>
+      <w:proofErr w:type="gramStart"/>
+      <w:r>
+        <w:rPr>
+          <w:b/>
+          <w:lang w:val="pt-BR"/>
+        </w:rPr>
+        <w:t xml:space="preserve"> </w:t>
+      </w:r>
+      <w:r>
+        <w:rPr>
+          <w:lang w:val="pt-BR"/>
+        </w:rPr>
+        <w:t xml:space="preserve"> </w:t>
+      </w:r>
+      <w:proofErr w:type="spellStart"/>
+      <w:proofErr w:type="gramEnd"/>
+      <w:r>
+        <w:rPr>
+          <w:b/>
+          <w:lang w:val="pt-BR"/>
+        </w:rPr>
+        <w:t>Sgl</w:t>
+      </w:r>
+      <w:proofErr w:type="spellEnd"/>
+      <w:r>
+        <w:rPr>
+          <w:b/>
+          <w:lang w:val="pt-BR"/>
+        </w:rPr>
+        <w:t>:</w:t>
+      </w:r>
+      <w:r>
+        <w:rPr>
+          <w:lang w:val="pt-BR"/>
+        </w:rPr>
+        <w:t xml:space="preserve"> </w:t>
+      </w:r>
+      <w:r>
+        <w:rPr>
+          <w:lang w:val="pt-BR"/>
+        </w:rPr>
+        <w:t>é o arquivo que</w:t>
+      </w:r>
+      <w:r>
+        <w:rPr>
+          <w:lang w:val="pt-BR"/>
+        </w:rPr>
+        <w:t xml:space="preserve"> contém os includes da </w:t>
+      </w:r>
+      <w:proofErr w:type="spellStart"/>
+      <w:r>
+        <w:rPr>
+          <w:lang w:val="pt-BR"/>
+        </w:rPr>
+        <w:t>Allegro</w:t>
+      </w:r>
+      <w:proofErr w:type="spellEnd"/>
+      <w:r>
+        <w:rPr>
+          <w:lang w:val="pt-BR"/>
+        </w:rPr>
+        <w:t xml:space="preserve"> e </w:t>
+      </w:r>
+      <w:r>
+        <w:rPr>
+          <w:lang w:val="pt-BR"/>
+        </w:rPr>
+        <w:t>as definições d</w:t>
+      </w:r>
+      <w:r>
+        <w:rPr>
+          <w:lang w:val="pt-BR"/>
+        </w:rPr>
+        <w:t>os pacotes.</w:t>
+      </w:r>
+      <w:r>
+        <w:rPr>
+          <w:lang w:val="pt-BR"/>
+        </w:rPr>
+        <w:t xml:space="preserve"> Além disso, contém o tipo </w:t>
+      </w:r>
+      <w:proofErr w:type="spellStart"/>
+      <w:r>
+        <w:rPr>
+          <w:lang w:val="pt-BR"/>
+        </w:rPr>
+        <w:t>String</w:t>
+      </w:r>
+      <w:proofErr w:type="spellEnd"/>
+      <w:r>
+        <w:rPr>
+          <w:lang w:val="pt-BR"/>
+        </w:rPr>
+        <w:t>, como definido abaixo.</w:t>
+      </w:r>
+    </w:p>
+    <w:p>
+      <w:pPr>
+        <w:pStyle w:val="PargrafodaLista"/>
+        <w:ind w:left="360"/>
+        <w:jc w:val="left"/>
+        <w:rPr>
+          <w:lang w:val="pt-BR"/>
+        </w:rPr>
+      </w:pPr>
+    </w:p>
+    <w:p>
+      <w:pPr>
+        <w:pStyle w:val="PargrafodaLista"/>
+        <w:ind w:left="360"/>
+        <w:jc w:val="left"/>
+        <w:rPr>
+          <w:lang w:val="pt-BR"/>
+        </w:rPr>
+      </w:pPr>
+      <w:proofErr w:type="spellStart"/>
+      <w:proofErr w:type="gramStart"/>
+      <w:r>
+        <w:rPr>
+          <w:lang w:val="pt-BR"/>
+        </w:rPr>
+        <w:t>typedef</w:t>
+      </w:r>
+      <w:proofErr w:type="spellEnd"/>
+      <w:proofErr w:type="gramEnd"/>
+      <w:r>
+        <w:rPr>
+          <w:lang w:val="pt-BR"/>
+        </w:rPr>
+        <w:t xml:space="preserve"> </w:t>
+      </w:r>
+      <w:proofErr w:type="spellStart"/>
+      <w:r>
+        <w:rPr>
+          <w:lang w:val="pt-BR"/>
+        </w:rPr>
+        <w:t>std</w:t>
+      </w:r>
+      <w:proofErr w:type="spellEnd"/>
+      <w:r>
+        <w:rPr>
+          <w:lang w:val="pt-BR"/>
+        </w:rPr>
+        <w:t>::</w:t>
+      </w:r>
+      <w:proofErr w:type="spellStart"/>
+      <w:r>
+        <w:rPr>
+          <w:lang w:val="pt-BR"/>
+        </w:rPr>
+        <w:t>string</w:t>
+      </w:r>
+      <w:proofErr w:type="spellEnd"/>
+      <w:r>
+        <w:rPr>
+          <w:lang w:val="pt-BR"/>
+        </w:rPr>
+        <w:t xml:space="preserve"> </w:t>
+      </w:r>
+      <w:proofErr w:type="spellStart"/>
+      <w:r>
+        <w:rPr>
+          <w:lang w:val="pt-BR"/>
+        </w:rPr>
+        <w:t>String</w:t>
+      </w:r>
+      <w:proofErr w:type="spellEnd"/>
+      <w:r>
+        <w:rPr>
+          <w:lang w:val="pt-BR"/>
+        </w:rPr>
+        <w:t>;</w:t>
+      </w:r>
+    </w:p>
+    <w:p>
+      <w:pPr>
+        <w:rPr>
+          <w:lang w:val="pt-BR"/>
+        </w:rPr>
+      </w:pPr>
+    </w:p>
+    <w:p>
+      <w:pPr>
+        <w:pStyle w:val="PargrafodaLista"/>
+        <w:numPr>
+          <w:ilvl w:val="1"/>
+          <w:numId w:val="4"/>
+        </w:numPr>
+        <w:rPr>
+          <w:b/>
+          <w:lang w:val="pt-BR"/>
+        </w:rPr>
+      </w:pPr>
+      <w:r>
+        <w:rPr>
+          <w:b/>
+          <w:lang w:val="pt-BR"/>
+        </w:rPr>
+        <w:t>–</w:t>
+      </w:r>
+      <w:r>
+        <w:rPr>
+          <w:b/>
+          <w:lang w:val="pt-BR"/>
+        </w:rPr>
+        <w:t xml:space="preserve"> </w:t>
+      </w:r>
+      <w:proofErr w:type="spellStart"/>
+      <w:proofErr w:type="gramStart"/>
+      <w:r>
+        <w:rPr>
+          <w:b/>
+          <w:lang w:val="pt-BR"/>
+        </w:rPr>
+        <w:t>AllegroStarter</w:t>
+      </w:r>
+      <w:proofErr w:type="spellEnd"/>
+      <w:proofErr w:type="gramEnd"/>
+      <w:r>
+        <w:rPr>
+          <w:b/>
+          <w:lang w:val="pt-BR"/>
+        </w:rPr>
+        <w:t xml:space="preserve">: </w:t>
+      </w:r>
+      <w:r>
+        <w:rPr>
+          <w:lang w:val="pt-BR"/>
+        </w:rPr>
+        <w:t xml:space="preserve">classe responsável por inicializar </w:t>
+      </w:r>
+      <w:r>
+        <w:rPr>
+          <w:lang w:val="pt-BR"/>
+        </w:rPr>
+        <w:t xml:space="preserve">a </w:t>
+      </w:r>
+      <w:proofErr w:type="spellStart"/>
+      <w:r>
+        <w:rPr>
+          <w:lang w:val="pt-BR"/>
+        </w:rPr>
+        <w:t>Allegro</w:t>
+      </w:r>
+      <w:proofErr w:type="spellEnd"/>
+      <w:r>
+        <w:rPr>
+          <w:lang w:val="pt-BR"/>
+        </w:rPr>
+        <w:t xml:space="preserve"> e seu</w:t>
+      </w:r>
+      <w:r>
+        <w:rPr>
+          <w:lang w:val="pt-BR"/>
+        </w:rPr>
+        <w:t>s c</w:t>
+      </w:r>
+      <w:r>
+        <w:rPr>
+          <w:lang w:val="pt-BR"/>
+        </w:rPr>
+        <w:t xml:space="preserve">omponentes, e também por </w:t>
+      </w:r>
+      <w:proofErr w:type="spellStart"/>
+      <w:r>
+        <w:rPr>
+          <w:lang w:val="pt-BR"/>
+        </w:rPr>
+        <w:t>desalocar</w:t>
+      </w:r>
+      <w:proofErr w:type="spellEnd"/>
+      <w:r>
+        <w:rPr>
+          <w:lang w:val="pt-BR"/>
+        </w:rPr>
+        <w:t xml:space="preserve"> os recursos quando o programa é fechado. Uma exceção é lançada caso algum dispositivo apresente problemas durante a inicialização. Também contém informações sobre a atual versão da </w:t>
+      </w:r>
+      <w:proofErr w:type="spellStart"/>
+      <w:r>
+        <w:rPr>
+          <w:lang w:val="pt-BR"/>
+        </w:rPr>
+        <w:t>Allegro</w:t>
+      </w:r>
+      <w:proofErr w:type="spellEnd"/>
+      <w:r>
+        <w:rPr>
+          <w:lang w:val="pt-BR"/>
+        </w:rPr>
+        <w:t>.</w:t>
+      </w:r>
+      <w:r>
+        <w:rPr>
+          <w:lang w:val="pt-BR"/>
+        </w:rPr>
+        <w:t xml:space="preserve"> É baseada no padrão </w:t>
+      </w:r>
+      <w:proofErr w:type="spellStart"/>
+      <w:r>
+        <w:rPr>
+          <w:lang w:val="pt-BR"/>
+        </w:rPr>
+        <w:t>Singleton</w:t>
+      </w:r>
+      <w:proofErr w:type="spellEnd"/>
+      <w:r>
+        <w:rPr>
+          <w:lang w:val="pt-BR"/>
+        </w:rPr>
+        <w:t>, e</w:t>
+      </w:r>
+      <w:proofErr w:type="gramStart"/>
+      <w:r>
+        <w:rPr>
+          <w:lang w:val="pt-BR"/>
+        </w:rPr>
+        <w:t xml:space="preserve"> portanto</w:t>
+      </w:r>
+      <w:proofErr w:type="gramEnd"/>
+      <w:r>
+        <w:rPr>
+          <w:lang w:val="pt-BR"/>
+        </w:rPr>
+        <w:t xml:space="preserve"> existe somente uma instância da classe.</w:t>
+      </w:r>
+    </w:p>
+    <w:p>
+      <w:pPr>
+        <w:rPr>
+          <w:b/>
+          <w:lang w:val="pt-BR"/>
+        </w:rPr>
+      </w:pPr>
+    </w:p>
+    <w:p>
+      <w:pPr>
+        <w:pStyle w:val="PargrafodaLista"/>
+        <w:numPr>
+          <w:ilvl w:val="1"/>
+          <w:numId w:val="4"/>
+        </w:numPr>
+        <w:rPr>
+          <w:b/>
+          <w:lang w:val="pt-BR"/>
+        </w:rPr>
+      </w:pPr>
+      <w:r>
+        <w:rPr>
+          <w:b/>
+          <w:lang w:val="pt-BR"/>
+        </w:rPr>
+        <w:lastRenderedPageBreak/>
+        <w:t xml:space="preserve">– </w:t>
+      </w:r>
+      <w:proofErr w:type="spellStart"/>
+      <w:r>
+        <w:rPr>
+          <w:b/>
+          <w:lang w:val="pt-BR"/>
+        </w:rPr>
+        <w:t>Sgl_exception</w:t>
+      </w:r>
+      <w:proofErr w:type="spellEnd"/>
+      <w:r>
+        <w:rPr>
+          <w:b/>
+          <w:lang w:val="pt-BR"/>
+        </w:rPr>
+        <w:t xml:space="preserve">: </w:t>
+      </w:r>
+      <w:r>
+        <w:rPr>
+          <w:lang w:val="pt-BR"/>
+        </w:rPr>
+        <w:t>é a classe gerenciadora das exceções que possam ocorrer durante a execução do programa.</w:t>
+      </w:r>
+      <w:r>
+        <w:rPr>
+          <w:lang w:val="pt-BR"/>
+        </w:rPr>
+        <w:t xml:space="preserve"> É uma especialização de </w:t>
+      </w:r>
+      <w:proofErr w:type="spellStart"/>
+      <w:r>
+        <w:rPr>
+          <w:lang w:val="pt-BR"/>
+        </w:rPr>
+        <w:t>std</w:t>
+      </w:r>
+      <w:proofErr w:type="spellEnd"/>
+      <w:proofErr w:type="gramStart"/>
+      <w:r>
+        <w:rPr>
+          <w:lang w:val="pt-BR"/>
+        </w:rPr>
+        <w:t>::</w:t>
+      </w:r>
+      <w:proofErr w:type="spellStart"/>
+      <w:proofErr w:type="gramEnd"/>
+      <w:r>
+        <w:rPr>
+          <w:lang w:val="pt-BR"/>
+        </w:rPr>
+        <w:t>exception</w:t>
+      </w:r>
+      <w:proofErr w:type="spellEnd"/>
+      <w:r>
+        <w:rPr>
+          <w:lang w:val="pt-BR"/>
+        </w:rPr>
+        <w:t>.</w:t>
+      </w:r>
+    </w:p>
+    <w:p>
+      <w:pPr>
+        <w:pStyle w:val="PargrafodaLista"/>
+        <w:rPr>
+          <w:b/>
+          <w:lang w:val="pt-BR"/>
+        </w:rPr>
+      </w:pPr>
+    </w:p>
+    <w:p>
+      <w:pPr>
+        <w:pStyle w:val="PargrafodaLista"/>
+        <w:numPr>
+          <w:ilvl w:val="1"/>
+          <w:numId w:val="4"/>
+        </w:numPr>
+        <w:rPr>
+          <w:b/>
+          <w:lang w:val="pt-BR"/>
+        </w:rPr>
+      </w:pPr>
+      <w:r>
+        <w:rPr>
+          <w:b/>
+          <w:lang w:val="pt-BR"/>
+        </w:rPr>
+        <w:t xml:space="preserve">– Color: </w:t>
+      </w:r>
+      <w:r>
+        <w:rPr>
+          <w:lang w:val="pt-BR"/>
+        </w:rPr>
+        <w:t xml:space="preserve">possui </w:t>
+      </w:r>
+      <w:r>
+        <w:rPr>
+          <w:lang w:val="pt-BR"/>
+        </w:rPr>
+        <w:t>recursos de cores, que p</w:t>
+      </w:r>
+      <w:r>
+        <w:rPr>
+          <w:lang w:val="pt-BR"/>
+        </w:rPr>
+        <w:t>ode</w:t>
+      </w:r>
+      <w:r>
+        <w:rPr>
+          <w:lang w:val="pt-BR"/>
+        </w:rPr>
+        <w:t>m</w:t>
+      </w:r>
+      <w:r>
+        <w:rPr>
+          <w:lang w:val="pt-BR"/>
+        </w:rPr>
+        <w:t xml:space="preserve"> ser u</w:t>
+      </w:r>
+      <w:r>
+        <w:rPr>
+          <w:lang w:val="pt-BR"/>
+        </w:rPr>
+        <w:t>sados</w:t>
+      </w:r>
+      <w:r>
+        <w:rPr>
+          <w:lang w:val="pt-BR"/>
+        </w:rPr>
+        <w:t xml:space="preserve"> tanto para colorir a tela como para</w:t>
+      </w:r>
+      <w:proofErr w:type="gramStart"/>
+      <w:r>
+        <w:rPr>
+          <w:lang w:val="pt-BR"/>
+        </w:rPr>
+        <w:t xml:space="preserve"> </w:t>
+      </w:r>
+      <w:r>
+        <w:rPr>
+          <w:lang w:val="pt-BR"/>
+        </w:rPr>
+        <w:t xml:space="preserve"> </w:t>
+      </w:r>
+      <w:proofErr w:type="gramEnd"/>
+      <w:r>
+        <w:rPr>
+          <w:lang w:val="pt-BR"/>
+        </w:rPr>
+        <w:t>alterar a cor de uma determinada fonte de texto.</w:t>
+      </w:r>
+      <w:r>
+        <w:rPr>
+          <w:lang w:val="pt-BR"/>
+        </w:rPr>
+        <w:t xml:space="preserve"> Ela aceita dois construtores. Com o primeiro </w:t>
+      </w:r>
+      <w:r>
+        <w:rPr>
+          <w:lang w:val="pt-BR"/>
+        </w:rPr>
+        <w:t>deles é possível definir cores</w:t>
+      </w:r>
+      <w:r>
+        <w:rPr>
+          <w:lang w:val="pt-BR"/>
+        </w:rPr>
+        <w:t xml:space="preserve"> no formato RGB. Para isso, o construtor recebe três</w:t>
+      </w:r>
+      <w:r>
+        <w:rPr>
+          <w:lang w:val="pt-BR"/>
+        </w:rPr>
+        <w:t xml:space="preserve"> parâmetros que variam de 0 a 255, um para a cor vermelha, outro para verde e outro para azul, respectivamente. O segundo construtor aceita </w:t>
+      </w:r>
+      <w:proofErr w:type="spellStart"/>
+      <w:r>
+        <w:rPr>
+          <w:lang w:val="pt-BR"/>
+        </w:rPr>
+        <w:t>strings</w:t>
+      </w:r>
+      <w:proofErr w:type="spellEnd"/>
+      <w:r>
+        <w:rPr>
+          <w:lang w:val="pt-BR"/>
+        </w:rPr>
+        <w:t xml:space="preserve"> no formato </w:t>
+      </w:r>
+      <w:proofErr w:type="spellStart"/>
+      <w:proofErr w:type="gramStart"/>
+      <w:r>
+        <w:rPr>
+          <w:lang w:val="pt-BR"/>
+        </w:rPr>
+        <w:t>html</w:t>
+      </w:r>
+      <w:proofErr w:type="spellEnd"/>
+      <w:proofErr w:type="gramEnd"/>
+      <w:r>
+        <w:rPr>
+          <w:lang w:val="pt-BR"/>
+        </w:rPr>
+        <w:t xml:space="preserve">, e também </w:t>
+      </w:r>
+      <w:proofErr w:type="spellStart"/>
+      <w:r>
+        <w:rPr>
+          <w:lang w:val="pt-BR"/>
+        </w:rPr>
+        <w:t>strings</w:t>
+      </w:r>
+      <w:proofErr w:type="spellEnd"/>
+      <w:r>
+        <w:rPr>
+          <w:lang w:val="pt-BR"/>
+        </w:rPr>
+        <w:t xml:space="preserve"> com o nome em inglês de uma cor, desd</w:t>
+      </w:r>
+      <w:r>
+        <w:rPr>
+          <w:lang w:val="pt-BR"/>
+        </w:rPr>
+        <w:t>e que ele já esteja pré-definid</w:t>
+      </w:r>
+      <w:r>
+        <w:rPr>
+          <w:lang w:val="pt-BR"/>
+        </w:rPr>
+        <w:t xml:space="preserve">o. </w:t>
+      </w:r>
+      <w:proofErr w:type="spellStart"/>
+      <w:proofErr w:type="gramStart"/>
+      <w:r>
+        <w:rPr>
+          <w:lang w:val="pt-BR"/>
+        </w:rPr>
+        <w:t>Strings</w:t>
+      </w:r>
+      <w:proofErr w:type="spellEnd"/>
+      <w:r>
+        <w:rPr>
+          <w:lang w:val="pt-BR"/>
+        </w:rPr>
+        <w:t xml:space="preserve"> mal formatadas</w:t>
+      </w:r>
+      <w:proofErr w:type="gramEnd"/>
+      <w:r>
+        <w:rPr>
+          <w:lang w:val="pt-BR"/>
+        </w:rPr>
+        <w:t xml:space="preserve"> podem levar a resultados inesperados. Material de consulta: </w:t>
+      </w:r>
+      <w:hyperlink r:id="rId6" w:history="1">
+        <w:r>
+          <w:rPr>
+            <w:rStyle w:val="Hyperlink"/>
+            <w:lang w:val="pt-BR"/>
+          </w:rPr>
+          <w:t>http://www.w3.org/TR/2010/PR-css3</w:t>
+        </w:r>
+        <w:r>
+          <w:rPr>
+            <w:rStyle w:val="Hyperlink"/>
+            <w:lang w:val="pt-BR"/>
+          </w:rPr>
+          <w:t>-</w:t>
+        </w:r>
+        <w:r>
+          <w:rPr>
+            <w:rStyle w:val="Hyperlink"/>
+            <w:lang w:val="pt-BR"/>
+          </w:rPr>
+          <w:t>color-20101028/#svg-color</w:t>
+        </w:r>
+      </w:hyperlink>
+    </w:p>
+    <w:p>
+      <w:pPr>
+        <w:pStyle w:val="PargrafodaLista"/>
+        <w:rPr>
+          <w:b/>
+          <w:lang w:val="pt-BR"/>
+        </w:rPr>
+      </w:pPr>
+    </w:p>
+    <w:p>
+      <w:pPr>
+        <w:pStyle w:val="PargrafodaLista"/>
+        <w:ind w:left="360"/>
+        <w:rPr>
+          <w:lang w:val="pt-BR"/>
+        </w:rPr>
+      </w:pPr>
+      <w:r>
+        <w:rPr>
+          <w:lang w:val="pt-BR"/>
+        </w:rPr>
+        <w:t>A classe tem, ainda, métodos para conversão de formatos</w:t>
+      </w:r>
+      <w:r>
+        <w:rPr>
+          <w:lang w:val="pt-BR"/>
+        </w:rPr>
+        <w:t xml:space="preserve"> e para mudar a cor de um objeto</w:t>
+      </w:r>
+      <w:r>
+        <w:rPr>
+          <w:lang w:val="pt-BR"/>
+        </w:rPr>
+        <w:t xml:space="preserve">. </w:t>
+      </w:r>
+      <w:r>
+        <w:rPr>
+          <w:lang w:val="pt-BR"/>
+        </w:rPr>
+        <w:t>Exemplos:</w:t>
+      </w:r>
+    </w:p>
+    <w:p>
+      <w:pPr>
+        <w:pStyle w:val="PargrafodaLista"/>
+        <w:rPr>
+          <w:lang w:val="pt-BR"/>
+        </w:rPr>
+      </w:pPr>
+    </w:p>
+    <w:p>
+      <w:pPr>
+        <w:pStyle w:val="PargrafodaLista"/>
+        <w:rPr>
+          <w:lang w:val="pt-BR"/>
+        </w:rPr>
+      </w:pPr>
+      <w:proofErr w:type="gramStart"/>
+      <w:r>
+        <w:rPr>
+          <w:lang w:val="pt-BR"/>
+        </w:rPr>
+        <w:t>Definição das cores vermelho</w:t>
+      </w:r>
+      <w:proofErr w:type="gramEnd"/>
+      <w:r>
+        <w:rPr>
+          <w:lang w:val="pt-BR"/>
+        </w:rPr>
+        <w:t xml:space="preserve"> e azul escuro usando o primeiro construtor</w:t>
+      </w:r>
+      <w:r>
+        <w:rPr>
+          <w:lang w:val="pt-BR"/>
+        </w:rPr>
+        <w:t>.</w:t>
+      </w:r>
+    </w:p>
+    <w:p>
+      <w:pPr>
+        <w:pStyle w:val="PargrafodaLista"/>
+        <w:rPr>
+          <w:lang w:val="pt-BR"/>
+        </w:rPr>
+      </w:pPr>
+    </w:p>
+    <w:p>
+      <w:pPr>
+        <w:pStyle w:val="PargrafodaLista"/>
+        <w:rPr>
+          <w:b/>
+          <w:lang w:val="pt-BR"/>
+        </w:rPr>
+      </w:pPr>
+      <w:r>
+        <w:rPr>
+          <w:b/>
+          <w:lang w:val="pt-BR"/>
+        </w:rPr>
+        <w:tab/>
+        <w:t xml:space="preserve">Color </w:t>
+      </w:r>
+      <w:proofErr w:type="gramStart"/>
+      <w:r>
+        <w:rPr>
+          <w:b/>
+          <w:lang w:val="pt-BR"/>
+        </w:rPr>
+        <w:t>vermelho(</w:t>
+      </w:r>
+      <w:proofErr w:type="gramEnd"/>
+      <w:r>
+        <w:rPr>
+          <w:b/>
+          <w:lang w:val="pt-BR"/>
+        </w:rPr>
+        <w:t>255,0,0);</w:t>
+      </w:r>
+      <w:r>
+        <w:rPr>
+          <w:b/>
+          <w:lang w:val="pt-BR"/>
+        </w:rPr>
+        <w:t xml:space="preserve">   </w:t>
+      </w:r>
+    </w:p>
+    <w:p>
+      <w:pPr>
+        <w:pStyle w:val="PargrafodaLista"/>
+        <w:rPr>
+          <w:b/>
+          <w:lang w:val="pt-BR"/>
+        </w:rPr>
+      </w:pPr>
+      <w:r>
+        <w:rPr>
+          <w:b/>
+          <w:lang w:val="pt-BR"/>
+        </w:rPr>
+        <w:t xml:space="preserve"> </w:t>
+      </w:r>
+    </w:p>
+    <w:p>
+      <w:pPr>
+        <w:pStyle w:val="PargrafodaLista"/>
+        <w:rPr>
+          <w:b/>
+          <w:lang w:val="pt-BR"/>
+        </w:rPr>
+      </w:pPr>
+      <w:r>
+        <w:rPr>
+          <w:b/>
+          <w:lang w:val="pt-BR"/>
+        </w:rPr>
+        <w:tab/>
+        <w:t xml:space="preserve">Color </w:t>
+      </w:r>
+      <w:proofErr w:type="spellStart"/>
+      <w:proofErr w:type="gramStart"/>
+      <w:r>
+        <w:rPr>
+          <w:b/>
+          <w:lang w:val="pt-BR"/>
+        </w:rPr>
+        <w:t>azulEsc</w:t>
+      </w:r>
+      <w:proofErr w:type="spellEnd"/>
+      <w:proofErr w:type="gramEnd"/>
+      <w:r>
+        <w:rPr>
+          <w:b/>
+          <w:lang w:val="pt-BR"/>
+        </w:rPr>
+        <w:t>(0,0,139);</w:t>
+      </w:r>
+    </w:p>
+    <w:p>
+      <w:pPr>
+        <w:pStyle w:val="PargrafodaLista"/>
+        <w:rPr>
+          <w:lang w:val="pt-BR"/>
+        </w:rPr>
+      </w:pPr>
+    </w:p>
+    <w:p>
+      <w:pPr>
+        <w:pStyle w:val="PargrafodaLista"/>
+        <w:rPr>
+          <w:lang w:val="pt-BR"/>
+        </w:rPr>
+      </w:pPr>
+      <w:r>
+        <w:rPr>
+          <w:lang w:val="pt-BR"/>
+        </w:rPr>
+        <w:t xml:space="preserve">Definição das cores rosa passando um nome pré-definido e das cores verde escuro e </w:t>
+      </w:r>
+      <w:r>
+        <w:rPr>
+          <w:lang w:val="pt-BR"/>
+        </w:rPr>
+        <w:t xml:space="preserve">coral no formato </w:t>
+      </w:r>
+      <w:proofErr w:type="spellStart"/>
+      <w:proofErr w:type="gramStart"/>
+      <w:r>
+        <w:rPr>
+          <w:lang w:val="pt-BR"/>
+        </w:rPr>
+        <w:t>html</w:t>
+      </w:r>
+      <w:proofErr w:type="spellEnd"/>
+      <w:proofErr w:type="gramEnd"/>
+      <w:r>
+        <w:rPr>
+          <w:lang w:val="pt-BR"/>
+        </w:rPr>
+        <w:t>. Note que o símbolo ‘#’ é opcional.</w:t>
+      </w:r>
+    </w:p>
+    <w:p>
+      <w:pPr>
+        <w:pStyle w:val="PargrafodaLista"/>
+        <w:rPr>
+          <w:lang w:val="pt-BR"/>
+        </w:rPr>
+      </w:pPr>
+    </w:p>
+    <w:p>
+      <w:pPr>
+        <w:pStyle w:val="PargrafodaLista"/>
+        <w:rPr>
+          <w:b/>
+          <w:lang w:val="pt-BR"/>
+        </w:rPr>
+      </w:pPr>
+      <w:r>
+        <w:rPr>
+          <w:b/>
+          <w:lang w:val="pt-BR"/>
+        </w:rPr>
+        <w:tab/>
+        <w:t xml:space="preserve">Color </w:t>
+      </w:r>
+      <w:proofErr w:type="gramStart"/>
+      <w:r>
+        <w:rPr>
+          <w:b/>
+          <w:lang w:val="pt-BR"/>
+        </w:rPr>
+        <w:t>rosa(</w:t>
+      </w:r>
+      <w:proofErr w:type="gramEnd"/>
+      <w:r>
+        <w:rPr>
+          <w:b/>
+          <w:lang w:val="pt-BR"/>
+        </w:rPr>
+        <w:t>"</w:t>
+      </w:r>
+      <w:proofErr w:type="spellStart"/>
+      <w:r>
+        <w:rPr>
+          <w:b/>
+          <w:lang w:val="pt-BR"/>
+        </w:rPr>
+        <w:t>pink</w:t>
+      </w:r>
+      <w:proofErr w:type="spellEnd"/>
+      <w:r>
+        <w:rPr>
+          <w:b/>
+          <w:lang w:val="pt-BR"/>
+        </w:rPr>
+        <w:t>");</w:t>
+      </w:r>
+    </w:p>
+    <w:p>
+      <w:pPr>
+        <w:pStyle w:val="PargrafodaLista"/>
+        <w:rPr>
+          <w:b/>
+          <w:lang w:val="pt-BR"/>
+        </w:rPr>
+      </w:pPr>
+    </w:p>
+    <w:p>
+      <w:pPr>
+        <w:pStyle w:val="PargrafodaLista"/>
+        <w:rPr>
+          <w:b/>
+          <w:lang w:val="pt-BR"/>
+        </w:rPr>
+      </w:pPr>
+      <w:r>
+        <w:rPr>
+          <w:b/>
+          <w:lang w:val="pt-BR"/>
+        </w:rPr>
+        <w:tab/>
+        <w:t xml:space="preserve">Color </w:t>
+      </w:r>
+      <w:proofErr w:type="spellStart"/>
+      <w:proofErr w:type="gramStart"/>
+      <w:r>
+        <w:rPr>
+          <w:b/>
+          <w:lang w:val="pt-BR"/>
+        </w:rPr>
+        <w:t>verdeEsc</w:t>
+      </w:r>
+      <w:proofErr w:type="spellEnd"/>
+      <w:proofErr w:type="gramEnd"/>
+      <w:r>
+        <w:rPr>
+          <w:b/>
+          <w:lang w:val="pt-BR"/>
+        </w:rPr>
+        <w:t>("#006400");</w:t>
+      </w:r>
+    </w:p>
+    <w:p>
+      <w:pPr>
+        <w:pStyle w:val="PargrafodaLista"/>
+        <w:rPr>
+          <w:b/>
+          <w:lang w:val="pt-BR"/>
+        </w:rPr>
+      </w:pPr>
+    </w:p>
+    <w:p>
+      <w:pPr>
+        <w:pStyle w:val="PargrafodaLista"/>
+        <w:rPr>
+          <w:b/>
+          <w:lang w:val="pt-BR"/>
+        </w:rPr>
+      </w:pPr>
+      <w:r>
+        <w:rPr>
+          <w:b/>
+          <w:lang w:val="pt-BR"/>
+        </w:rPr>
+        <w:t xml:space="preserve">             </w:t>
+      </w:r>
+      <w:r>
+        <w:rPr>
+          <w:b/>
+          <w:lang w:val="pt-BR"/>
+        </w:rPr>
+        <w:t xml:space="preserve">Color </w:t>
+      </w:r>
+      <w:proofErr w:type="gramStart"/>
+      <w:r>
+        <w:rPr>
+          <w:b/>
+          <w:lang w:val="pt-BR"/>
+        </w:rPr>
+        <w:t>coral(</w:t>
+      </w:r>
+      <w:proofErr w:type="gramEnd"/>
+      <w:r>
+        <w:rPr>
+          <w:b/>
+          <w:lang w:val="pt-BR"/>
+        </w:rPr>
+        <w:t>"FF7F50");</w:t>
+      </w:r>
+    </w:p>
+    <w:p>
+      <w:pPr>
+        <w:pStyle w:val="PargrafodaLista"/>
+        <w:rPr>
+          <w:b/>
+          <w:lang w:val="pt-BR"/>
+        </w:rPr>
+      </w:pPr>
+    </w:p>
+    <w:p>
+      <w:pPr>
+        <w:pStyle w:val="PargrafodaLista"/>
+        <w:rPr>
+          <w:lang w:val="pt-BR"/>
+        </w:rPr>
+      </w:pPr>
+      <w:r>
+        <w:rPr>
+          <w:lang w:val="pt-BR"/>
+        </w:rPr>
+        <w:t>Convertendo formatos.</w:t>
+      </w:r>
+    </w:p>
+    <w:p>
+      <w:pPr>
+        <w:pStyle w:val="PargrafodaLista"/>
+        <w:rPr>
+          <w:lang w:val="pt-BR"/>
+        </w:rPr>
+      </w:pPr>
+      <w:bookmarkStart w:id="0" w:name="_GoBack"/>
+      <w:bookmarkEnd w:id="0"/>
+    </w:p>
+    <w:p>
+      <w:pPr>
+        <w:pStyle w:val="PargrafodaLista"/>
+        <w:rPr>
+          <w:b/>
+          <w:lang w:val="pt-BR"/>
+        </w:rPr>
+      </w:pPr>
+      <w:r>
+        <w:rPr>
+          <w:b/>
+          <w:lang w:val="pt-BR"/>
+        </w:rPr>
+        <w:tab/>
+      </w:r>
+      <w:proofErr w:type="spellStart"/>
+      <w:r>
+        <w:rPr>
+          <w:b/>
+          <w:lang w:val="pt-BR"/>
+        </w:rPr>
+        <w:t>String</w:t>
+      </w:r>
+      <w:proofErr w:type="spellEnd"/>
+      <w:r>
+        <w:rPr>
+          <w:b/>
+          <w:lang w:val="pt-BR"/>
+        </w:rPr>
+        <w:t xml:space="preserve"> </w:t>
+      </w:r>
+      <w:proofErr w:type="spellStart"/>
+      <w:r>
+        <w:rPr>
+          <w:b/>
+          <w:lang w:val="pt-BR"/>
+        </w:rPr>
+        <w:t>aux</w:t>
+      </w:r>
+      <w:proofErr w:type="spellEnd"/>
+      <w:r>
+        <w:rPr>
+          <w:b/>
+          <w:lang w:val="pt-BR"/>
+        </w:rPr>
+        <w:t>;</w:t>
+      </w:r>
+    </w:p>
+    <w:p>
+      <w:pPr>
+        <w:pStyle w:val="PargrafodaLista"/>
+        <w:rPr>
+          <w:b/>
+          <w:lang w:val="pt-BR"/>
+        </w:rPr>
+      </w:pPr>
+      <w:r>
+        <w:rPr>
+          <w:b/>
+          <w:lang w:val="pt-BR"/>
+        </w:rPr>
+        <w:tab/>
+      </w:r>
+      <w:proofErr w:type="spellStart"/>
+      <w:proofErr w:type="gramStart"/>
+      <w:r>
+        <w:rPr>
+          <w:b/>
+          <w:lang w:val="pt-BR"/>
+        </w:rPr>
+        <w:t>aux</w:t>
+      </w:r>
+      <w:proofErr w:type="spellEnd"/>
+      <w:proofErr w:type="gramEnd"/>
+      <w:r>
+        <w:rPr>
+          <w:b/>
+          <w:lang w:val="pt-BR"/>
+        </w:rPr>
+        <w:t xml:space="preserve"> = </w:t>
+      </w:r>
+      <w:proofErr w:type="spellStart"/>
+      <w:r>
+        <w:rPr>
+          <w:b/>
+          <w:lang w:val="pt-BR"/>
+        </w:rPr>
+        <w:t>vermelho.getName</w:t>
+      </w:r>
+      <w:proofErr w:type="spellEnd"/>
+      <w:r>
+        <w:rPr>
+          <w:b/>
+          <w:lang w:val="pt-BR"/>
+        </w:rPr>
+        <w:t>();</w:t>
+      </w:r>
+      <w:r>
+        <w:rPr>
+          <w:b/>
+          <w:lang w:val="pt-BR"/>
+        </w:rPr>
+        <w:t xml:space="preserve">     // saída: </w:t>
+      </w:r>
+      <w:proofErr w:type="spellStart"/>
+      <w:r>
+        <w:rPr>
+          <w:b/>
+          <w:lang w:val="pt-BR"/>
+        </w:rPr>
+        <w:t>aux</w:t>
+      </w:r>
+      <w:proofErr w:type="spellEnd"/>
+      <w:r>
+        <w:rPr>
+          <w:b/>
+          <w:lang w:val="pt-BR"/>
+        </w:rPr>
+        <w:t xml:space="preserve"> = </w:t>
+      </w:r>
+      <w:proofErr w:type="spellStart"/>
+      <w:r>
+        <w:rPr>
+          <w:b/>
+          <w:lang w:val="pt-BR"/>
+        </w:rPr>
+        <w:t>red</w:t>
+      </w:r>
+      <w:proofErr w:type="spellEnd"/>
+    </w:p>
+    <w:p>
+      <w:pPr>
+        <w:pStyle w:val="PargrafodaLista"/>
+        <w:rPr>
+          <w:b/>
+          <w:lang w:val="pt-BR"/>
+        </w:rPr>
+      </w:pPr>
+      <w:r>
+        <w:rPr>
+          <w:b/>
+          <w:lang w:val="pt-BR"/>
+        </w:rPr>
+        <w:tab/>
+      </w:r>
+      <w:proofErr w:type="spellStart"/>
+      <w:proofErr w:type="gramStart"/>
+      <w:r>
+        <w:rPr>
+          <w:b/>
+          <w:lang w:val="pt-BR"/>
+        </w:rPr>
+        <w:t>aux</w:t>
+      </w:r>
+      <w:proofErr w:type="spellEnd"/>
+      <w:proofErr w:type="gramEnd"/>
+      <w:r>
+        <w:rPr>
+          <w:b/>
+          <w:lang w:val="pt-BR"/>
+        </w:rPr>
+        <w:t xml:space="preserve"> = </w:t>
+      </w:r>
+      <w:proofErr w:type="spellStart"/>
+      <w:r>
+        <w:rPr>
+          <w:b/>
+          <w:lang w:val="pt-BR"/>
+        </w:rPr>
+        <w:t>azulEsc.toHTML</w:t>
+      </w:r>
+      <w:proofErr w:type="spellEnd"/>
+      <w:r>
+        <w:rPr>
+          <w:b/>
+          <w:lang w:val="pt-BR"/>
+        </w:rPr>
+        <w:t>();</w:t>
+      </w:r>
+      <w:r>
+        <w:rPr>
+          <w:b/>
+          <w:lang w:val="pt-BR"/>
+        </w:rPr>
+        <w:t xml:space="preserve">       // saída: </w:t>
+      </w:r>
+      <w:proofErr w:type="spellStart"/>
+      <w:r>
+        <w:rPr>
+          <w:b/>
+          <w:lang w:val="pt-BR"/>
+        </w:rPr>
+        <w:t>aux</w:t>
+      </w:r>
+      <w:proofErr w:type="spellEnd"/>
+      <w:r>
+        <w:rPr>
+          <w:b/>
+          <w:lang w:val="pt-BR"/>
+        </w:rPr>
+        <w:t xml:space="preserve"> = #00008</w:t>
+      </w:r>
+      <w:r>
+        <w:rPr>
+          <w:b/>
+          <w:lang w:val="pt-BR"/>
+        </w:rPr>
+        <w:t>b</w:t>
+      </w:r>
+    </w:p>
+    <w:p>
+      <w:pPr>
+        <w:pStyle w:val="PargrafodaLista"/>
+        <w:rPr>
+          <w:lang w:val="pt-BR"/>
+        </w:rPr>
+      </w:pPr>
+    </w:p>
+    <w:p>
+      <w:pPr>
+        <w:pStyle w:val="PargrafodaLista"/>
+        <w:rPr>
+          <w:lang w:val="pt-BR"/>
+        </w:rPr>
+      </w:pPr>
+      <w:r>
+        <w:rPr>
+          <w:lang w:val="pt-BR"/>
+        </w:rPr>
+        <w:t xml:space="preserve">Alterando </w:t>
+      </w:r>
+      <w:proofErr w:type="gramStart"/>
+      <w:r>
+        <w:rPr>
+          <w:lang w:val="pt-BR"/>
+        </w:rPr>
+        <w:t>a cor vermelho para vermelho escuro</w:t>
+      </w:r>
+      <w:proofErr w:type="gramEnd"/>
+      <w:r>
+        <w:rPr>
+          <w:lang w:val="pt-BR"/>
+        </w:rPr>
+        <w:t>.</w:t>
+      </w:r>
+    </w:p>
+    <w:p>
+      <w:pPr>
+        <w:pStyle w:val="PargrafodaLista"/>
+        <w:rPr>
+          <w:lang w:val="pt-BR"/>
+        </w:rPr>
+      </w:pPr>
+    </w:p>
+    <w:p>
+      <w:pPr>
+        <w:pStyle w:val="PargrafodaLista"/>
+        <w:rPr>
+          <w:b/>
+          <w:lang w:val="pt-BR"/>
+        </w:rPr>
+      </w:pPr>
+      <w:r>
+        <w:rPr>
+          <w:b/>
+          <w:lang w:val="pt-BR"/>
+        </w:rPr>
+        <w:t xml:space="preserve">   </w:t>
+      </w:r>
+      <w:r>
+        <w:rPr>
+          <w:b/>
+          <w:lang w:val="pt-BR"/>
+        </w:rPr>
+        <w:t xml:space="preserve">         </w:t>
+      </w:r>
+      <w:r>
+        <w:rPr>
+          <w:b/>
+          <w:lang w:val="pt-BR"/>
+        </w:rPr>
+        <w:t xml:space="preserve"> </w:t>
+      </w:r>
+      <w:proofErr w:type="spellStart"/>
+      <w:proofErr w:type="gramStart"/>
+      <w:r>
+        <w:rPr>
+          <w:b/>
+          <w:lang w:val="pt-BR"/>
+        </w:rPr>
+        <w:t>int</w:t>
+      </w:r>
+      <w:proofErr w:type="spellEnd"/>
+      <w:proofErr w:type="gramEnd"/>
+      <w:r>
+        <w:rPr>
+          <w:b/>
+          <w:lang w:val="pt-BR"/>
+        </w:rPr>
+        <w:t xml:space="preserve"> r = 139, g = 0, b = 0;</w:t>
+      </w:r>
+    </w:p>
+    <w:p>
+      <w:pPr>
+        <w:pStyle w:val="PargrafodaLista"/>
+        <w:rPr>
+          <w:b/>
+          <w:lang w:val="pt-BR"/>
+        </w:rPr>
+      </w:pPr>
+      <w:r>
+        <w:rPr>
+          <w:b/>
+          <w:lang w:val="pt-BR"/>
+        </w:rPr>
+        <w:tab/>
+      </w:r>
+      <w:proofErr w:type="spellStart"/>
+      <w:proofErr w:type="gramStart"/>
+      <w:r>
+        <w:rPr>
+          <w:b/>
+          <w:lang w:val="pt-BR"/>
+        </w:rPr>
+        <w:t>vermelho</w:t>
+      </w:r>
+      <w:proofErr w:type="gramEnd"/>
+      <w:r>
+        <w:rPr>
+          <w:b/>
+          <w:lang w:val="pt-BR"/>
+        </w:rPr>
+        <w:t>.toRGB</w:t>
+      </w:r>
+      <w:proofErr w:type="spellEnd"/>
+      <w:r>
+        <w:rPr>
+          <w:b/>
+          <w:lang w:val="pt-BR"/>
+        </w:rPr>
+        <w:t>(</w:t>
+      </w:r>
+      <w:proofErr w:type="spellStart"/>
+      <w:r>
+        <w:rPr>
+          <w:b/>
+          <w:lang w:val="pt-BR"/>
+        </w:rPr>
+        <w:t>r,g,b</w:t>
+      </w:r>
+      <w:proofErr w:type="spellEnd"/>
+      <w:r>
+        <w:rPr>
+          <w:b/>
+          <w:lang w:val="pt-BR"/>
+        </w:rPr>
+        <w:t>);</w:t>
+      </w:r>
+    </w:p>
+    <w:p>
+      <w:pPr>
+        <w:pStyle w:val="PargrafodaLista"/>
+        <w:ind w:left="360"/>
+        <w:rPr>
+          <w:b/>
+          <w:lang w:val="pt-BR"/>
+        </w:rPr>
+      </w:pPr>
+      <w:r>
+        <w:rPr>
+          <w:b/>
+          <w:lang w:val="pt-BR"/>
+        </w:rPr>
+        <w:t xml:space="preserve"> </w:t>
+      </w:r>
+    </w:p>
+    <w:p>
+      <w:pPr>
+        <w:pStyle w:val="PargrafodaLista"/>
+        <w:rPr>
+          <w:b/>
+          <w:lang w:val="pt-BR"/>
+        </w:rPr>
+      </w:pPr>
+    </w:p>
+    <w:p>
+      <w:pPr>
+        <w:pStyle w:val="PargrafodaLista"/>
+        <w:ind w:left="360"/>
+        <w:rPr>
+          <w:b/>
+          <w:lang w:val="pt-BR"/>
+        </w:rPr>
+      </w:pPr>
+    </w:p>
+    <w:p>
+      <w:pPr>
+        <w:pStyle w:val="PargrafodaLista"/>
+        <w:ind w:left="360"/>
+        <w:rPr>
+          <w:b/>
+          <w:lang w:val="pt-BR"/>
+        </w:rPr>
+      </w:pPr>
+    </w:p>
+    <w:p>
+      <w:pPr>
+        <w:pStyle w:val="PargrafodaLista"/>
+        <w:ind w:left="360"/>
+        <w:rPr>
+          <w:b/>
+          <w:lang w:val="pt-BR"/>
+        </w:rPr>
+      </w:pPr>
     </w:p>
     <w:sectPr>
       <w:pgSz w:w="12240" w:h="15840"/>
@@ -461,7 +1951,7 @@
 </file>
 
 <file path=word/numbering.xml><?xml version="1.0" encoding="utf-8"?>
-<w:numbering xmlns:ve="http://schemas.openxmlformats.org/markup-compatibility/2006" xmlns:o="urn:schemas-microsoft-com:office:office" xmlns:r="http://schemas.openxmlformats.org/officeDocument/2006/relationships" xmlns:m="http://schemas.openxmlformats.org/officeDocument/2006/math" xmlns:v="urn:schemas-microsoft-com:vml" xmlns:wp="http://schemas.openxmlformats.org/drawingml/2006/wordprocessingDrawing" xmlns:w10="urn:schemas-microsoft-com:office:word" xmlns:w="http://schemas.openxmlformats.org/wordprocessingml/2006/main" xmlns:wne="http://schemas.microsoft.com/office/word/2006/wordml">
+<w:numbering xmlns:wpc="http://schemas.microsoft.com/office/word/2010/wordprocessingCanvas" xmlns:mc="http://schemas.openxmlformats.org/markup-compatibility/2006" xmlns:o="urn:schemas-microsoft-com:office:office" xmlns:r="http://schemas.openxmlformats.org/officeDocument/2006/relationships" xmlns:m="http://schemas.openxmlformats.org/officeDocument/2006/math" xmlns:v="urn:schemas-microsoft-com:vml" xmlns:wp14="http://schemas.microsoft.com/office/word/2010/wordprocessingDrawing" xmlns:wp="http://schemas.openxmlformats.org/drawingml/2006/wordprocessingDrawing" xmlns:w10="urn:schemas-microsoft-com:office:word" xmlns:w="http://schemas.openxmlformats.org/wordprocessingml/2006/main" xmlns:w14="http://schemas.microsoft.com/office/word/2010/wordml" xmlns:wpg="http://schemas.microsoft.com/office/word/2010/wordprocessingGroup" xmlns:wpi="http://schemas.microsoft.com/office/word/2010/wordprocessingInk" xmlns:wne="http://schemas.microsoft.com/office/word/2006/wordml" xmlns:wps="http://schemas.microsoft.com/office/word/2010/wordprocessingShape" mc:Ignorable="w14 wp14">
   <w:abstractNum w:abstractNumId="0">
     <w:nsid w:val="345554D6"/>
     <w:multiLevelType w:val="multilevel"/>
@@ -759,6 +2249,120 @@
       <w:pPr>
         <w:ind w:left="6480" w:hanging="180"/>
       </w:pPr>
+    </w:lvl>
+  </w:abstractNum>
+  <w:abstractNum w:abstractNumId="3">
+    <w:nsid w:val="7F77594C"/>
+    <w:multiLevelType w:val="multilevel"/>
+    <w:tmpl w:val="A73C3512"/>
+    <w:lvl w:ilvl="0">
+      <w:start w:val="1"/>
+      <w:numFmt w:val="decimal"/>
+      <w:lvlText w:val="%1"/>
+      <w:lvlJc w:val="left"/>
+      <w:pPr>
+        <w:ind w:left="360" w:hanging="360"/>
+      </w:pPr>
+      <w:rPr>
+        <w:rFonts w:hint="default"/>
+      </w:rPr>
+    </w:lvl>
+    <w:lvl w:ilvl="1">
+      <w:start w:val="1"/>
+      <w:numFmt w:val="decimal"/>
+      <w:lvlText w:val="%1.%2"/>
+      <w:lvlJc w:val="left"/>
+      <w:pPr>
+        <w:ind w:left="360" w:hanging="360"/>
+      </w:pPr>
+      <w:rPr>
+        <w:rFonts w:hint="default"/>
+        <w:b/>
+      </w:rPr>
+    </w:lvl>
+    <w:lvl w:ilvl="2">
+      <w:start w:val="1"/>
+      <w:numFmt w:val="decimal"/>
+      <w:lvlText w:val="%1.%2.%3"/>
+      <w:lvlJc w:val="left"/>
+      <w:pPr>
+        <w:ind w:left="720" w:hanging="720"/>
+      </w:pPr>
+      <w:rPr>
+        <w:rFonts w:hint="default"/>
+      </w:rPr>
+    </w:lvl>
+    <w:lvl w:ilvl="3">
+      <w:start w:val="1"/>
+      <w:numFmt w:val="decimal"/>
+      <w:lvlText w:val="%1.%2.%3.%4"/>
+      <w:lvlJc w:val="left"/>
+      <w:pPr>
+        <w:ind w:left="720" w:hanging="720"/>
+      </w:pPr>
+      <w:rPr>
+        <w:rFonts w:hint="default"/>
+      </w:rPr>
+    </w:lvl>
+    <w:lvl w:ilvl="4">
+      <w:start w:val="1"/>
+      <w:numFmt w:val="decimal"/>
+      <w:lvlText w:val="%1.%2.%3.%4.%5"/>
+      <w:lvlJc w:val="left"/>
+      <w:pPr>
+        <w:ind w:left="1080" w:hanging="1080"/>
+      </w:pPr>
+      <w:rPr>
+        <w:rFonts w:hint="default"/>
+      </w:rPr>
+    </w:lvl>
+    <w:lvl w:ilvl="5">
+      <w:start w:val="1"/>
+      <w:numFmt w:val="decimal"/>
+      <w:lvlText w:val="%1.%2.%3.%4.%5.%6"/>
+      <w:lvlJc w:val="left"/>
+      <w:pPr>
+        <w:ind w:left="1080" w:hanging="1080"/>
+      </w:pPr>
+      <w:rPr>
+        <w:rFonts w:hint="default"/>
+      </w:rPr>
+    </w:lvl>
+    <w:lvl w:ilvl="6">
+      <w:start w:val="1"/>
+      <w:numFmt w:val="decimal"/>
+      <w:lvlText w:val="%1.%2.%3.%4.%5.%6.%7"/>
+      <w:lvlJc w:val="left"/>
+      <w:pPr>
+        <w:ind w:left="1440" w:hanging="1440"/>
+      </w:pPr>
+      <w:rPr>
+        <w:rFonts w:hint="default"/>
+      </w:rPr>
+    </w:lvl>
+    <w:lvl w:ilvl="7">
+      <w:start w:val="1"/>
+      <w:numFmt w:val="decimal"/>
+      <w:lvlText w:val="%1.%2.%3.%4.%5.%6.%7.%8"/>
+      <w:lvlJc w:val="left"/>
+      <w:pPr>
+        <w:ind w:left="1440" w:hanging="1440"/>
+      </w:pPr>
+      <w:rPr>
+        <w:rFonts w:hint="default"/>
+      </w:rPr>
+    </w:lvl>
+    <w:lvl w:ilvl="8">
+      <w:start w:val="1"/>
+      <w:numFmt w:val="decimal"/>
+      <w:lvlText w:val="%1.%2.%3.%4.%5.%6.%7.%8.%9"/>
+      <w:lvlJc w:val="left"/>
+      <w:pPr>
+        <w:ind w:left="1800" w:hanging="1800"/>
+      </w:pPr>
+      <w:rPr>
+        <w:rFonts w:hint="default"/>
+      </w:rPr>
     </w:lvl>
   </w:abstractNum>
   <w:num w:numId="1">
@@ -770,11 +2374,14 @@
   <w:num w:numId="3">
     <w:abstractNumId w:val="1"/>
   </w:num>
+  <w:num w:numId="4">
+    <w:abstractNumId w:val="3"/>
+  </w:num>
 </w:numbering>
 </file>
 
 <file path=word/styles.xml><?xml version="1.0" encoding="utf-8"?>
-<w:styles xmlns:r="http://schemas.openxmlformats.org/officeDocument/2006/relationships" xmlns:w="http://schemas.openxmlformats.org/wordprocessingml/2006/main">
+<w:styles xmlns:mc="http://schemas.openxmlformats.org/markup-compatibility/2006" xmlns:r="http://schemas.openxmlformats.org/officeDocument/2006/relationships" xmlns:w="http://schemas.openxmlformats.org/wordprocessingml/2006/main" xmlns:w14="http://schemas.microsoft.com/office/word/2010/wordml" mc:Ignorable="w14">
   <w:docDefaults>
     <w:rPrDefault>
       <w:rPr>
@@ -1049,7 +2656,6 @@
     <w:uiPriority w:val="99"/>
     <w:semiHidden/>
     <w:unhideWhenUsed/>
-    <w:qFormat/>
     <w:tblPr>
       <w:tblInd w:w="0" w:type="dxa"/>
       <w:tblCellMar>
@@ -1224,6 +2830,208 @@
       <w:color w:val="0000FF" w:themeColor="hyperlink"/>
       <w:u w:val="single"/>
     </w:rPr>
+  </w:style>
+  <w:style w:type="character" w:styleId="HiperlinkVisitado">
+    <w:name w:val="FollowedHyperlink"/>
+    <w:basedOn w:val="Fontepargpadro"/>
+    <w:uiPriority w:val="99"/>
+    <w:semiHidden/>
+    <w:unhideWhenUsed/>
+    <w:rsid w:val="00AB1447"/>
+    <w:rPr>
+      <w:color w:val="800080" w:themeColor="followedHyperlink"/>
+      <w:u w:val="single"/>
+    </w:rPr>
+  </w:style>
+</w:styles>
+</file>
+
+<file path=word/stylesWithEffects.xml><?xml version="1.0" encoding="utf-8"?>
+<w:styles xmlns:wpc="http://schemas.microsoft.com/office/word/2010/wordprocessingCanvas" xmlns:mc="http://schemas.openxmlformats.org/markup-compatibility/2006" xmlns:o="urn:schemas-microsoft-com:office:office" xmlns:r="http://schemas.openxmlformats.org/officeDocument/2006/relationships" xmlns:m="http://schemas.openxmlformats.org/officeDocument/2006/math" xmlns:v="urn:schemas-microsoft-com:vml" xmlns:wp14="http://schemas.microsoft.com/office/word/2010/wordprocessingDrawing" xmlns:wp="http://schemas.openxmlformats.org/drawingml/2006/wordprocessingDrawing" xmlns:w10="urn:schemas-microsoft-com:office:word" xmlns:w="http://schemas.openxmlformats.org/wordprocessingml/2006/main" xmlns:w14="http://schemas.microsoft.com/office/word/2010/wordml" xmlns:wpg="http://schemas.microsoft.com/office/word/2010/wordprocessingGroup" xmlns:wpi="http://schemas.microsoft.com/office/word/2010/wordprocessingInk" xmlns:wne="http://schemas.microsoft.com/office/word/2006/wordml" xmlns:wps="http://schemas.microsoft.com/office/word/2010/wordprocessingShape" mc:Ignorable="w14 wp14">
+  <w:docDefaults>
+    <w:rPrDefault>
+      <w:rPr>
+        <w:rFonts w:asciiTheme="minorHAnsi" w:eastAsiaTheme="minorEastAsia" w:hAnsiTheme="minorHAnsi" w:cstheme="minorBidi"/>
+        <w:sz w:val="22"/>
+        <w:szCs w:val="22"/>
+        <w:lang w:val="pt-BR" w:eastAsia="pt-BR" w:bidi="ar-SA"/>
+      </w:rPr>
+    </w:rPrDefault>
+    <w:pPrDefault>
+      <w:pPr>
+        <w:spacing w:after="200" w:line="276" w:lineRule="auto"/>
+      </w:pPr>
+    </w:pPrDefault>
+  </w:docDefaults>
+  <w:latentStyles w:defLockedState="0" w:defUIPriority="99" w:defSemiHidden="1" w:defUnhideWhenUsed="1" w:defQFormat="0" w:count="267">
+    <w:lsdException w:name="Normal" w:semiHidden="0" w:uiPriority="0" w:unhideWhenUsed="0" w:qFormat="1"/>
+    <w:lsdException w:name="heading 1" w:semiHidden="0" w:uiPriority="9" w:unhideWhenUsed="0" w:qFormat="1"/>
+    <w:lsdException w:name="heading 2" w:uiPriority="9" w:qFormat="1"/>
+    <w:lsdException w:name="heading 3" w:uiPriority="9" w:qFormat="1"/>
+    <w:lsdException w:name="heading 4" w:uiPriority="9" w:qFormat="1"/>
+    <w:lsdException w:name="heading 5" w:uiPriority="9" w:qFormat="1"/>
+    <w:lsdException w:name="heading 6" w:uiPriority="9" w:qFormat="1"/>
+    <w:lsdException w:name="heading 7" w:uiPriority="9" w:qFormat="1"/>
+    <w:lsdException w:name="heading 8" w:uiPriority="9" w:qFormat="1"/>
+    <w:lsdException w:name="heading 9" w:uiPriority="9" w:qFormat="1"/>
+    <w:lsdException w:name="toc 1" w:uiPriority="39"/>
+    <w:lsdException w:name="toc 2" w:uiPriority="39"/>
+    <w:lsdException w:name="toc 3" w:uiPriority="39"/>
+    <w:lsdException w:name="toc 4" w:uiPriority="39"/>
+    <w:lsdException w:name="toc 5" w:uiPriority="39"/>
+    <w:lsdException w:name="toc 6" w:uiPriority="39"/>
+    <w:lsdException w:name="toc 7" w:uiPriority="39"/>
+    <w:lsdException w:name="toc 8" w:uiPriority="39"/>
+    <w:lsdException w:name="toc 9" w:uiPriority="39"/>
+    <w:lsdException w:name="caption" w:uiPriority="35" w:qFormat="1"/>
+    <w:lsdException w:name="Title" w:semiHidden="0" w:uiPriority="10" w:unhideWhenUsed="0" w:qFormat="1"/>
+    <w:lsdException w:name="Default Paragraph Font" w:uiPriority="1"/>
+    <w:lsdException w:name="Subtitle" w:semiHidden="0" w:uiPriority="11" w:unhideWhenUsed="0" w:qFormat="1"/>
+    <w:lsdException w:name="Strong" w:semiHidden="0" w:uiPriority="22" w:unhideWhenUsed="0" w:qFormat="1"/>
+    <w:lsdException w:name="Emphasis" w:semiHidden="0" w:uiPriority="20" w:unhideWhenUsed="0" w:qFormat="1"/>
+    <w:lsdException w:name="Table Grid" w:semiHidden="0" w:uiPriority="59" w:unhideWhenUsed="0"/>
+    <w:lsdException w:name="Placeholder Text" w:unhideWhenUsed="0"/>
+    <w:lsdException w:name="No Spacing" w:semiHidden="0" w:uiPriority="1" w:unhideWhenUsed="0" w:qFormat="1"/>
+    <w:lsdException w:name="Light Shading" w:semiHidden="0" w:uiPriority="60" w:unhideWhenUsed="0"/>
+    <w:lsdException w:name="Light List" w:semiHidden="0" w:uiPriority="61" w:unhideWhenUsed="0"/>
+    <w:lsdException w:name="Light Grid" w:semiHidden="0" w:uiPriority="62" w:unhideWhenUsed="0"/>
+    <w:lsdException w:name="Medium Shading 1" w:semiHidden="0" w:uiPriority="63" w:unhideWhenUsed="0"/>
+    <w:lsdException w:name="Medium Shading 2" w:semiHidden="0" w:uiPriority="64" w:unhideWhenUsed="0"/>
+    <w:lsdException w:name="Medium List 1" w:semiHidden="0" w:uiPriority="65" w:unhideWhenUsed="0"/>
+    <w:lsdException w:name="Medium List 2" w:semiHidden="0" w:uiPriority="66" w:unhideWhenUsed="0"/>
+    <w:lsdException w:name="Medium Grid 1" w:semiHidden="0" w:uiPriority="67" w:unhideWhenUsed="0"/>
+    <w:lsdException w:name="Medium Grid 2" w:semiHidden="0" w:uiPriority="68" w:unhideWhenUsed="0"/>
+    <w:lsdException w:name="Medium Grid 3" w:semiHidden="0" w:uiPriority="69" w:unhideWhenUsed="0"/>
+    <w:lsdException w:name="Dark List" w:semiHidden="0" w:uiPriority="70" w:unhideWhenUsed="0"/>
+    <w:lsdException w:name="Colorful Shading" w:semiHidden="0" w:uiPriority="71" w:unhideWhenUsed="0"/>
+    <w:lsdException w:name="Colorful List" w:semiHidden="0" w:uiPriority="72" w:unhideWhenUsed="0"/>
+    <w:lsdException w:name="Colorful Grid" w:semiHidden="0" w:uiPriority="73" w:unhideWhenUsed="0"/>
+    <w:lsdException w:name="Light Shading Accent 1" w:semiHidden="0" w:uiPriority="60" w:unhideWhenUsed="0"/>
+    <w:lsdException w:name="Light List Accent 1" w:semiHidden="0" w:uiPriority="61" w:unhideWhenUsed="0"/>
+    <w:lsdException w:name="Light Grid Accent 1" w:semiHidden="0" w:uiPriority="62" w:unhideWhenUsed="0"/>
+    <w:lsdException w:name="Medium Shading 1 Accent 1" w:semiHidden="0" w:uiPriority="63" w:unhideWhenUsed="0"/>
+    <w:lsdException w:name="Medium Shading 2 Accent 1" w:semiHidden="0" w:uiPriority="64" w:unhideWhenUsed="0"/>
+    <w:lsdException w:name="Medium List 1 Accent 1" w:semiHidden="0" w:uiPriority="65" w:unhideWhenUsed="0"/>
+    <w:lsdException w:name="Revision" w:unhideWhenUsed="0"/>
+    <w:lsdException w:name="List Paragraph" w:semiHidden="0" w:uiPriority="34" w:unhideWhenUsed="0" w:qFormat="1"/>
+    <w:lsdException w:name="Quote" w:semiHidden="0" w:uiPriority="29" w:unhideWhenUsed="0" w:qFormat="1"/>
+    <w:lsdException w:name="Intense Quote" w:semiHidden="0" w:uiPriority="30" w:unhideWhenUsed="0" w:qFormat="1"/>
+    <w:lsdException w:name="Medium List 2 Accent 1" w:semiHidden="0" w:uiPriority="66" w:unhideWhenUsed="0"/>
+    <w:lsdException w:name="Medium Grid 1 Accent 1" w:semiHidden="0" w:uiPriority="67" w:unhideWhenUsed="0"/>
+    <w:lsdException w:name="Medium Grid 2 Accent 1" w:semiHidden="0" w:uiPriority="68" w:unhideWhenUsed="0"/>
+    <w:lsdException w:name="Medium Grid 3 Accent 1" w:semiHidden="0" w:uiPriority="69" w:unhideWhenUsed="0"/>
+    <w:lsdException w:name="Dark List Accent 1" w:semiHidden="0" w:uiPriority="70" w:unhideWhenUsed="0"/>
+    <w:lsdException w:name="Colorful Shading Accent 1" w:semiHidden="0" w:uiPriority="71" w:unhideWhenUsed="0"/>
+    <w:lsdException w:name="Colorful List Accent 1" w:semiHidden="0" w:uiPriority="72" w:unhideWhenUsed="0"/>
+    <w:lsdException w:name="Colorful Grid Accent 1" w:semiHidden="0" w:uiPriority="73" w:unhideWhenUsed="0"/>
+    <w:lsdException w:name="Light Shading Accent 2" w:semiHidden="0" w:uiPriority="60" w:unhideWhenUsed="0"/>
+    <w:lsdException w:name="Light List Accent 2" w:semiHidden="0" w:uiPriority="61" w:unhideWhenUsed="0"/>
+    <w:lsdException w:name="Light Grid Accent 2" w:semiHidden="0" w:uiPriority="62" w:unhideWhenUsed="0"/>
+    <w:lsdException w:name="Medium Shading 1 Accent 2" w:semiHidden="0" w:uiPriority="63" w:unhideWhenUsed="0"/>
+    <w:lsdException w:name="Medium Shading 2 Accent 2" w:semiHidden="0" w:uiPriority="64" w:unhideWhenUsed="0"/>
+    <w:lsdException w:name="Medium List 1 Accent 2" w:semiHidden="0" w:uiPriority="65" w:unhideWhenUsed="0"/>
+    <w:lsdException w:name="Medium List 2 Accent 2" w:semiHidden="0" w:uiPriority="66" w:unhideWhenUsed="0"/>
+    <w:lsdException w:name="Medium Grid 1 Accent 2" w:semiHidden="0" w:uiPriority="67" w:unhideWhenUsed="0"/>
+    <w:lsdException w:name="Medium Grid 2 Accent 2" w:semiHidden="0" w:uiPriority="68" w:unhideWhenUsed="0"/>
+    <w:lsdException w:name="Medium Grid 3 Accent 2" w:semiHidden="0" w:uiPriority="69" w:unhideWhenUsed="0"/>
+    <w:lsdException w:name="Dark List Accent 2" w:semiHidden="0" w:uiPriority="70" w:unhideWhenUsed="0"/>
+    <w:lsdException w:name="Colorful Shading Accent 2" w:semiHidden="0" w:uiPriority="71" w:unhideWhenUsed="0"/>
+    <w:lsdException w:name="Colorful List Accent 2" w:semiHidden="0" w:uiPriority="72" w:unhideWhenUsed="0"/>
+    <w:lsdException w:name="Colorful Grid Accent 2" w:semiHidden="0" w:uiPriority="73" w:unhideWhenUsed="0"/>
+    <w:lsdException w:name="Light Shading Accent 3" w:semiHidden="0" w:uiPriority="60" w:unhideWhenUsed="0"/>
+    <w:lsdException w:name="Light List Accent 3" w:semiHidden="0" w:uiPriority="61" w:unhideWhenUsed="0"/>
+    <w:lsdException w:name="Light Grid Accent 3" w:semiHidden="0" w:uiPriority="62" w:unhideWhenUsed="0"/>
+    <w:lsdException w:name="Medium Shading 1 Accent 3" w:semiHidden="0" w:uiPriority="63" w:unhideWhenUsed="0"/>
+    <w:lsdException w:name="Medium Shading 2 Accent 3" w:semiHidden="0" w:uiPriority="64" w:unhideWhenUsed="0"/>
+    <w:lsdException w:name="Medium List 1 Accent 3" w:semiHidden="0" w:uiPriority="65" w:unhideWhenUsed="0"/>
+    <w:lsdException w:name="Medium List 2 Accent 3" w:semiHidden="0" w:uiPriority="66" w:unhideWhenUsed="0"/>
+    <w:lsdException w:name="Medium Grid 1 Accent 3" w:semiHidden="0" w:uiPriority="67" w:unhideWhenUsed="0"/>
+    <w:lsdException w:name="Medium Grid 2 Accent 3" w:semiHidden="0" w:uiPriority="68" w:unhideWhenUsed="0"/>
+    <w:lsdException w:name="Medium Grid 3 Accent 3" w:semiHidden="0" w:uiPriority="69" w:unhideWhenUsed="0"/>
+    <w:lsdException w:name="Dark List Accent 3" w:semiHidden="0" w:uiPriority="70" w:unhideWhenUsed="0"/>
+    <w:lsdException w:name="Colorful Shading Accent 3" w:semiHidden="0" w:uiPriority="71" w:unhideWhenUsed="0"/>
+    <w:lsdException w:name="Colorful List Accent 3" w:semiHidden="0" w:uiPriority="72" w:unhideWhenUsed="0"/>
+    <w:lsdException w:name="Colorful Grid Accent 3" w:semiHidden="0" w:uiPriority="73" w:unhideWhenUsed="0"/>
+    <w:lsdException w:name="Light Shading Accent 4" w:semiHidden="0" w:uiPriority="60" w:unhideWhenUsed="0"/>
+    <w:lsdException w:name="Light List Accent 4" w:semiHidden="0" w:uiPriority="61" w:unhideWhenUsed="0"/>
+    <w:lsdException w:name="Light Grid Accent 4" w:semiHidden="0" w:uiPriority="62" w:unhideWhenUsed="0"/>
+    <w:lsdException w:name="Medium Shading 1 Accent 4" w:semiHidden="0" w:uiPriority="63" w:unhideWhenUsed="0"/>
+    <w:lsdException w:name="Medium Shading 2 Accent 4" w:semiHidden="0" w:uiPriority="64" w:unhideWhenUsed="0"/>
+    <w:lsdException w:name="Medium List 1 Accent 4" w:semiHidden="0" w:uiPriority="65" w:unhideWhenUsed="0"/>
+    <w:lsdException w:name="Medium List 2 Accent 4" w:semiHidden="0" w:uiPriority="66" w:unhideWhenUsed="0"/>
+    <w:lsdException w:name="Medium Grid 1 Accent 4" w:semiHidden="0" w:uiPriority="67" w:unhideWhenUsed="0"/>
+    <w:lsdException w:name="Medium Grid 2 Accent 4" w:semiHidden="0" w:uiPriority="68" w:unhideWhenUsed="0"/>
+    <w:lsdException w:name="Medium Grid 3 Accent 4" w:semiHidden="0" w:uiPriority="69" w:unhideWhenUsed="0"/>
+    <w:lsdException w:name="Dark List Accent 4" w:semiHidden="0" w:uiPriority="70" w:unhideWhenUsed="0"/>
+    <w:lsdException w:name="Colorful Shading Accent 4" w:semiHidden="0" w:uiPriority="71" w:unhideWhenUsed="0"/>
+    <w:lsdException w:name="Colorful List Accent 4" w:semiHidden="0" w:uiPriority="72" w:unhideWhenUsed="0"/>
+    <w:lsdException w:name="Colorful Grid Accent 4" w:semiHidden="0" w:uiPriority="73" w:unhideWhenUsed="0"/>
+    <w:lsdException w:name="Light Shading Accent 5" w:semiHidden="0" w:uiPriority="60" w:unhideWhenUsed="0"/>
+    <w:lsdException w:name="Light List Accent 5" w:semiHidden="0" w:uiPriority="61" w:unhideWhenUsed="0"/>
+    <w:lsdException w:name="Light Grid Accent 5" w:semiHidden="0" w:uiPriority="62" w:unhideWhenUsed="0"/>
+    <w:lsdException w:name="Medium Shading 1 Accent 5" w:semiHidden="0" w:uiPriority="63" w:unhideWhenUsed="0"/>
+    <w:lsdException w:name="Medium Shading 2 Accent 5" w:semiHidden="0" w:uiPriority="64" w:unhideWhenUsed="0"/>
+    <w:lsdException w:name="Medium List 1 Accent 5" w:semiHidden="0" w:uiPriority="65" w:unhideWhenUsed="0"/>
+    <w:lsdException w:name="Medium List 2 Accent 5" w:semiHidden="0" w:uiPriority="66" w:unhideWhenUsed="0"/>
+    <w:lsdException w:name="Medium Grid 1 Accent 5" w:semiHidden="0" w:uiPriority="67" w:unhideWhenUsed="0"/>
+    <w:lsdException w:name="Medium Grid 2 Accent 5" w:semiHidden="0" w:uiPriority="68" w:unhideWhenUsed="0"/>
+    <w:lsdException w:name="Medium Grid 3 Accent 5" w:semiHidden="0" w:uiPriority="69" w:unhideWhenUsed="0"/>
+    <w:lsdException w:name="Dark List Accent 5" w:semiHidden="0" w:uiPriority="70" w:unhideWhenUsed="0"/>
+    <w:lsdException w:name="Colorful Shading Accent 5" w:semiHidden="0" w:uiPriority="71" w:unhideWhenUsed="0"/>
+    <w:lsdException w:name="Colorful List Accent 5" w:semiHidden="0" w:uiPriority="72" w:unhideWhenUsed="0"/>
+    <w:lsdException w:name="Colorful Grid Accent 5" w:semiHidden="0" w:uiPriority="73" w:unhideWhenUsed="0"/>
+    <w:lsdException w:name="Light Shading Accent 6" w:semiHidden="0" w:uiPriority="60" w:unhideWhenUsed="0"/>
+    <w:lsdException w:name="Light List Accent 6" w:semiHidden="0" w:uiPriority="61" w:unhideWhenUsed="0"/>
+    <w:lsdException w:name="Light Grid Accent 6" w:semiHidden="0" w:uiPriority="62" w:unhideWhenUsed="0"/>
+    <w:lsdException w:name="Medium Shading 1 Accent 6" w:semiHidden="0" w:uiPriority="63" w:unhideWhenUsed="0"/>
+    <w:lsdException w:name="Medium Shading 2 Accent 6" w:semiHidden="0" w:uiPriority="64" w:unhideWhenUsed="0"/>
+    <w:lsdException w:name="Medium List 1 Accent 6" w:semiHidden="0" w:uiPriority="65" w:unhideWhenUsed="0"/>
+    <w:lsdException w:name="Medium List 2 Accent 6" w:semiHidden="0" w:uiPriority="66" w:unhideWhenUsed="0"/>
+    <w:lsdException w:name="Medium Grid 1 Accent 6" w:semiHidden="0" w:uiPriority="67" w:unhideWhenUsed="0"/>
+    <w:lsdException w:name="Medium Grid 2 Accent 6" w:semiHidden="0" w:uiPriority="68" w:unhideWhenUsed="0"/>
+    <w:lsdException w:name="Medium Grid 3 Accent 6" w:semiHidden="0" w:uiPriority="69" w:unhideWhenUsed="0"/>
+    <w:lsdException w:name="Dark List Accent 6" w:semiHidden="0" w:uiPriority="70" w:unhideWhenUsed="0"/>
+    <w:lsdException w:name="Colorful Shading Accent 6" w:semiHidden="0" w:uiPriority="71" w:unhideWhenUsed="0"/>
+    <w:lsdException w:name="Colorful List Accent 6" w:semiHidden="0" w:uiPriority="72" w:unhideWhenUsed="0"/>
+    <w:lsdException w:name="Colorful Grid Accent 6" w:semiHidden="0" w:uiPriority="73" w:unhideWhenUsed="0"/>
+    <w:lsdException w:name="Subtle Emphasis" w:semiHidden="0" w:uiPriority="19" w:unhideWhenUsed="0" w:qFormat="1"/>
+    <w:lsdException w:name="Intense Emphasis" w:semiHidden="0" w:uiPriority="21" w:unhideWhenUsed="0" w:qFormat="1"/>
+    <w:lsdException w:name="Subtle Reference" w:semiHidden="0" w:uiPriority="31" w:unhideWhenUsed="0" w:qFormat="1"/>
+    <w:lsdException w:name="Intense Reference" w:semiHidden="0" w:uiPriority="32" w:unhideWhenUsed="0" w:qFormat="1"/>
+    <w:lsdException w:name="Book Title" w:semiHidden="0" w:uiPriority="33" w:unhideWhenUsed="0" w:qFormat="1"/>
+    <w:lsdException w:name="Bibliography" w:uiPriority="37"/>
+    <w:lsdException w:name="TOC Heading" w:uiPriority="39" w:qFormat="1"/>
+  </w:latentStyles>
+  <w:style w:type="paragraph" w:default="1" w:styleId="Normal">
+    <w:name w:val="Normal"/>
+    <w:qFormat/>
+  </w:style>
+  <w:style w:type="character" w:default="1" w:styleId="Fontepargpadro">
+    <w:name w:val="Default Paragraph Font"/>
+    <w:uiPriority w:val="1"/>
+    <w:semiHidden/>
+    <w:unhideWhenUsed/>
+  </w:style>
+  <w:style w:type="table" w:default="1" w:styleId="Tabelanormal">
+    <w:name w:val="Normal Table"/>
+    <w:uiPriority w:val="99"/>
+    <w:semiHidden/>
+    <w:unhideWhenUsed/>
+    <w:tblPr>
+      <w:tblInd w:w="0" w:type="dxa"/>
+      <w:tblCellMar>
+        <w:top w:w="0" w:type="dxa"/>
+        <w:left w:w="108" w:type="dxa"/>
+        <w:bottom w:w="0" w:type="dxa"/>
+        <w:right w:w="108" w:type="dxa"/>
+      </w:tblCellMar>
+    </w:tblPr>
+  </w:style>
+  <w:style w:type="numbering" w:default="1" w:styleId="Semlista">
+    <w:name w:val="No List"/>
+    <w:uiPriority w:val="99"/>
+    <w:semiHidden/>
+    <w:unhideWhenUsed/>
   </w:style>
 </w:styles>
 </file>

</xml_diff>

<commit_message>
- descrição das classes em andamento..  - em refresh() troquei a ordem das funções al_clear_to_color() e al_flip_display(). Do jeito que estava a cor de fundo não mudava.
</commit_message>
<xml_diff>
--- a/Saga_Documentos/Game_Designe_Word_Office/Desenvolvimento SAGA.docx
+++ b/Saga_Documentos/Game_Designe_Word_Office/Desenvolvimento SAGA.docx
@@ -447,7 +447,19 @@
         <w:rPr>
           <w:lang w:val="pt-BR"/>
         </w:rPr>
-        <w:t xml:space="preserve">É o pacote mais geral, e que contém todos os outros. Quando </w:t>
+        <w:t>É o pacote mais geral,</w:t>
+      </w:r>
+      <w:r>
+        <w:rPr>
+          <w:lang w:val="pt-BR"/>
+        </w:rPr>
+        <w:t xml:space="preserve"> e que engloba</w:t>
+      </w:r>
+      <w:r>
+        <w:rPr>
+          <w:lang w:val="pt-BR"/>
+        </w:rPr>
+        <w:t xml:space="preserve"> todos os outros. Quando </w:t>
       </w:r>
       <w:r>
         <w:rPr>
@@ -467,6 +479,14 @@
         </w:rPr>
         <w:t xml:space="preserve">fica ou é usada como ferramenta auxiliar em outras classes, ela é colocada nesse pacote. </w:t>
       </w:r>
+    </w:p>
+    <w:p>
+      <w:pPr>
+        <w:jc w:val="left"/>
+        <w:rPr>
+          <w:lang w:val="pt-BR"/>
+        </w:rPr>
+      </w:pPr>
     </w:p>
     <w:p>
       <w:pPr>
@@ -540,7 +560,19 @@
         <w:rPr>
           <w:lang w:val="pt-BR"/>
         </w:rPr>
-        <w:t xml:space="preserve"> contém os includes da </w:t>
+        <w:t xml:space="preserve"> contém </w:t>
+      </w:r>
+      <w:r>
+        <w:rPr>
+          <w:lang w:val="pt-BR"/>
+        </w:rPr>
+        <w:t xml:space="preserve">todos </w:t>
+      </w:r>
+      <w:r>
+        <w:rPr>
+          <w:lang w:val="pt-BR"/>
+        </w:rPr>
+        <w:t xml:space="preserve">os includes da </w:t>
       </w:r>
       <w:proofErr w:type="spellStart"/>
       <w:r>
@@ -554,7 +586,19 @@
         <w:rPr>
           <w:lang w:val="pt-BR"/>
         </w:rPr>
-        <w:t xml:space="preserve"> e </w:t>
+        <w:t xml:space="preserve"> </w:t>
+      </w:r>
+      <w:r>
+        <w:rPr>
+          <w:lang w:val="pt-BR"/>
+        </w:rPr>
+        <w:t xml:space="preserve">que serão usados </w:t>
+      </w:r>
+      <w:r>
+        <w:rPr>
+          <w:lang w:val="pt-BR"/>
+        </w:rPr>
+        <w:t xml:space="preserve">e </w:t>
       </w:r>
       <w:r>
         <w:rPr>
@@ -572,7 +616,13 @@
         <w:rPr>
           <w:lang w:val="pt-BR"/>
         </w:rPr>
-        <w:t xml:space="preserve"> Além disso, contém o tipo </w:t>
+        <w:t xml:space="preserve"> </w:t>
+      </w:r>
+      <w:r>
+        <w:rPr>
+          <w:lang w:val="pt-BR"/>
+        </w:rPr>
+        <w:t xml:space="preserve">Além disso, contém o tipo </w:t>
       </w:r>
       <w:proofErr w:type="spellStart"/>
       <w:r>
@@ -605,13 +655,15 @@
         <w:ind w:left="360"/>
         <w:jc w:val="left"/>
         <w:rPr>
-          <w:lang w:val="pt-BR"/>
-        </w:rPr>
-      </w:pPr>
-      <w:proofErr w:type="spellStart"/>
-      <w:proofErr w:type="gramStart"/>
-      <w:r>
-        <w:rPr>
+          <w:b/>
+          <w:lang w:val="pt-BR"/>
+        </w:rPr>
+      </w:pPr>
+      <w:proofErr w:type="spellStart"/>
+      <w:proofErr w:type="gramStart"/>
+      <w:r>
+        <w:rPr>
+          <w:b/>
           <w:lang w:val="pt-BR"/>
         </w:rPr>
         <w:t>typedef</w:t>
@@ -620,6 +672,7 @@
       <w:proofErr w:type="gramEnd"/>
       <w:r>
         <w:rPr>
+          <w:b/>
           <w:lang w:val="pt-BR"/>
         </w:rPr>
         <w:t xml:space="preserve"> </w:t>
@@ -627,6 +680,7 @@
       <w:proofErr w:type="spellStart"/>
       <w:r>
         <w:rPr>
+          <w:b/>
           <w:lang w:val="pt-BR"/>
         </w:rPr>
         <w:t>std</w:t>
@@ -634,6 +688,7 @@
       <w:proofErr w:type="spellEnd"/>
       <w:r>
         <w:rPr>
+          <w:b/>
           <w:lang w:val="pt-BR"/>
         </w:rPr>
         <w:t>::</w:t>
@@ -641,6 +696,7 @@
       <w:proofErr w:type="spellStart"/>
       <w:r>
         <w:rPr>
+          <w:b/>
           <w:lang w:val="pt-BR"/>
         </w:rPr>
         <w:t>string</w:t>
@@ -648,6 +704,7 @@
       <w:proofErr w:type="spellEnd"/>
       <w:r>
         <w:rPr>
+          <w:b/>
           <w:lang w:val="pt-BR"/>
         </w:rPr>
         <w:t xml:space="preserve"> </w:t>
@@ -655,6 +712,7 @@
       <w:proofErr w:type="spellStart"/>
       <w:r>
         <w:rPr>
+          <w:b/>
           <w:lang w:val="pt-BR"/>
         </w:rPr>
         <w:t>String</w:t>
@@ -662,6 +720,7 @@
       <w:proofErr w:type="spellEnd"/>
       <w:r>
         <w:rPr>
+          <w:b/>
           <w:lang w:val="pt-BR"/>
         </w:rPr>
         <w:t>;</w:t>
@@ -844,7 +903,6 @@
           <w:b/>
           <w:lang w:val="pt-BR"/>
         </w:rPr>
-        <w:lastRenderedPageBreak/>
         <w:t xml:space="preserve">– </w:t>
       </w:r>
       <w:proofErr w:type="spellStart"/>
@@ -905,13 +963,334 @@
         </w:rPr>
         <w:t>.</w:t>
       </w:r>
-    </w:p>
-    <w:p>
-      <w:pPr>
-        <w:pStyle w:val="PargrafodaLista"/>
-        <w:rPr>
-          <w:b/>
-          <w:lang w:val="pt-BR"/>
+      <w:r>
+        <w:rPr>
+          <w:lang w:val="pt-BR"/>
+        </w:rPr>
+        <w:t xml:space="preserve"> Abaixo um exemplo não muito prático</w:t>
+      </w:r>
+      <w:proofErr w:type="gramStart"/>
+      <w:r>
+        <w:rPr>
+          <w:lang w:val="pt-BR"/>
+        </w:rPr>
+        <w:t xml:space="preserve"> mas</w:t>
+      </w:r>
+      <w:proofErr w:type="gramEnd"/>
+      <w:r>
+        <w:rPr>
+          <w:lang w:val="pt-BR"/>
+        </w:rPr>
+        <w:t xml:space="preserve"> que demonstra o seu uso.</w:t>
+      </w:r>
+    </w:p>
+    <w:p>
+      <w:pPr>
+        <w:pStyle w:val="PargrafodaLista"/>
+        <w:rPr>
+          <w:b/>
+          <w:lang w:val="pt-BR"/>
+        </w:rPr>
+      </w:pPr>
+    </w:p>
+    <w:p>
+      <w:pPr>
+        <w:pStyle w:val="PargrafodaLista"/>
+        <w:ind w:left="360"/>
+        <w:rPr>
+          <w:b/>
+        </w:rPr>
+      </w:pPr>
+      <w:proofErr w:type="spellStart"/>
+      <w:proofErr w:type="gramStart"/>
+      <w:r>
+        <w:rPr>
+          <w:b/>
+        </w:rPr>
+        <w:t>bool</w:t>
+      </w:r>
+      <w:proofErr w:type="spellEnd"/>
+      <w:proofErr w:type="gramEnd"/>
+      <w:r>
+        <w:rPr>
+          <w:b/>
+        </w:rPr>
+        <w:t xml:space="preserve"> </w:t>
+      </w:r>
+      <w:proofErr w:type="spellStart"/>
+      <w:r>
+        <w:rPr>
+          <w:b/>
+        </w:rPr>
+        <w:t>teste</w:t>
+      </w:r>
+      <w:proofErr w:type="spellEnd"/>
+      <w:r>
+        <w:rPr>
+          <w:b/>
+        </w:rPr>
+        <w:t xml:space="preserve"> = true;</w:t>
+      </w:r>
+    </w:p>
+    <w:p>
+      <w:pPr>
+        <w:pStyle w:val="PargrafodaLista"/>
+        <w:ind w:left="360"/>
+        <w:rPr>
+          <w:b/>
+        </w:rPr>
+      </w:pPr>
+      <w:proofErr w:type="gramStart"/>
+      <w:r>
+        <w:rPr>
+          <w:b/>
+        </w:rPr>
+        <w:t>if(</w:t>
+      </w:r>
+      <w:proofErr w:type="gramEnd"/>
+      <w:r>
+        <w:rPr>
+          <w:b/>
+        </w:rPr>
+        <w:t xml:space="preserve"> !</w:t>
+      </w:r>
+      <w:proofErr w:type="spellStart"/>
+      <w:r>
+        <w:rPr>
+          <w:b/>
+        </w:rPr>
+        <w:t>teste</w:t>
+      </w:r>
+      <w:proofErr w:type="spellEnd"/>
+      <w:r>
+        <w:rPr>
+          <w:b/>
+        </w:rPr>
+        <w:t xml:space="preserve"> ) throw </w:t>
+      </w:r>
+      <w:proofErr w:type="spellStart"/>
+      <w:r>
+        <w:rPr>
+          <w:b/>
+        </w:rPr>
+        <w:t>sgl</w:t>
+      </w:r>
+      <w:proofErr w:type="spellEnd"/>
+      <w:r>
+        <w:rPr>
+          <w:b/>
+        </w:rPr>
+        <w:t xml:space="preserve">::Exception( "ERROR!" ); // nada </w:t>
+      </w:r>
+      <w:proofErr w:type="spellStart"/>
+      <w:r>
+        <w:rPr>
+          <w:b/>
+        </w:rPr>
+        <w:t>acontece</w:t>
+      </w:r>
+      <w:proofErr w:type="spellEnd"/>
+    </w:p>
+    <w:p>
+      <w:pPr>
+        <w:pStyle w:val="PargrafodaLista"/>
+        <w:ind w:left="360"/>
+        <w:rPr>
+          <w:b/>
+        </w:rPr>
+      </w:pPr>
+    </w:p>
+    <w:p>
+      <w:pPr>
+        <w:pStyle w:val="PargrafodaLista"/>
+        <w:ind w:left="360"/>
+        <w:rPr>
+          <w:b/>
+        </w:rPr>
+      </w:pPr>
+      <w:proofErr w:type="spellStart"/>
+      <w:proofErr w:type="gramStart"/>
+      <w:r>
+        <w:rPr>
+          <w:b/>
+        </w:rPr>
+        <w:t>teste</w:t>
+      </w:r>
+      <w:proofErr w:type="spellEnd"/>
+      <w:proofErr w:type="gramEnd"/>
+      <w:r>
+        <w:rPr>
+          <w:b/>
+        </w:rPr>
+        <w:t xml:space="preserve"> = false;</w:t>
+      </w:r>
+    </w:p>
+    <w:p>
+      <w:pPr>
+        <w:pStyle w:val="PargrafodaLista"/>
+        <w:ind w:left="360"/>
+        <w:rPr>
+          <w:b/>
+        </w:rPr>
+      </w:pPr>
+      <w:proofErr w:type="gramStart"/>
+      <w:r>
+        <w:rPr>
+          <w:b/>
+        </w:rPr>
+        <w:t>if(</w:t>
+      </w:r>
+      <w:proofErr w:type="gramEnd"/>
+      <w:r>
+        <w:rPr>
+          <w:b/>
+        </w:rPr>
+        <w:t xml:space="preserve"> !</w:t>
+      </w:r>
+      <w:proofErr w:type="spellStart"/>
+      <w:r>
+        <w:rPr>
+          <w:b/>
+        </w:rPr>
+        <w:t>teste</w:t>
+      </w:r>
+      <w:proofErr w:type="spellEnd"/>
+      <w:r>
+        <w:rPr>
+          <w:b/>
+        </w:rPr>
+        <w:t xml:space="preserve"> ) throw </w:t>
+      </w:r>
+      <w:proofErr w:type="spellStart"/>
+      <w:r>
+        <w:rPr>
+          <w:b/>
+        </w:rPr>
+        <w:t>sgl</w:t>
+      </w:r>
+      <w:proofErr w:type="spellEnd"/>
+      <w:r>
+        <w:rPr>
+          <w:b/>
+        </w:rPr>
+        <w:t>::Exception( "ERROR!" );</w:t>
+      </w:r>
+      <w:r>
+        <w:rPr>
+          <w:b/>
+        </w:rPr>
+        <w:t xml:space="preserve">   </w:t>
+      </w:r>
+      <w:r>
+        <w:rPr>
+          <w:b/>
+        </w:rPr>
+        <w:t xml:space="preserve"> // </w:t>
+      </w:r>
+      <w:proofErr w:type="spellStart"/>
+      <w:r>
+        <w:rPr>
+          <w:b/>
+        </w:rPr>
+        <w:t>saida</w:t>
+      </w:r>
+      <w:proofErr w:type="spellEnd"/>
+      <w:r>
+        <w:rPr>
+          <w:b/>
+        </w:rPr>
+        <w:t xml:space="preserve"> = "terminate called after throwing </w:t>
+      </w:r>
+      <w:r>
+        <w:rPr>
+          <w:b/>
+        </w:rPr>
+        <w:t xml:space="preserve">    </w:t>
+      </w:r>
+    </w:p>
+    <w:p>
+      <w:pPr>
+        <w:pStyle w:val="PargrafodaLista"/>
+        <w:ind w:left="360"/>
+        <w:rPr>
+          <w:b/>
+        </w:rPr>
+      </w:pPr>
+      <w:r>
+        <w:rPr>
+          <w:b/>
+        </w:rPr>
+        <w:t xml:space="preserve">                                                                                     // an instance of '</w:t>
+      </w:r>
+      <w:proofErr w:type="spellStart"/>
+      <w:r>
+        <w:rPr>
+          <w:b/>
+        </w:rPr>
+        <w:t>sgl</w:t>
+      </w:r>
+      <w:proofErr w:type="spellEnd"/>
+      <w:r>
+        <w:rPr>
+          <w:b/>
+        </w:rPr>
+        <w:t>:</w:t>
+      </w:r>
+      <w:proofErr w:type="gramStart"/>
+      <w:r>
+        <w:rPr>
+          <w:b/>
+        </w:rPr>
+        <w:t>:Exception'</w:t>
+      </w:r>
+      <w:proofErr w:type="gramEnd"/>
+    </w:p>
+    <w:p>
+      <w:pPr>
+        <w:pStyle w:val="PargrafodaLista"/>
+        <w:ind w:left="360"/>
+        <w:rPr>
+          <w:b/>
+        </w:rPr>
+      </w:pPr>
+      <w:r>
+        <w:rPr>
+          <w:b/>
+        </w:rPr>
+        <w:t xml:space="preserve">                                     </w:t>
+      </w:r>
+      <w:r>
+        <w:rPr>
+          <w:b/>
+        </w:rPr>
+        <w:t xml:space="preserve">                                              </w:t>
+      </w:r>
+      <w:r>
+        <w:rPr>
+          <w:b/>
+        </w:rPr>
+        <w:t>/</w:t>
+      </w:r>
+      <w:proofErr w:type="gramStart"/>
+      <w:r>
+        <w:rPr>
+          <w:b/>
+        </w:rPr>
+        <w:t>/  what</w:t>
+      </w:r>
+      <w:proofErr w:type="gramEnd"/>
+      <w:r>
+        <w:rPr>
+          <w:b/>
+        </w:rPr>
+        <w:t>(): ERROR!"</w:t>
+      </w:r>
+    </w:p>
+    <w:p>
+      <w:pPr>
+        <w:pStyle w:val="PargrafodaLista"/>
+        <w:rPr>
+          <w:b/>
         </w:rPr>
       </w:pPr>
     </w:p>
@@ -1098,27 +1477,27 @@
         </w:rPr>
         <w:t xml:space="preserve"> podem levar a resultados inesperados. Material de consulta: </w:t>
       </w:r>
-      <w:hyperlink r:id="rId6" w:history="1">
+      <w:hyperlink r:id="rId6" w:anchor="svg-color" w:history="1">
         <w:r>
           <w:rPr>
             <w:rStyle w:val="Hyperlink"/>
             <w:lang w:val="pt-BR"/>
           </w:rPr>
-          <w:t>http://www.w3.org/TR/2010/PR-css3</w:t>
+          <w:t>http://www.w3.org/TR/2010/PR-</w:t>
         </w:r>
         <w:r>
           <w:rPr>
             <w:rStyle w:val="Hyperlink"/>
             <w:lang w:val="pt-BR"/>
           </w:rPr>
-          <w:t>-</w:t>
+          <w:t>c</w:t>
         </w:r>
         <w:r>
           <w:rPr>
             <w:rStyle w:val="Hyperlink"/>
             <w:lang w:val="pt-BR"/>
           </w:rPr>
-          <w:t>color-20101028/#svg-color</w:t>
+          <w:t>ss3-color-20101028/#svg-color</w:t>
         </w:r>
       </w:hyperlink>
     </w:p>
@@ -1238,14 +1617,7 @@
           <w:b/>
           <w:lang w:val="pt-BR"/>
         </w:rPr>
-        <w:t>255,0,0);</w:t>
-      </w:r>
-      <w:r>
-        <w:rPr>
-          <w:b/>
-          <w:lang w:val="pt-BR"/>
-        </w:rPr>
-        <w:t xml:space="preserve">   </w:t>
+        <w:t xml:space="preserve">255,0,0);   </w:t>
       </w:r>
     </w:p>
     <w:p>
@@ -1414,6 +1786,1860 @@
         <w:pStyle w:val="PargrafodaLista"/>
         <w:rPr>
           <w:b/>
+        </w:rPr>
+      </w:pPr>
+      <w:r>
+        <w:rPr>
+          <w:b/>
+          <w:lang w:val="pt-BR"/>
+        </w:rPr>
+        <w:tab/>
+      </w:r>
+      <w:r>
+        <w:rPr>
+          <w:b/>
+        </w:rPr>
+        <w:t xml:space="preserve">Color </w:t>
+      </w:r>
+      <w:proofErr w:type="spellStart"/>
+      <w:proofErr w:type="gramStart"/>
+      <w:r>
+        <w:rPr>
+          <w:b/>
+        </w:rPr>
+        <w:t>verdeEsc</w:t>
+      </w:r>
+      <w:proofErr w:type="spellEnd"/>
+      <w:r>
+        <w:rPr>
+          <w:b/>
+        </w:rPr>
+        <w:t>(</w:t>
+      </w:r>
+      <w:proofErr w:type="gramEnd"/>
+      <w:r>
+        <w:rPr>
+          <w:b/>
+        </w:rPr>
+        <w:t>"#006400");</w:t>
+      </w:r>
+    </w:p>
+    <w:p>
+      <w:pPr>
+        <w:pStyle w:val="PargrafodaLista"/>
+        <w:rPr>
+          <w:b/>
+        </w:rPr>
+      </w:pPr>
+    </w:p>
+    <w:p>
+      <w:pPr>
+        <w:pStyle w:val="PargrafodaLista"/>
+        <w:rPr>
+          <w:b/>
+        </w:rPr>
+      </w:pPr>
+      <w:r>
+        <w:rPr>
+          <w:b/>
+        </w:rPr>
+        <w:t xml:space="preserve">             Color </w:t>
+      </w:r>
+      <w:proofErr w:type="gramStart"/>
+      <w:r>
+        <w:rPr>
+          <w:b/>
+        </w:rPr>
+        <w:t>coral(</w:t>
+      </w:r>
+      <w:proofErr w:type="gramEnd"/>
+      <w:r>
+        <w:rPr>
+          <w:b/>
+        </w:rPr>
+        <w:t>"FF7F50");</w:t>
+      </w:r>
+    </w:p>
+    <w:p>
+      <w:pPr>
+        <w:pStyle w:val="PargrafodaLista"/>
+        <w:rPr>
+          <w:b/>
+        </w:rPr>
+      </w:pPr>
+    </w:p>
+    <w:p>
+      <w:pPr>
+        <w:pStyle w:val="PargrafodaLista"/>
+        <w:rPr>
+          <w:lang w:val="pt-BR"/>
+        </w:rPr>
+      </w:pPr>
+      <w:r>
+        <w:rPr>
+          <w:lang w:val="pt-BR"/>
+        </w:rPr>
+        <w:t>Convertendo formatos.</w:t>
+      </w:r>
+    </w:p>
+    <w:p>
+      <w:pPr>
+        <w:pStyle w:val="PargrafodaLista"/>
+        <w:rPr>
+          <w:lang w:val="pt-BR"/>
+        </w:rPr>
+      </w:pPr>
+    </w:p>
+    <w:p>
+      <w:pPr>
+        <w:pStyle w:val="PargrafodaLista"/>
+        <w:rPr>
+          <w:b/>
+          <w:lang w:val="pt-BR"/>
+        </w:rPr>
+      </w:pPr>
+      <w:r>
+        <w:rPr>
+          <w:b/>
+          <w:lang w:val="pt-BR"/>
+        </w:rPr>
+        <w:tab/>
+      </w:r>
+      <w:proofErr w:type="spellStart"/>
+      <w:r>
+        <w:rPr>
+          <w:b/>
+          <w:lang w:val="pt-BR"/>
+        </w:rPr>
+        <w:t>String</w:t>
+      </w:r>
+      <w:proofErr w:type="spellEnd"/>
+      <w:r>
+        <w:rPr>
+          <w:b/>
+          <w:lang w:val="pt-BR"/>
+        </w:rPr>
+        <w:t xml:space="preserve"> </w:t>
+      </w:r>
+      <w:proofErr w:type="spellStart"/>
+      <w:r>
+        <w:rPr>
+          <w:b/>
+          <w:lang w:val="pt-BR"/>
+        </w:rPr>
+        <w:t>aux</w:t>
+      </w:r>
+      <w:proofErr w:type="spellEnd"/>
+      <w:r>
+        <w:rPr>
+          <w:b/>
+          <w:lang w:val="pt-BR"/>
+        </w:rPr>
+        <w:t>;</w:t>
+      </w:r>
+    </w:p>
+    <w:p>
+      <w:pPr>
+        <w:pStyle w:val="PargrafodaLista"/>
+        <w:rPr>
+          <w:b/>
+          <w:lang w:val="pt-BR"/>
+        </w:rPr>
+      </w:pPr>
+      <w:r>
+        <w:rPr>
+          <w:b/>
+          <w:lang w:val="pt-BR"/>
+        </w:rPr>
+        <w:lastRenderedPageBreak/>
+        <w:tab/>
+      </w:r>
+      <w:proofErr w:type="spellStart"/>
+      <w:proofErr w:type="gramStart"/>
+      <w:r>
+        <w:rPr>
+          <w:b/>
+          <w:lang w:val="pt-BR"/>
+        </w:rPr>
+        <w:t>aux</w:t>
+      </w:r>
+      <w:proofErr w:type="spellEnd"/>
+      <w:proofErr w:type="gramEnd"/>
+      <w:r>
+        <w:rPr>
+          <w:b/>
+          <w:lang w:val="pt-BR"/>
+        </w:rPr>
+        <w:t xml:space="preserve"> = </w:t>
+      </w:r>
+      <w:proofErr w:type="spellStart"/>
+      <w:r>
+        <w:rPr>
+          <w:b/>
+          <w:lang w:val="pt-BR"/>
+        </w:rPr>
+        <w:t>vermelho.getName</w:t>
+      </w:r>
+      <w:proofErr w:type="spellEnd"/>
+      <w:r>
+        <w:rPr>
+          <w:b/>
+          <w:lang w:val="pt-BR"/>
+        </w:rPr>
+        <w:t xml:space="preserve">();     // saída: </w:t>
+      </w:r>
+      <w:proofErr w:type="spellStart"/>
+      <w:r>
+        <w:rPr>
+          <w:b/>
+          <w:lang w:val="pt-BR"/>
+        </w:rPr>
+        <w:t>aux</w:t>
+      </w:r>
+      <w:proofErr w:type="spellEnd"/>
+      <w:r>
+        <w:rPr>
+          <w:b/>
+          <w:lang w:val="pt-BR"/>
+        </w:rPr>
+        <w:t xml:space="preserve"> = </w:t>
+      </w:r>
+      <w:proofErr w:type="spellStart"/>
+      <w:r>
+        <w:rPr>
+          <w:b/>
+          <w:lang w:val="pt-BR"/>
+        </w:rPr>
+        <w:t>red</w:t>
+      </w:r>
+      <w:proofErr w:type="spellEnd"/>
+    </w:p>
+    <w:p>
+      <w:pPr>
+        <w:pStyle w:val="PargrafodaLista"/>
+        <w:rPr>
+          <w:b/>
+          <w:lang w:val="pt-BR"/>
+        </w:rPr>
+      </w:pPr>
+      <w:r>
+        <w:rPr>
+          <w:b/>
+          <w:lang w:val="pt-BR"/>
+        </w:rPr>
+        <w:tab/>
+      </w:r>
+      <w:proofErr w:type="spellStart"/>
+      <w:proofErr w:type="gramStart"/>
+      <w:r>
+        <w:rPr>
+          <w:b/>
+          <w:lang w:val="pt-BR"/>
+        </w:rPr>
+        <w:t>aux</w:t>
+      </w:r>
+      <w:proofErr w:type="spellEnd"/>
+      <w:proofErr w:type="gramEnd"/>
+      <w:r>
+        <w:rPr>
+          <w:b/>
+          <w:lang w:val="pt-BR"/>
+        </w:rPr>
+        <w:t xml:space="preserve"> = </w:t>
+      </w:r>
+      <w:proofErr w:type="spellStart"/>
+      <w:r>
+        <w:rPr>
+          <w:b/>
+          <w:lang w:val="pt-BR"/>
+        </w:rPr>
+        <w:t>azulEsc.toHTML</w:t>
+      </w:r>
+      <w:proofErr w:type="spellEnd"/>
+      <w:r>
+        <w:rPr>
+          <w:b/>
+          <w:lang w:val="pt-BR"/>
+        </w:rPr>
+        <w:t xml:space="preserve">();       // saída: </w:t>
+      </w:r>
+      <w:proofErr w:type="spellStart"/>
+      <w:r>
+        <w:rPr>
+          <w:b/>
+          <w:lang w:val="pt-BR"/>
+        </w:rPr>
+        <w:t>aux</w:t>
+      </w:r>
+      <w:proofErr w:type="spellEnd"/>
+      <w:r>
+        <w:rPr>
+          <w:b/>
+          <w:lang w:val="pt-BR"/>
+        </w:rPr>
+        <w:t xml:space="preserve"> = #00008</w:t>
+      </w:r>
+      <w:r>
+        <w:rPr>
+          <w:b/>
+          <w:lang w:val="pt-BR"/>
+        </w:rPr>
+        <w:t>b</w:t>
+      </w:r>
+    </w:p>
+    <w:p>
+      <w:pPr>
+        <w:pStyle w:val="PargrafodaLista"/>
+        <w:rPr>
+          <w:lang w:val="pt-BR"/>
+        </w:rPr>
+      </w:pPr>
+    </w:p>
+    <w:p>
+      <w:pPr>
+        <w:pStyle w:val="PargrafodaLista"/>
+        <w:rPr>
+          <w:lang w:val="pt-BR"/>
+        </w:rPr>
+      </w:pPr>
+      <w:r>
+        <w:rPr>
+          <w:lang w:val="pt-BR"/>
+        </w:rPr>
+        <w:t xml:space="preserve">Alterando </w:t>
+      </w:r>
+      <w:proofErr w:type="gramStart"/>
+      <w:r>
+        <w:rPr>
+          <w:lang w:val="pt-BR"/>
+        </w:rPr>
+        <w:t>a cor vermelho para vermelho escuro</w:t>
+      </w:r>
+      <w:proofErr w:type="gramEnd"/>
+      <w:r>
+        <w:rPr>
+          <w:lang w:val="pt-BR"/>
+        </w:rPr>
+        <w:t>.</w:t>
+      </w:r>
+    </w:p>
+    <w:p>
+      <w:pPr>
+        <w:pStyle w:val="PargrafodaLista"/>
+        <w:rPr>
+          <w:lang w:val="pt-BR"/>
+        </w:rPr>
+      </w:pPr>
+    </w:p>
+    <w:p>
+      <w:pPr>
+        <w:pStyle w:val="PargrafodaLista"/>
+        <w:rPr>
+          <w:b/>
+          <w:lang w:val="pt-BR"/>
+        </w:rPr>
+      </w:pPr>
+      <w:r>
+        <w:rPr>
+          <w:b/>
+          <w:lang w:val="pt-BR"/>
+        </w:rPr>
+        <w:t xml:space="preserve">             </w:t>
+      </w:r>
+      <w:proofErr w:type="spellStart"/>
+      <w:proofErr w:type="gramStart"/>
+      <w:r>
+        <w:rPr>
+          <w:b/>
+          <w:lang w:val="pt-BR"/>
+        </w:rPr>
+        <w:t>int</w:t>
+      </w:r>
+      <w:proofErr w:type="spellEnd"/>
+      <w:proofErr w:type="gramEnd"/>
+      <w:r>
+        <w:rPr>
+          <w:b/>
+          <w:lang w:val="pt-BR"/>
+        </w:rPr>
+        <w:t xml:space="preserve"> r = 139, g = 0, b = 0;</w:t>
+      </w:r>
+    </w:p>
+    <w:p>
+      <w:pPr>
+        <w:pStyle w:val="PargrafodaLista"/>
+        <w:rPr>
+          <w:b/>
+          <w:lang w:val="pt-BR"/>
+        </w:rPr>
+      </w:pPr>
+      <w:r>
+        <w:rPr>
+          <w:b/>
+          <w:lang w:val="pt-BR"/>
+        </w:rPr>
+        <w:tab/>
+      </w:r>
+      <w:proofErr w:type="spellStart"/>
+      <w:proofErr w:type="gramStart"/>
+      <w:r>
+        <w:rPr>
+          <w:b/>
+          <w:lang w:val="pt-BR"/>
+        </w:rPr>
+        <w:t>vermelho</w:t>
+      </w:r>
+      <w:proofErr w:type="gramEnd"/>
+      <w:r>
+        <w:rPr>
+          <w:b/>
+          <w:lang w:val="pt-BR"/>
+        </w:rPr>
+        <w:t>.toRGB</w:t>
+      </w:r>
+      <w:proofErr w:type="spellEnd"/>
+      <w:r>
+        <w:rPr>
+          <w:b/>
+          <w:lang w:val="pt-BR"/>
+        </w:rPr>
+        <w:t>(</w:t>
+      </w:r>
+      <w:proofErr w:type="spellStart"/>
+      <w:r>
+        <w:rPr>
+          <w:b/>
+          <w:lang w:val="pt-BR"/>
+        </w:rPr>
+        <w:t>r,g,b</w:t>
+      </w:r>
+      <w:proofErr w:type="spellEnd"/>
+      <w:r>
+        <w:rPr>
+          <w:b/>
+          <w:lang w:val="pt-BR"/>
+        </w:rPr>
+        <w:t>);</w:t>
+      </w:r>
+    </w:p>
+    <w:p>
+      <w:pPr>
+        <w:pStyle w:val="PargrafodaLista"/>
+        <w:rPr>
+          <w:b/>
+          <w:lang w:val="pt-BR"/>
+        </w:rPr>
+      </w:pPr>
+    </w:p>
+    <w:p>
+      <w:pPr>
+        <w:pStyle w:val="PargrafodaLista"/>
+        <w:numPr>
+          <w:ilvl w:val="1"/>
+          <w:numId w:val="4"/>
+        </w:numPr>
+        <w:jc w:val="left"/>
+        <w:rPr>
+          <w:lang w:val="pt-BR"/>
+        </w:rPr>
+      </w:pPr>
+      <w:r>
+        <w:rPr>
+          <w:b/>
+          <w:lang w:val="pt-BR"/>
+        </w:rPr>
+        <w:t xml:space="preserve">– </w:t>
+      </w:r>
+      <w:proofErr w:type="spellStart"/>
+      <w:r>
+        <w:rPr>
+          <w:b/>
+          <w:lang w:val="pt-BR"/>
+        </w:rPr>
+        <w:t>Util</w:t>
+      </w:r>
+      <w:proofErr w:type="spellEnd"/>
+      <w:r>
+        <w:rPr>
+          <w:b/>
+          <w:lang w:val="pt-BR"/>
+        </w:rPr>
+        <w:t xml:space="preserve">: </w:t>
+      </w:r>
+      <w:r>
+        <w:rPr>
+          <w:lang w:val="pt-BR"/>
+        </w:rPr>
+        <w:t xml:space="preserve">classe de </w:t>
+      </w:r>
+      <w:r>
+        <w:rPr>
+          <w:lang w:val="pt-BR"/>
+        </w:rPr>
+        <w:t xml:space="preserve">métodos </w:t>
+      </w:r>
+      <w:r>
+        <w:rPr>
+          <w:lang w:val="pt-BR"/>
+        </w:rPr>
+        <w:t>utilitári</w:t>
+      </w:r>
+      <w:r>
+        <w:rPr>
+          <w:lang w:val="pt-BR"/>
+        </w:rPr>
+        <w:t>os. Exemplos:</w:t>
+      </w:r>
+    </w:p>
+    <w:p>
+      <w:pPr>
+        <w:pStyle w:val="PargrafodaLista"/>
+        <w:ind w:left="360"/>
+        <w:jc w:val="left"/>
+        <w:rPr>
+          <w:b/>
+          <w:lang w:val="pt-BR"/>
+        </w:rPr>
+      </w:pPr>
+    </w:p>
+    <w:p>
+      <w:pPr>
+        <w:pStyle w:val="PargrafodaLista"/>
+        <w:ind w:left="360"/>
+        <w:jc w:val="left"/>
+      </w:pPr>
+    </w:p>
+    <w:p>
+      <w:pPr>
+        <w:pStyle w:val="PargrafodaLista"/>
+        <w:ind w:left="360"/>
+        <w:jc w:val="left"/>
+        <w:rPr>
+          <w:lang w:val="pt-BR"/>
+        </w:rPr>
+      </w:pPr>
+      <w:r>
+        <w:rPr>
+          <w:lang w:val="pt-BR"/>
+        </w:rPr>
+        <w:t xml:space="preserve">O trecho de código abaixo converte uma </w:t>
+      </w:r>
+      <w:proofErr w:type="spellStart"/>
+      <w:r>
+        <w:rPr>
+          <w:lang w:val="pt-BR"/>
+        </w:rPr>
+        <w:t>string</w:t>
+      </w:r>
+      <w:proofErr w:type="spellEnd"/>
+      <w:r>
+        <w:rPr>
+          <w:lang w:val="pt-BR"/>
+        </w:rPr>
+        <w:t xml:space="preserve"> para </w:t>
+      </w:r>
+      <w:proofErr w:type="spellStart"/>
+      <w:r>
+        <w:rPr>
+          <w:lang w:val="pt-BR"/>
+        </w:rPr>
+        <w:t>lower</w:t>
+      </w:r>
+      <w:proofErr w:type="spellEnd"/>
+      <w:r>
+        <w:rPr>
+          <w:lang w:val="pt-BR"/>
+        </w:rPr>
+        <w:t xml:space="preserve"> case e outra para </w:t>
+      </w:r>
+      <w:proofErr w:type="spellStart"/>
+      <w:r>
+        <w:rPr>
+          <w:lang w:val="pt-BR"/>
+        </w:rPr>
+        <w:t>upper</w:t>
+      </w:r>
+      <w:proofErr w:type="spellEnd"/>
+      <w:r>
+        <w:rPr>
+          <w:lang w:val="pt-BR"/>
+        </w:rPr>
+        <w:t xml:space="preserve"> case, respectivamente.</w:t>
+      </w:r>
+    </w:p>
+    <w:p>
+      <w:pPr>
+        <w:pStyle w:val="PargrafodaLista"/>
+        <w:ind w:left="360"/>
+        <w:jc w:val="left"/>
+        <w:rPr>
+          <w:lang w:val="pt-BR"/>
+        </w:rPr>
+      </w:pPr>
+    </w:p>
+    <w:p>
+      <w:pPr>
+        <w:pStyle w:val="PargrafodaLista"/>
+        <w:ind w:left="360"/>
+        <w:jc w:val="left"/>
+        <w:rPr>
+          <w:b/>
+          <w:lang w:val="pt-BR"/>
+        </w:rPr>
+      </w:pPr>
+      <w:proofErr w:type="spellStart"/>
+      <w:r>
+        <w:rPr>
+          <w:b/>
+          <w:lang w:val="pt-BR"/>
+        </w:rPr>
+        <w:t>String</w:t>
+      </w:r>
+      <w:proofErr w:type="spellEnd"/>
+      <w:r>
+        <w:rPr>
+          <w:b/>
+          <w:lang w:val="pt-BR"/>
+        </w:rPr>
+        <w:t xml:space="preserve"> b;</w:t>
+      </w:r>
+    </w:p>
+    <w:p>
+      <w:pPr>
+        <w:pStyle w:val="PargrafodaLista"/>
+        <w:ind w:left="360"/>
+        <w:jc w:val="left"/>
+        <w:rPr>
+          <w:b/>
+          <w:lang w:val="pt-BR"/>
+        </w:rPr>
+      </w:pPr>
+      <w:r>
+        <w:rPr>
+          <w:b/>
+          <w:lang w:val="pt-BR"/>
+        </w:rPr>
+        <w:t xml:space="preserve">b = </w:t>
+      </w:r>
+      <w:proofErr w:type="spellStart"/>
+      <w:r>
+        <w:rPr>
+          <w:b/>
+          <w:lang w:val="pt-BR"/>
+        </w:rPr>
+        <w:t>Util</w:t>
+      </w:r>
+      <w:proofErr w:type="spellEnd"/>
+      <w:proofErr w:type="gramStart"/>
+      <w:r>
+        <w:rPr>
+          <w:b/>
+          <w:lang w:val="pt-BR"/>
+        </w:rPr>
+        <w:t>::</w:t>
+      </w:r>
+      <w:proofErr w:type="spellStart"/>
+      <w:proofErr w:type="gramEnd"/>
+      <w:r>
+        <w:rPr>
+          <w:b/>
+          <w:lang w:val="pt-BR"/>
+        </w:rPr>
+        <w:t>toLower</w:t>
+      </w:r>
+      <w:proofErr w:type="spellEnd"/>
+      <w:r>
+        <w:rPr>
+          <w:b/>
+          <w:lang w:val="pt-BR"/>
+        </w:rPr>
+        <w:t>("</w:t>
+      </w:r>
+      <w:proofErr w:type="spellStart"/>
+      <w:r>
+        <w:rPr>
+          <w:b/>
+          <w:lang w:val="pt-BR"/>
+        </w:rPr>
+        <w:t>AlFa</w:t>
+      </w:r>
+      <w:proofErr w:type="spellEnd"/>
+      <w:r>
+        <w:rPr>
+          <w:b/>
+          <w:lang w:val="pt-BR"/>
+        </w:rPr>
+        <w:t xml:space="preserve">");      // </w:t>
+      </w:r>
+      <w:proofErr w:type="spellStart"/>
+      <w:r>
+        <w:rPr>
+          <w:b/>
+          <w:lang w:val="pt-BR"/>
+        </w:rPr>
+        <w:t>saida</w:t>
+      </w:r>
+      <w:proofErr w:type="spellEnd"/>
+      <w:r>
+        <w:rPr>
+          <w:b/>
+          <w:lang w:val="pt-BR"/>
+        </w:rPr>
+        <w:t xml:space="preserve"> = alfa</w:t>
+      </w:r>
+    </w:p>
+    <w:p>
+      <w:pPr>
+        <w:pStyle w:val="PargrafodaLista"/>
+        <w:ind w:left="360"/>
+        <w:jc w:val="left"/>
+        <w:rPr>
+          <w:b/>
+          <w:lang w:val="pt-BR"/>
+        </w:rPr>
+      </w:pPr>
+      <w:r>
+        <w:rPr>
+          <w:b/>
+          <w:lang w:val="pt-BR"/>
+        </w:rPr>
+        <w:t xml:space="preserve">b = </w:t>
+      </w:r>
+      <w:proofErr w:type="spellStart"/>
+      <w:r>
+        <w:rPr>
+          <w:b/>
+          <w:lang w:val="pt-BR"/>
+        </w:rPr>
+        <w:t>Util</w:t>
+      </w:r>
+      <w:proofErr w:type="spellEnd"/>
+      <w:proofErr w:type="gramStart"/>
+      <w:r>
+        <w:rPr>
+          <w:b/>
+          <w:lang w:val="pt-BR"/>
+        </w:rPr>
+        <w:t>::</w:t>
+      </w:r>
+      <w:proofErr w:type="spellStart"/>
+      <w:proofErr w:type="gramEnd"/>
+      <w:r>
+        <w:rPr>
+          <w:b/>
+          <w:lang w:val="pt-BR"/>
+        </w:rPr>
+        <w:t>toUpper</w:t>
+      </w:r>
+      <w:proofErr w:type="spellEnd"/>
+      <w:r>
+        <w:rPr>
+          <w:b/>
+          <w:lang w:val="pt-BR"/>
+        </w:rPr>
+        <w:t xml:space="preserve">("beta");    // </w:t>
+      </w:r>
+      <w:proofErr w:type="spellStart"/>
+      <w:r>
+        <w:rPr>
+          <w:b/>
+          <w:lang w:val="pt-BR"/>
+        </w:rPr>
+        <w:t>saida</w:t>
+      </w:r>
+      <w:proofErr w:type="spellEnd"/>
+      <w:r>
+        <w:rPr>
+          <w:b/>
+          <w:lang w:val="pt-BR"/>
+        </w:rPr>
+        <w:t xml:space="preserve"> = BETA</w:t>
+      </w:r>
+    </w:p>
+    <w:p>
+      <w:pPr>
+        <w:pStyle w:val="PargrafodaLista"/>
+        <w:ind w:left="360"/>
+        <w:jc w:val="left"/>
+        <w:rPr>
+          <w:b/>
+          <w:lang w:val="pt-BR"/>
+        </w:rPr>
+      </w:pPr>
+    </w:p>
+    <w:p>
+      <w:pPr>
+        <w:pStyle w:val="PargrafodaLista"/>
+        <w:ind w:left="360"/>
+        <w:jc w:val="left"/>
+        <w:rPr>
+          <w:lang w:val="pt-BR"/>
+        </w:rPr>
+      </w:pPr>
+      <w:r>
+        <w:rPr>
+          <w:lang w:val="pt-BR"/>
+        </w:rPr>
+        <w:t>Função para decodificar dados que estejam em codificação Base64</w:t>
+      </w:r>
+      <w:r>
+        <w:rPr>
+          <w:lang w:val="pt-BR"/>
+        </w:rPr>
+        <w:t>.</w:t>
+      </w:r>
+    </w:p>
+    <w:p>
+      <w:pPr>
+        <w:pStyle w:val="PargrafodaLista"/>
+        <w:ind w:left="360"/>
+        <w:jc w:val="left"/>
+        <w:rPr>
+          <w:b/>
+        </w:rPr>
+      </w:pPr>
+      <w:proofErr w:type="spellStart"/>
+      <w:r>
+        <w:rPr>
+          <w:b/>
+        </w:rPr>
+        <w:t>Util</w:t>
+      </w:r>
+      <w:proofErr w:type="spellEnd"/>
+      <w:r>
+        <w:rPr>
+          <w:b/>
+        </w:rPr>
+        <w:t>::</w:t>
+      </w:r>
+      <w:proofErr w:type="gramStart"/>
+      <w:r>
+        <w:rPr>
+          <w:b/>
+        </w:rPr>
+        <w:t>decodeBase64(</w:t>
+      </w:r>
+      <w:proofErr w:type="gramEnd"/>
+      <w:r>
+        <w:rPr>
+          <w:b/>
+        </w:rPr>
+        <w:t>"aGVsbG8gd29ybGQK",b);</w:t>
+      </w:r>
+      <w:r>
+        <w:rPr>
+          <w:b/>
+        </w:rPr>
+        <w:t xml:space="preserve">    </w:t>
+      </w:r>
+      <w:r>
+        <w:rPr>
+          <w:b/>
+        </w:rPr>
+        <w:t xml:space="preserve"> // </w:t>
+      </w:r>
+      <w:proofErr w:type="spellStart"/>
+      <w:r>
+        <w:rPr>
+          <w:b/>
+        </w:rPr>
+        <w:t>saida</w:t>
+      </w:r>
+      <w:proofErr w:type="spellEnd"/>
+      <w:r>
+        <w:rPr>
+          <w:b/>
+        </w:rPr>
+        <w:t xml:space="preserve"> = hello world</w:t>
+      </w:r>
+    </w:p>
+    <w:p>
+      <w:pPr>
+        <w:pStyle w:val="PargrafodaLista"/>
+        <w:ind w:left="360"/>
+        <w:jc w:val="left"/>
+        <w:rPr>
+          <w:b/>
+        </w:rPr>
+      </w:pPr>
+    </w:p>
+    <w:p>
+      <w:pPr>
+        <w:pStyle w:val="PargrafodaLista"/>
+        <w:ind w:left="360"/>
+        <w:jc w:val="left"/>
+        <w:rPr>
+          <w:lang w:val="pt-BR"/>
+        </w:rPr>
+      </w:pPr>
+      <w:r>
+        <w:rPr>
+          <w:lang w:val="pt-BR"/>
+        </w:rPr>
+        <w:t>Funções para arredondamento para menor e para maior inteiros, respectivamente.</w:t>
+      </w:r>
+    </w:p>
+    <w:p>
+      <w:pPr>
+        <w:pStyle w:val="PargrafodaLista"/>
+        <w:ind w:left="360"/>
+        <w:jc w:val="left"/>
+        <w:rPr>
+          <w:b/>
+        </w:rPr>
+      </w:pPr>
+      <w:proofErr w:type="gramStart"/>
+      <w:r>
+        <w:rPr>
+          <w:b/>
+        </w:rPr>
+        <w:t>float</w:t>
+      </w:r>
+      <w:proofErr w:type="gramEnd"/>
+      <w:r>
+        <w:rPr>
+          <w:b/>
+        </w:rPr>
+        <w:t xml:space="preserve"> a;</w:t>
+      </w:r>
+    </w:p>
+    <w:p>
+      <w:pPr>
+        <w:pStyle w:val="PargrafodaLista"/>
+        <w:ind w:left="360"/>
+        <w:jc w:val="left"/>
+        <w:rPr>
+          <w:b/>
+        </w:rPr>
+      </w:pPr>
+      <w:r>
+        <w:rPr>
+          <w:b/>
+        </w:rPr>
+        <w:t xml:space="preserve">a = </w:t>
+      </w:r>
+      <w:proofErr w:type="spellStart"/>
+      <w:r>
+        <w:rPr>
+          <w:b/>
+        </w:rPr>
+        <w:t>Util</w:t>
+      </w:r>
+      <w:proofErr w:type="spellEnd"/>
+      <w:r>
+        <w:rPr>
+          <w:b/>
+        </w:rPr>
+        <w:t>::</w:t>
+      </w:r>
+      <w:proofErr w:type="spellStart"/>
+      <w:proofErr w:type="gramStart"/>
+      <w:r>
+        <w:rPr>
+          <w:b/>
+        </w:rPr>
+        <w:t>floorFloat</w:t>
+      </w:r>
+      <w:proofErr w:type="spellEnd"/>
+      <w:r>
+        <w:rPr>
+          <w:b/>
+        </w:rPr>
+        <w:t>(</w:t>
+      </w:r>
+      <w:proofErr w:type="gramEnd"/>
+      <w:r>
+        <w:rPr>
+          <w:b/>
+        </w:rPr>
+        <w:t>8.99);</w:t>
+      </w:r>
+      <w:r>
+        <w:rPr>
+          <w:b/>
+        </w:rPr>
+        <w:t xml:space="preserve">    // </w:t>
+      </w:r>
+      <w:proofErr w:type="spellStart"/>
+      <w:r>
+        <w:rPr>
+          <w:b/>
+        </w:rPr>
+        <w:t>saída</w:t>
+      </w:r>
+      <w:proofErr w:type="spellEnd"/>
+      <w:r>
+        <w:rPr>
+          <w:b/>
+        </w:rPr>
+        <w:t xml:space="preserve"> = 8</w:t>
+      </w:r>
+    </w:p>
+    <w:p>
+      <w:pPr>
+        <w:pStyle w:val="PargrafodaLista"/>
+        <w:ind w:left="360"/>
+        <w:jc w:val="left"/>
+        <w:rPr>
+          <w:b/>
+          <w:lang w:val="pt-BR"/>
+        </w:rPr>
+      </w:pPr>
+      <w:proofErr w:type="gramStart"/>
+      <w:r>
+        <w:rPr>
+          <w:b/>
+          <w:lang w:val="pt-BR"/>
+        </w:rPr>
+        <w:t>a</w:t>
+      </w:r>
+      <w:proofErr w:type="gramEnd"/>
+      <w:r>
+        <w:rPr>
+          <w:b/>
+          <w:lang w:val="pt-BR"/>
+        </w:rPr>
+        <w:t xml:space="preserve"> = </w:t>
+      </w:r>
+      <w:proofErr w:type="spellStart"/>
+      <w:r>
+        <w:rPr>
+          <w:b/>
+          <w:lang w:val="pt-BR"/>
+        </w:rPr>
+        <w:t>Util</w:t>
+      </w:r>
+      <w:proofErr w:type="spellEnd"/>
+      <w:r>
+        <w:rPr>
+          <w:b/>
+          <w:lang w:val="pt-BR"/>
+        </w:rPr>
+        <w:t>::</w:t>
+      </w:r>
+      <w:proofErr w:type="spellStart"/>
+      <w:r>
+        <w:rPr>
+          <w:b/>
+          <w:lang w:val="pt-BR"/>
+        </w:rPr>
+        <w:t>ceilFloat</w:t>
+      </w:r>
+      <w:proofErr w:type="spellEnd"/>
+      <w:r>
+        <w:rPr>
+          <w:b/>
+          <w:lang w:val="pt-BR"/>
+        </w:rPr>
+        <w:t>(8.99);</w:t>
+      </w:r>
+      <w:r>
+        <w:rPr>
+          <w:b/>
+          <w:lang w:val="pt-BR"/>
+        </w:rPr>
+        <w:t xml:space="preserve">      // saída = 9</w:t>
+      </w:r>
+    </w:p>
+    <w:p>
+      <w:pPr>
+        <w:pStyle w:val="PargrafodaLista"/>
+        <w:ind w:left="360"/>
+        <w:jc w:val="left"/>
+        <w:rPr>
+          <w:b/>
+          <w:lang w:val="pt-BR"/>
+        </w:rPr>
+      </w:pPr>
+    </w:p>
+    <w:p>
+      <w:pPr>
+        <w:pStyle w:val="PargrafodaLista"/>
+        <w:ind w:left="360"/>
+        <w:jc w:val="left"/>
+        <w:rPr>
+          <w:lang w:val="pt-BR"/>
+        </w:rPr>
+      </w:pPr>
+      <w:r>
+        <w:rPr>
+          <w:lang w:val="pt-BR"/>
+        </w:rPr>
+        <w:t xml:space="preserve">A classe conta também com funções para descompactar </w:t>
+      </w:r>
+      <w:proofErr w:type="spellStart"/>
+      <w:r>
+        <w:rPr>
+          <w:lang w:val="pt-BR"/>
+        </w:rPr>
+        <w:t>strings</w:t>
+      </w:r>
+      <w:proofErr w:type="spellEnd"/>
+      <w:r>
+        <w:rPr>
+          <w:lang w:val="pt-BR"/>
+        </w:rPr>
+        <w:t xml:space="preserve"> nos formatos ZLIB e GZIP.</w:t>
+      </w:r>
+      <w:proofErr w:type="gramStart"/>
+      <w:r>
+        <w:rPr>
+          <w:lang w:val="pt-BR"/>
+        </w:rPr>
+        <w:tab/>
+      </w:r>
+      <w:proofErr w:type="gramEnd"/>
+      <w:r>
+        <w:rPr>
+          <w:lang w:val="pt-BR"/>
+        </w:rPr>
+        <w:t xml:space="preserve"> </w:t>
+      </w:r>
+    </w:p>
+    <w:p>
+      <w:pPr>
+        <w:pStyle w:val="PargrafodaLista"/>
+        <w:ind w:left="360"/>
+        <w:jc w:val="left"/>
+        <w:rPr>
+          <w:b/>
+          <w:lang w:val="pt-BR"/>
+        </w:rPr>
+      </w:pPr>
+    </w:p>
+    <w:p>
+      <w:pPr>
+        <w:pStyle w:val="PargrafodaLista"/>
+        <w:numPr>
+          <w:ilvl w:val="1"/>
+          <w:numId w:val="4"/>
+        </w:numPr>
+        <w:jc w:val="left"/>
+        <w:rPr>
+          <w:lang w:val="pt-BR"/>
+        </w:rPr>
+      </w:pPr>
+      <w:r>
+        <w:rPr>
+          <w:b/>
+          <w:lang w:val="pt-BR"/>
+        </w:rPr>
+        <w:t xml:space="preserve">– Vector2D: </w:t>
+      </w:r>
+      <w:r>
+        <w:rPr>
+          <w:lang w:val="pt-BR"/>
+        </w:rPr>
+        <w:t>tal qual o nome diz esta classe define um vetor bidimensional, iniciando-se no ponto (0,0) da tela e indo até o ponto (</w:t>
+      </w:r>
+      <w:proofErr w:type="spellStart"/>
+      <w:proofErr w:type="gramStart"/>
+      <w:r>
+        <w:rPr>
+          <w:lang w:val="pt-BR"/>
+        </w:rPr>
+        <w:t>x,</w:t>
+      </w:r>
+      <w:proofErr w:type="gramEnd"/>
+      <w:r>
+        <w:rPr>
+          <w:lang w:val="pt-BR"/>
+        </w:rPr>
+        <w:t>y</w:t>
+      </w:r>
+      <w:proofErr w:type="spellEnd"/>
+      <w:r>
+        <w:rPr>
+          <w:lang w:val="pt-BR"/>
+        </w:rPr>
+        <w:t>) definido pelo construtor. A classe possui sobrecarga de operadores para o correto tratamento das operações vetoriais</w:t>
+      </w:r>
+      <w:r>
+        <w:rPr>
+          <w:lang w:val="pt-BR"/>
+        </w:rPr>
+        <w:t xml:space="preserve">, além de outros </w:t>
+      </w:r>
+      <w:r>
+        <w:rPr>
+          <w:lang w:val="pt-BR"/>
+        </w:rPr>
+        <w:t>métodos</w:t>
+      </w:r>
+      <w:r>
+        <w:rPr>
+          <w:lang w:val="pt-BR"/>
+        </w:rPr>
+        <w:t xml:space="preserve"> para a manipulação de vetores.</w:t>
+      </w:r>
+    </w:p>
+    <w:p>
+      <w:pPr>
+        <w:pStyle w:val="PargrafodaLista"/>
+        <w:ind w:left="360"/>
+        <w:jc w:val="left"/>
+        <w:rPr>
+          <w:b/>
+          <w:lang w:val="pt-BR"/>
+        </w:rPr>
+      </w:pPr>
+    </w:p>
+    <w:p>
+      <w:pPr>
+        <w:pStyle w:val="PargrafodaLista"/>
+        <w:ind w:left="360"/>
+        <w:jc w:val="left"/>
+        <w:rPr>
+          <w:b/>
+          <w:lang w:val="pt-BR"/>
+        </w:rPr>
+      </w:pPr>
+    </w:p>
+    <w:p>
+      <w:pPr>
+        <w:pStyle w:val="PargrafodaLista"/>
+        <w:ind w:left="360"/>
+        <w:jc w:val="left"/>
+        <w:rPr>
+          <w:b/>
+        </w:rPr>
+      </w:pPr>
+      <w:proofErr w:type="gramStart"/>
+      <w:r>
+        <w:rPr>
+          <w:b/>
+        </w:rPr>
+        <w:t>static</w:t>
+      </w:r>
+      <w:proofErr w:type="gramEnd"/>
+      <w:r>
+        <w:rPr>
+          <w:b/>
+        </w:rPr>
+        <w:t xml:space="preserve"> Vector2D generateVector2D( float magnitude, float angle );</w:t>
+      </w:r>
+    </w:p>
+    <w:p>
+      <w:pPr>
+        <w:pStyle w:val="PargrafodaLista"/>
+        <w:ind w:left="360"/>
+        <w:jc w:val="left"/>
+        <w:rPr>
+          <w:b/>
+        </w:rPr>
+      </w:pPr>
+    </w:p>
+    <w:p>
+      <w:pPr>
+        <w:pStyle w:val="PargrafodaLista"/>
+        <w:ind w:left="360"/>
+        <w:jc w:val="left"/>
+        <w:rPr>
+          <w:b/>
+          <w:lang w:val="pt-BR"/>
+        </w:rPr>
+      </w:pPr>
+      <w:proofErr w:type="spellStart"/>
+      <w:proofErr w:type="gramStart"/>
+      <w:r>
+        <w:rPr>
+          <w:b/>
+          <w:lang w:val="pt-BR"/>
+        </w:rPr>
+        <w:t>float</w:t>
+      </w:r>
+      <w:proofErr w:type="spellEnd"/>
+      <w:proofErr w:type="gramEnd"/>
+      <w:r>
+        <w:rPr>
+          <w:b/>
+          <w:lang w:val="pt-BR"/>
+        </w:rPr>
+        <w:t xml:space="preserve"> s;</w:t>
+      </w:r>
+    </w:p>
+    <w:p>
+      <w:pPr>
+        <w:pStyle w:val="PargrafodaLista"/>
+        <w:ind w:left="360"/>
+        <w:jc w:val="left"/>
+        <w:rPr>
+          <w:b/>
+          <w:lang w:val="pt-BR"/>
+        </w:rPr>
+      </w:pPr>
+      <w:r>
+        <w:rPr>
+          <w:b/>
+          <w:lang w:val="pt-BR"/>
+        </w:rPr>
+        <w:t xml:space="preserve">Vector2D </w:t>
+      </w:r>
+      <w:proofErr w:type="gramStart"/>
+      <w:r>
+        <w:rPr>
+          <w:b/>
+          <w:lang w:val="pt-BR"/>
+        </w:rPr>
+        <w:t>a(</w:t>
+      </w:r>
+      <w:proofErr w:type="gramEnd"/>
+      <w:r>
+        <w:rPr>
+          <w:b/>
+          <w:lang w:val="pt-BR"/>
+        </w:rPr>
+        <w:t>3,5);</w:t>
+      </w:r>
+    </w:p>
+    <w:p>
+      <w:pPr>
+        <w:pStyle w:val="PargrafodaLista"/>
+        <w:ind w:left="360"/>
+        <w:jc w:val="left"/>
+        <w:rPr>
+          <w:b/>
+          <w:lang w:val="pt-BR"/>
+        </w:rPr>
+      </w:pPr>
+      <w:r>
+        <w:rPr>
+          <w:b/>
+          <w:lang w:val="pt-BR"/>
+        </w:rPr>
+        <w:t>Vector2D b(3,9);</w:t>
+      </w:r>
+    </w:p>
+    <w:p>
+      <w:pPr>
+        <w:jc w:val="left"/>
+        <w:rPr>
+          <w:lang w:val="pt-BR"/>
+        </w:rPr>
+      </w:pPr>
+      <w:r>
+        <w:rPr>
+          <w:b/>
+          <w:lang w:val="pt-BR"/>
+        </w:rPr>
+        <w:t xml:space="preserve">       </w:t>
+      </w:r>
+      <w:r>
+        <w:rPr>
+          <w:lang w:val="pt-BR"/>
+        </w:rPr>
+        <w:t>Produto escalar entre a e b.</w:t>
+      </w:r>
+    </w:p>
+    <w:p>
+      <w:pPr>
+        <w:pStyle w:val="PargrafodaLista"/>
+        <w:ind w:left="360"/>
+        <w:jc w:val="left"/>
+        <w:rPr>
+          <w:b/>
+        </w:rPr>
+      </w:pPr>
+      <w:r>
+        <w:rPr>
+          <w:b/>
+        </w:rPr>
+        <w:t xml:space="preserve">s = </w:t>
+      </w:r>
+      <w:proofErr w:type="spellStart"/>
+      <w:proofErr w:type="gramStart"/>
+      <w:r>
+        <w:rPr>
+          <w:b/>
+        </w:rPr>
+        <w:t>a.dotProduct</w:t>
+      </w:r>
+      <w:proofErr w:type="spellEnd"/>
+      <w:r>
+        <w:rPr>
+          <w:b/>
+        </w:rPr>
+        <w:t>(</w:t>
+      </w:r>
+      <w:proofErr w:type="gramEnd"/>
+      <w:r>
+        <w:rPr>
+          <w:b/>
+        </w:rPr>
+        <w:t xml:space="preserve">b); // </w:t>
+      </w:r>
+      <w:proofErr w:type="spellStart"/>
+      <w:r>
+        <w:rPr>
+          <w:b/>
+        </w:rPr>
+        <w:t>saida</w:t>
+      </w:r>
+      <w:proofErr w:type="spellEnd"/>
+      <w:r>
+        <w:rPr>
+          <w:b/>
+        </w:rPr>
+        <w:t xml:space="preserve"> = 54</w:t>
+      </w:r>
+    </w:p>
+    <w:p>
+      <w:pPr>
+        <w:pStyle w:val="PargrafodaLista"/>
+        <w:ind w:left="360"/>
+        <w:jc w:val="left"/>
+        <w:rPr>
+          <w:b/>
+        </w:rPr>
+      </w:pPr>
+    </w:p>
+    <w:p>
+      <w:pPr>
+        <w:pStyle w:val="PargrafodaLista"/>
+        <w:ind w:left="360"/>
+        <w:jc w:val="left"/>
+        <w:rPr>
+          <w:lang w:val="pt-BR"/>
+        </w:rPr>
+      </w:pPr>
+      <w:r>
+        <w:rPr>
+          <w:lang w:val="pt-BR"/>
+        </w:rPr>
+        <w:t>Normalização de c.</w:t>
+      </w:r>
+    </w:p>
+    <w:p>
+      <w:pPr>
+        <w:pStyle w:val="PargrafodaLista"/>
+        <w:ind w:left="360"/>
+        <w:jc w:val="left"/>
+        <w:rPr>
+          <w:b/>
+          <w:lang w:val="pt-BR"/>
+        </w:rPr>
+      </w:pPr>
+      <w:r>
+        <w:rPr>
+          <w:b/>
+          <w:lang w:val="pt-BR"/>
+        </w:rPr>
+        <w:lastRenderedPageBreak/>
+        <w:t>Vector2D c(4,3);</w:t>
+      </w:r>
+    </w:p>
+    <w:p>
+      <w:pPr>
+        <w:pStyle w:val="PargrafodaLista"/>
+        <w:ind w:left="360"/>
+        <w:jc w:val="left"/>
+        <w:rPr>
+          <w:b/>
+          <w:lang w:val="pt-BR"/>
+        </w:rPr>
+      </w:pPr>
+      <w:r>
+        <w:rPr>
+          <w:b/>
+          <w:lang w:val="pt-BR"/>
+        </w:rPr>
+        <w:t xml:space="preserve">c = </w:t>
+      </w:r>
+      <w:proofErr w:type="spellStart"/>
+      <w:r>
+        <w:rPr>
+          <w:b/>
+          <w:lang w:val="pt-BR"/>
+        </w:rPr>
+        <w:t>c.</w:t>
+      </w:r>
+      <w:proofErr w:type="gramStart"/>
+      <w:r>
+        <w:rPr>
+          <w:b/>
+          <w:lang w:val="pt-BR"/>
+        </w:rPr>
+        <w:t>normalize</w:t>
+      </w:r>
+      <w:proofErr w:type="spellEnd"/>
+      <w:r>
+        <w:rPr>
+          <w:b/>
+          <w:lang w:val="pt-BR"/>
+        </w:rPr>
+        <w:t>(</w:t>
+      </w:r>
+      <w:proofErr w:type="gramEnd"/>
+      <w:r>
+        <w:rPr>
+          <w:b/>
+          <w:lang w:val="pt-BR"/>
+        </w:rPr>
+        <w:t xml:space="preserve">);   // </w:t>
+      </w:r>
+      <w:proofErr w:type="spellStart"/>
+      <w:r>
+        <w:rPr>
+          <w:b/>
+          <w:lang w:val="pt-BR"/>
+        </w:rPr>
+        <w:t>saida</w:t>
+      </w:r>
+      <w:proofErr w:type="spellEnd"/>
+      <w:r>
+        <w:rPr>
+          <w:b/>
+          <w:lang w:val="pt-BR"/>
+        </w:rPr>
+        <w:t xml:space="preserve"> = ( 0.8, 0.6 )</w:t>
+      </w:r>
+    </w:p>
+    <w:p>
+      <w:pPr>
+        <w:pStyle w:val="PargrafodaLista"/>
+        <w:ind w:left="360"/>
+        <w:jc w:val="left"/>
+        <w:rPr>
+          <w:b/>
+          <w:lang w:val="pt-BR"/>
+        </w:rPr>
+      </w:pPr>
+    </w:p>
+    <w:p>
+      <w:pPr>
+        <w:pStyle w:val="PargrafodaLista"/>
+        <w:ind w:left="360"/>
+        <w:jc w:val="left"/>
+        <w:rPr>
+          <w:lang w:val="pt-BR"/>
+        </w:rPr>
+      </w:pPr>
+      <w:r>
+        <w:rPr>
+          <w:lang w:val="pt-BR"/>
+        </w:rPr>
+        <w:t>Arredondamento para maior inteiro.</w:t>
+      </w:r>
+    </w:p>
+    <w:p>
+      <w:pPr>
+        <w:pStyle w:val="PargrafodaLista"/>
+        <w:ind w:left="360"/>
+        <w:jc w:val="left"/>
+        <w:rPr>
+          <w:b/>
+          <w:lang w:val="pt-BR"/>
+        </w:rPr>
+      </w:pPr>
+      <w:proofErr w:type="spellStart"/>
+      <w:proofErr w:type="gramStart"/>
+      <w:r>
+        <w:rPr>
+          <w:b/>
+          <w:lang w:val="pt-BR"/>
+        </w:rPr>
+        <w:t>c.</w:t>
+      </w:r>
+      <w:proofErr w:type="gramEnd"/>
+      <w:r>
+        <w:rPr>
+          <w:b/>
+          <w:lang w:val="pt-BR"/>
+        </w:rPr>
+        <w:t>ceil</w:t>
+      </w:r>
+      <w:proofErr w:type="spellEnd"/>
+      <w:r>
+        <w:rPr>
+          <w:b/>
+          <w:lang w:val="pt-BR"/>
+        </w:rPr>
+        <w:t xml:space="preserve">(); // </w:t>
+      </w:r>
+      <w:proofErr w:type="spellStart"/>
+      <w:r>
+        <w:rPr>
+          <w:b/>
+          <w:lang w:val="pt-BR"/>
+        </w:rPr>
+        <w:t>saida</w:t>
+      </w:r>
+      <w:proofErr w:type="spellEnd"/>
+      <w:r>
+        <w:rPr>
+          <w:b/>
+          <w:lang w:val="pt-BR"/>
+        </w:rPr>
+        <w:t xml:space="preserve"> = ( 1,1 )</w:t>
+      </w:r>
+    </w:p>
+    <w:p>
+      <w:pPr>
+        <w:pStyle w:val="PargrafodaLista"/>
+        <w:ind w:left="360"/>
+        <w:jc w:val="left"/>
+        <w:rPr>
+          <w:b/>
+          <w:lang w:val="pt-BR"/>
+        </w:rPr>
+      </w:pPr>
+    </w:p>
+    <w:p>
+      <w:pPr>
+        <w:pStyle w:val="PargrafodaLista"/>
+        <w:ind w:left="360"/>
+        <w:jc w:val="left"/>
+        <w:rPr>
+          <w:lang w:val="pt-BR"/>
+        </w:rPr>
+      </w:pPr>
+      <w:r>
+        <w:rPr>
+          <w:lang w:val="pt-BR"/>
+        </w:rPr>
+        <w:t>Soma entre vetores, com o operador ‘+’ sobrecarregado.</w:t>
+      </w:r>
+    </w:p>
+    <w:p>
+      <w:pPr>
+        <w:pStyle w:val="PargrafodaLista"/>
+        <w:ind w:left="360"/>
+        <w:jc w:val="left"/>
+        <w:rPr>
+          <w:b/>
+          <w:lang w:val="pt-BR"/>
+        </w:rPr>
+      </w:pPr>
+      <w:r>
+        <w:rPr>
+          <w:b/>
+          <w:lang w:val="pt-BR"/>
+        </w:rPr>
+        <w:t xml:space="preserve">c = a + b; // </w:t>
+      </w:r>
+      <w:proofErr w:type="spellStart"/>
+      <w:r>
+        <w:rPr>
+          <w:b/>
+          <w:lang w:val="pt-BR"/>
+        </w:rPr>
+        <w:t>saida</w:t>
+      </w:r>
+      <w:proofErr w:type="spellEnd"/>
+      <w:r>
+        <w:rPr>
+          <w:b/>
+          <w:lang w:val="pt-BR"/>
+        </w:rPr>
+        <w:t xml:space="preserve"> = </w:t>
+      </w:r>
+      <w:proofErr w:type="gramStart"/>
+      <w:r>
+        <w:rPr>
+          <w:b/>
+          <w:lang w:val="pt-BR"/>
+        </w:rPr>
+        <w:t xml:space="preserve">( </w:t>
+      </w:r>
+      <w:proofErr w:type="gramEnd"/>
+      <w:r>
+        <w:rPr>
+          <w:b/>
+          <w:lang w:val="pt-BR"/>
+        </w:rPr>
+        <w:t>6,14 )</w:t>
+      </w:r>
+    </w:p>
+    <w:p>
+      <w:pPr>
+        <w:pStyle w:val="PargrafodaLista"/>
+        <w:ind w:left="360"/>
+        <w:jc w:val="left"/>
+        <w:rPr>
+          <w:b/>
+          <w:lang w:val="pt-BR"/>
+        </w:rPr>
+      </w:pPr>
+    </w:p>
+    <w:p>
+      <w:pPr>
+        <w:pStyle w:val="PargrafodaLista"/>
+        <w:ind w:left="360"/>
+        <w:jc w:val="left"/>
+        <w:rPr>
+          <w:b/>
+          <w:lang w:val="pt-BR"/>
+        </w:rPr>
+      </w:pPr>
+    </w:p>
+    <w:p>
+      <w:pPr>
+        <w:pStyle w:val="PargrafodaLista"/>
+        <w:ind w:left="360"/>
+        <w:rPr>
+          <w:b/>
+          <w:lang w:val="pt-BR"/>
+        </w:rPr>
+      </w:pPr>
+      <w:r>
+        <w:rPr>
+          <w:b/>
+          <w:lang w:val="pt-BR"/>
+        </w:rPr>
+        <w:t xml:space="preserve"> </w:t>
+      </w:r>
+    </w:p>
+    <w:p>
+      <w:pPr>
+        <w:pStyle w:val="PargrafodaLista"/>
+        <w:numPr>
+          <w:ilvl w:val="1"/>
+          <w:numId w:val="4"/>
+        </w:numPr>
+        <w:rPr>
+          <w:b/>
+          <w:lang w:val="pt-BR"/>
+        </w:rPr>
+      </w:pPr>
+      <w:r>
+        <w:rPr>
+          <w:b/>
+          <w:lang w:val="pt-BR"/>
+        </w:rPr>
+        <w:t xml:space="preserve">– </w:t>
+      </w:r>
+      <w:proofErr w:type="spellStart"/>
+      <w:r>
+        <w:rPr>
+          <w:b/>
+          <w:lang w:val="pt-BR"/>
+        </w:rPr>
+        <w:t>Video</w:t>
+      </w:r>
+      <w:proofErr w:type="spellEnd"/>
+      <w:r>
+        <w:rPr>
+          <w:b/>
+          <w:lang w:val="pt-BR"/>
+        </w:rPr>
+        <w:t>:</w:t>
+      </w:r>
+      <w:proofErr w:type="gramStart"/>
+      <w:r>
+        <w:rPr>
+          <w:b/>
+          <w:lang w:val="pt-BR"/>
+        </w:rPr>
+        <w:t xml:space="preserve"> </w:t>
+      </w:r>
+      <w:r>
+        <w:rPr>
+          <w:lang w:val="pt-BR"/>
+        </w:rPr>
+        <w:t xml:space="preserve"> </w:t>
+      </w:r>
+      <w:proofErr w:type="gramEnd"/>
+      <w:r>
+        <w:rPr>
+          <w:lang w:val="pt-BR"/>
+        </w:rPr>
+        <w:t xml:space="preserve">Classe responsável por gerenciar todos os recursos de vídeo SGL. A classe utiliza o padrão de projeto </w:t>
+      </w:r>
+      <w:proofErr w:type="spellStart"/>
+      <w:r>
+        <w:rPr>
+          <w:lang w:val="pt-BR"/>
+        </w:rPr>
+        <w:t>singleton</w:t>
+      </w:r>
+      <w:proofErr w:type="spellEnd"/>
+      <w:r>
+        <w:rPr>
+          <w:lang w:val="pt-BR"/>
+        </w:rPr>
+        <w:t>, ou seja, permite apenas uma única instância de si mesmo. Através dela, tem-se acesso a todas as rotinas pertinentes (de atualização de tela, posicionamento, outros eventos de rotina) para o gerenciamento de vídeo SGL.</w:t>
+      </w:r>
+      <w:r>
+        <w:rPr>
+          <w:lang w:val="pt-BR"/>
+        </w:rPr>
+        <w:t xml:space="preserve"> Como exemplo foi criada um </w:t>
+      </w:r>
+      <w:proofErr w:type="spellStart"/>
+      <w:proofErr w:type="gramStart"/>
+      <w:r>
+        <w:rPr>
+          <w:lang w:val="pt-BR"/>
+        </w:rPr>
+        <w:t>mini-janela</w:t>
+      </w:r>
+      <w:proofErr w:type="spellEnd"/>
+      <w:proofErr w:type="gramEnd"/>
+      <w:r>
+        <w:rPr>
+          <w:lang w:val="pt-BR"/>
+        </w:rPr>
+        <w:t xml:space="preserve">. Definimos o tamanho e modo (WINDOWED, FULLSCREEN) no construtor da classe. Por padrão, a cor de fundo do vídeo é preta, podendo ser alterada.  Também adicionamos um ícone e um título para nossa janela. </w:t>
+      </w:r>
+      <w:r>
+        <w:rPr>
+          <w:lang w:val="pt-BR"/>
+        </w:rPr>
+        <w:t xml:space="preserve">A função </w:t>
+      </w:r>
+      <w:proofErr w:type="spellStart"/>
+      <w:proofErr w:type="gramStart"/>
+      <w:r>
+        <w:rPr>
+          <w:lang w:val="pt-BR"/>
+        </w:rPr>
+        <w:t>refresh</w:t>
+      </w:r>
+      <w:proofErr w:type="spellEnd"/>
+      <w:r>
+        <w:rPr>
+          <w:lang w:val="pt-BR"/>
+        </w:rPr>
+        <w:t>(</w:t>
+      </w:r>
+      <w:proofErr w:type="gramEnd"/>
+      <w:r>
+        <w:rPr>
+          <w:lang w:val="pt-BR"/>
+        </w:rPr>
+        <w:t xml:space="preserve">) deve ser chamada após alguma alteração dentro da tela. Caso contrário, nada de novo aparecerá. É importante saber também que a imagem a ser </w:t>
+      </w:r>
+      <w:proofErr w:type="gramStart"/>
+      <w:r>
+        <w:rPr>
+          <w:lang w:val="pt-BR"/>
+        </w:rPr>
+        <w:t>carregada, no caso</w:t>
+      </w:r>
+      <w:proofErr w:type="gramEnd"/>
+      <w:r>
+        <w:rPr>
+          <w:lang w:val="pt-BR"/>
+        </w:rPr>
+        <w:t xml:space="preserve"> o ícone, deve estar dentro pasta de projeto do programa. </w:t>
+      </w:r>
+    </w:p>
+    <w:p>
+      <w:pPr>
+        <w:pStyle w:val="PargrafodaLista"/>
+        <w:ind w:left="360"/>
+        <w:rPr>
+          <w:b/>
+          <w:lang w:val="pt-BR"/>
+        </w:rPr>
+      </w:pPr>
+    </w:p>
+    <w:p>
+      <w:pPr>
+        <w:pStyle w:val="PargrafodaLista"/>
+        <w:ind w:left="360"/>
+        <w:rPr>
+          <w:b/>
           <w:lang w:val="pt-BR"/>
         </w:rPr>
       </w:pPr>
@@ -1432,96 +3658,641 @@
           <w:b/>
           <w:lang w:val="pt-BR"/>
         </w:rPr>
-        <w:t>verdeEsc</w:t>
-      </w:r>
-      <w:proofErr w:type="spellEnd"/>
-      <w:proofErr w:type="gramEnd"/>
-      <w:r>
-        <w:rPr>
-          <w:b/>
-          <w:lang w:val="pt-BR"/>
-        </w:rPr>
-        <w:t>("#006400");</w:t>
-      </w:r>
-    </w:p>
-    <w:p>
-      <w:pPr>
-        <w:pStyle w:val="PargrafodaLista"/>
-        <w:rPr>
-          <w:b/>
-          <w:lang w:val="pt-BR"/>
-        </w:rPr>
-      </w:pPr>
-    </w:p>
-    <w:p>
-      <w:pPr>
-        <w:pStyle w:val="PargrafodaLista"/>
-        <w:rPr>
-          <w:b/>
-          <w:lang w:val="pt-BR"/>
-        </w:rPr>
-      </w:pPr>
-      <w:r>
-        <w:rPr>
-          <w:b/>
-          <w:lang w:val="pt-BR"/>
-        </w:rPr>
-        <w:t xml:space="preserve">             </w:t>
-      </w:r>
-      <w:r>
-        <w:rPr>
-          <w:b/>
-          <w:lang w:val="pt-BR"/>
-        </w:rPr>
-        <w:t xml:space="preserve">Color </w:t>
-      </w:r>
-      <w:proofErr w:type="gramStart"/>
-      <w:r>
-        <w:rPr>
-          <w:b/>
-          <w:lang w:val="pt-BR"/>
-        </w:rPr>
-        <w:t>coral(</w:t>
-      </w:r>
-      <w:proofErr w:type="gramEnd"/>
-      <w:r>
-        <w:rPr>
-          <w:b/>
-          <w:lang w:val="pt-BR"/>
-        </w:rPr>
-        <w:t>"FF7F50");</w:t>
-      </w:r>
-    </w:p>
-    <w:p>
-      <w:pPr>
-        <w:pStyle w:val="PargrafodaLista"/>
-        <w:rPr>
-          <w:b/>
-          <w:lang w:val="pt-BR"/>
-        </w:rPr>
-      </w:pPr>
-    </w:p>
-    <w:p>
-      <w:pPr>
-        <w:pStyle w:val="PargrafodaLista"/>
-        <w:rPr>
-          <w:lang w:val="pt-BR"/>
-        </w:rPr>
-      </w:pPr>
-      <w:r>
-        <w:rPr>
-          <w:lang w:val="pt-BR"/>
-        </w:rPr>
-        <w:t>Convertendo formatos.</w:t>
-      </w:r>
-    </w:p>
-    <w:p>
-      <w:pPr>
-        <w:pStyle w:val="PargrafodaLista"/>
-        <w:rPr>
-          <w:lang w:val="pt-BR"/>
-        </w:rPr>
-      </w:pPr>
+        <w:t>corVideo</w:t>
+      </w:r>
+      <w:proofErr w:type="spellEnd"/>
+      <w:proofErr w:type="gramEnd"/>
+      <w:r>
+        <w:rPr>
+          <w:b/>
+          <w:lang w:val="pt-BR"/>
+        </w:rPr>
+        <w:t>("</w:t>
+      </w:r>
+      <w:proofErr w:type="spellStart"/>
+      <w:r>
+        <w:rPr>
+          <w:b/>
+          <w:lang w:val="pt-BR"/>
+        </w:rPr>
+        <w:t>aqua</w:t>
+      </w:r>
+      <w:proofErr w:type="spellEnd"/>
+      <w:r>
+        <w:rPr>
+          <w:b/>
+          <w:lang w:val="pt-BR"/>
+        </w:rPr>
+        <w:t>");</w:t>
+      </w:r>
+    </w:p>
+    <w:p>
+      <w:pPr>
+        <w:pStyle w:val="PargrafodaLista"/>
+        <w:ind w:left="360"/>
+        <w:rPr>
+          <w:b/>
+        </w:rPr>
+      </w:pPr>
+      <w:r>
+        <w:rPr>
+          <w:b/>
+          <w:lang w:val="pt-BR"/>
+        </w:rPr>
+        <w:tab/>
+      </w:r>
+      <w:proofErr w:type="spellStart"/>
+      <w:proofErr w:type="gramStart"/>
+      <w:r>
+        <w:rPr>
+          <w:b/>
+          <w:lang w:val="pt-BR"/>
+        </w:rPr>
+        <w:t>Video</w:t>
+      </w:r>
+      <w:proofErr w:type="spellEnd"/>
+      <w:r>
+        <w:rPr>
+          <w:b/>
+          <w:lang w:val="pt-BR"/>
+        </w:rPr>
+        <w:t xml:space="preserve"> vi</w:t>
+      </w:r>
+      <w:proofErr w:type="spellStart"/>
+      <w:r>
+        <w:rPr>
+          <w:b/>
+        </w:rPr>
+        <w:t>deo</w:t>
+      </w:r>
+      <w:proofErr w:type="spellEnd"/>
+      <w:proofErr w:type="gramEnd"/>
+      <w:r>
+        <w:rPr>
+          <w:b/>
+        </w:rPr>
+        <w:t xml:space="preserve">( 300, 100, </w:t>
+      </w:r>
+      <w:proofErr w:type="spellStart"/>
+      <w:r>
+        <w:rPr>
+          <w:b/>
+        </w:rPr>
+        <w:t>DisplayMode</w:t>
+      </w:r>
+      <w:proofErr w:type="spellEnd"/>
+      <w:r>
+        <w:rPr>
+          <w:b/>
+        </w:rPr>
+        <w:t>::WINDOWED );</w:t>
+      </w:r>
+    </w:p>
+    <w:p>
+      <w:pPr>
+        <w:pStyle w:val="PargrafodaLista"/>
+        <w:ind w:left="360"/>
+        <w:rPr>
+          <w:b/>
+        </w:rPr>
+      </w:pPr>
+      <w:r>
+        <w:rPr>
+          <w:b/>
+        </w:rPr>
+        <w:tab/>
+      </w:r>
+      <w:proofErr w:type="spellStart"/>
+      <w:proofErr w:type="gramStart"/>
+      <w:r>
+        <w:rPr>
+          <w:b/>
+        </w:rPr>
+        <w:t>video.setIcon</w:t>
+      </w:r>
+      <w:proofErr w:type="spellEnd"/>
+      <w:r>
+        <w:rPr>
+          <w:b/>
+        </w:rPr>
+        <w:t>(</w:t>
+      </w:r>
+      <w:proofErr w:type="gramEnd"/>
+      <w:r>
+        <w:rPr>
+          <w:b/>
+        </w:rPr>
+        <w:t>"nice.jpg");</w:t>
+      </w:r>
+    </w:p>
+    <w:p>
+      <w:pPr>
+        <w:pStyle w:val="PargrafodaLista"/>
+        <w:ind w:left="360"/>
+        <w:rPr>
+          <w:b/>
+        </w:rPr>
+      </w:pPr>
+      <w:r>
+        <w:rPr>
+          <w:b/>
+        </w:rPr>
+        <w:tab/>
+      </w:r>
+      <w:proofErr w:type="spellStart"/>
+      <w:proofErr w:type="gramStart"/>
+      <w:r>
+        <w:rPr>
+          <w:b/>
+        </w:rPr>
+        <w:t>video.setBackgroundColor</w:t>
+      </w:r>
+      <w:proofErr w:type="spellEnd"/>
+      <w:r>
+        <w:rPr>
+          <w:b/>
+        </w:rPr>
+        <w:t>(</w:t>
+      </w:r>
+      <w:proofErr w:type="spellStart"/>
+      <w:proofErr w:type="gramEnd"/>
+      <w:r>
+        <w:rPr>
+          <w:b/>
+        </w:rPr>
+        <w:t>corVideo</w:t>
+      </w:r>
+      <w:proofErr w:type="spellEnd"/>
+      <w:r>
+        <w:rPr>
+          <w:b/>
+        </w:rPr>
+        <w:t>);</w:t>
+      </w:r>
+    </w:p>
+    <w:p>
+      <w:pPr>
+        <w:pStyle w:val="PargrafodaLista"/>
+        <w:ind w:left="360"/>
+        <w:rPr>
+          <w:b/>
+        </w:rPr>
+      </w:pPr>
+      <w:r>
+        <w:rPr>
+          <w:b/>
+        </w:rPr>
+        <w:tab/>
+      </w:r>
+      <w:proofErr w:type="spellStart"/>
+      <w:proofErr w:type="gramStart"/>
+      <w:r>
+        <w:rPr>
+          <w:b/>
+        </w:rPr>
+        <w:t>video.setTitle</w:t>
+      </w:r>
+      <w:proofErr w:type="spellEnd"/>
+      <w:r>
+        <w:rPr>
+          <w:b/>
+        </w:rPr>
+        <w:t>(</w:t>
+      </w:r>
+      <w:proofErr w:type="gramEnd"/>
+      <w:r>
+        <w:rPr>
+          <w:b/>
+        </w:rPr>
+        <w:t xml:space="preserve"> "Saga Game Library" );</w:t>
+      </w:r>
+    </w:p>
+    <w:p>
+      <w:pPr>
+        <w:pStyle w:val="PargrafodaLista"/>
+        <w:ind w:left="360"/>
+        <w:rPr>
+          <w:b/>
+          <w:lang w:val="pt-BR"/>
+        </w:rPr>
+      </w:pPr>
+      <w:r>
+        <w:rPr>
+          <w:b/>
+        </w:rPr>
+        <w:t xml:space="preserve">  </w:t>
+      </w:r>
+      <w:r>
+        <w:rPr>
+          <w:b/>
+        </w:rPr>
+        <w:t xml:space="preserve">  </w:t>
+      </w:r>
+      <w:r>
+        <w:rPr>
+          <w:b/>
+        </w:rPr>
+        <w:t xml:space="preserve">  </w:t>
+      </w:r>
+      <w:proofErr w:type="spellStart"/>
+      <w:proofErr w:type="gramStart"/>
+      <w:r>
+        <w:rPr>
+          <w:b/>
+        </w:rPr>
+        <w:t>video.refresh</w:t>
+      </w:r>
+      <w:proofErr w:type="spellEnd"/>
+      <w:r>
+        <w:rPr>
+          <w:b/>
+        </w:rPr>
+        <w:t>(</w:t>
+      </w:r>
+      <w:proofErr w:type="gramEnd"/>
+      <w:r>
+        <w:rPr>
+          <w:b/>
+        </w:rPr>
+        <w:t>);</w:t>
+      </w:r>
+    </w:p>
+    <w:p>
+      <w:pPr>
+        <w:pStyle w:val="PargrafodaLista"/>
+        <w:ind w:left="360"/>
+        <w:rPr>
+          <w:b/>
+          <w:lang w:val="pt-BR"/>
+        </w:rPr>
+      </w:pPr>
+    </w:p>
+    <w:p>
+      <w:pPr>
+        <w:pStyle w:val="PargrafodaLista"/>
+        <w:ind w:left="360"/>
+        <w:rPr>
+          <w:b/>
+          <w:lang w:val="pt-BR"/>
+        </w:rPr>
+      </w:pPr>
+    </w:p>
+    <w:p>
+      <w:pPr>
+        <w:pStyle w:val="PargrafodaLista"/>
+        <w:ind w:left="360"/>
+        <w:rPr>
+          <w:lang w:val="pt-BR"/>
+        </w:rPr>
+      </w:pPr>
+      <w:r>
+        <w:rPr>
+          <w:noProof/>
+          <w:lang w:val="pt-BR" w:eastAsia="pt-BR"/>
+        </w:rPr>
+        <w:drawing>
+          <wp:inline distT="0" distB="0" distL="0" distR="0">
+            <wp:extent cx="3036570" cy="1362710"/>
+            <wp:effectExtent l="0" t="0" r="0" b="0"/>
+            <wp:docPr id="2" name="Imagem 2"/>
+            <wp:cNvGraphicFramePr>
+              <a:graphicFrameLocks xmlns:a="http://schemas.openxmlformats.org/drawingml/2006/main" noChangeAspect="1"/>
+            </wp:cNvGraphicFramePr>
+            <a:graphic xmlns:a="http://schemas.openxmlformats.org/drawingml/2006/main">
+              <a:graphicData uri="http://schemas.openxmlformats.org/drawingml/2006/picture">
+                <pic:pic xmlns:pic="http://schemas.openxmlformats.org/drawingml/2006/picture">
+                  <pic:nvPicPr>
+                    <pic:cNvPr id="0" name="Picture 2"/>
+                    <pic:cNvPicPr>
+                      <a:picLocks noChangeAspect="1" noChangeArrowheads="1"/>
+                    </pic:cNvPicPr>
+                  </pic:nvPicPr>
+                  <pic:blipFill>
+                    <a:blip r:embed="rId7">
+                      <a:extLst>
+                        <a:ext uri="{28A0092B-C50C-407E-A947-70E740481C1C}">
+                          <a14:useLocalDpi xmlns:a14="http://schemas.microsoft.com/office/drawing/2010/main" val="0"/>
+                        </a:ext>
+                      </a:extLst>
+                    </a:blip>
+                    <a:srcRect/>
+                    <a:stretch>
+                      <a:fillRect/>
+                    </a:stretch>
+                  </pic:blipFill>
+                  <pic:spPr bwMode="auto">
+                    <a:xfrm>
+                      <a:off x="0" y="0"/>
+                      <a:ext cx="3036570" cy="1362710"/>
+                    </a:xfrm>
+                    <a:prstGeom prst="rect">
+                      <a:avLst/>
+                    </a:prstGeom>
+                    <a:noFill/>
+                    <a:ln>
+                      <a:noFill/>
+                    </a:ln>
+                  </pic:spPr>
+                </pic:pic>
+              </a:graphicData>
+            </a:graphic>
+          </wp:inline>
+        </w:drawing>
+      </w:r>
+    </w:p>
+    <w:p>
+      <w:pPr>
+        <w:pStyle w:val="PargrafodaLista"/>
+        <w:ind w:left="360"/>
+        <w:rPr>
+          <w:lang w:val="pt-BR"/>
+        </w:rPr>
+      </w:pPr>
+    </w:p>
+    <w:p>
+      <w:pPr>
+        <w:pStyle w:val="PargrafodaLista"/>
+        <w:ind w:left="360"/>
+        <w:rPr>
+          <w:lang w:val="pt-BR"/>
+        </w:rPr>
+      </w:pPr>
+    </w:p>
+    <w:p>
+      <w:pPr>
+        <w:pStyle w:val="PargrafodaLista"/>
+        <w:ind w:left="360"/>
+        <w:rPr>
+          <w:lang w:val="pt-BR"/>
+        </w:rPr>
+      </w:pPr>
+    </w:p>
+    <w:p>
+      <w:pPr>
+        <w:pStyle w:val="PargrafodaLista"/>
+        <w:ind w:left="360"/>
+        <w:rPr>
+          <w:lang w:val="pt-BR"/>
+        </w:rPr>
+      </w:pPr>
+    </w:p>
+    <w:p>
+      <w:pPr>
+        <w:pStyle w:val="PargrafodaLista"/>
+        <w:ind w:left="360"/>
+        <w:rPr>
+          <w:lang w:val="pt-BR"/>
+        </w:rPr>
+      </w:pPr>
+    </w:p>
+    <w:p>
+      <w:pPr>
+        <w:pStyle w:val="PargrafodaLista"/>
+        <w:ind w:left="360"/>
+        <w:rPr>
+          <w:b/>
+          <w:lang w:val="pt-BR"/>
+        </w:rPr>
+      </w:pPr>
+    </w:p>
+    <w:p>
+      <w:pPr>
+        <w:pStyle w:val="PargrafodaLista"/>
+        <w:numPr>
+          <w:ilvl w:val="1"/>
+          <w:numId w:val="4"/>
+        </w:numPr>
+        <w:rPr>
+          <w:lang w:val="pt-BR"/>
+        </w:rPr>
+      </w:pPr>
+      <w:r>
+        <w:rPr>
+          <w:b/>
+          <w:lang w:val="pt-BR"/>
+        </w:rPr>
+        <w:lastRenderedPageBreak/>
+        <w:t xml:space="preserve">– </w:t>
+      </w:r>
+      <w:proofErr w:type="spellStart"/>
+      <w:r>
+        <w:rPr>
+          <w:b/>
+          <w:lang w:val="pt-BR"/>
+        </w:rPr>
+        <w:t>Bounding</w:t>
+      </w:r>
+      <w:proofErr w:type="spellEnd"/>
+      <w:r>
+        <w:rPr>
+          <w:b/>
+          <w:lang w:val="pt-BR"/>
+        </w:rPr>
+        <w:t xml:space="preserve"> Box: </w:t>
+      </w:r>
+      <w:r>
+        <w:rPr>
+          <w:lang w:val="pt-BR"/>
+        </w:rPr>
+        <w:t>define um retângulo que será usado no tratamento de colisões.</w:t>
+      </w:r>
+    </w:p>
+    <w:p>
+      <w:pPr>
+        <w:pStyle w:val="PargrafodaLista"/>
+        <w:rPr>
+          <w:b/>
+          <w:lang w:val="pt-BR"/>
+        </w:rPr>
+      </w:pPr>
+    </w:p>
+    <w:p>
+      <w:pPr>
+        <w:pStyle w:val="PargrafodaLista"/>
+        <w:numPr>
+          <w:ilvl w:val="1"/>
+          <w:numId w:val="4"/>
+        </w:numPr>
+        <w:rPr>
+          <w:lang w:val="pt-BR"/>
+        </w:rPr>
+      </w:pPr>
+      <w:r>
+        <w:rPr>
+          <w:b/>
+          <w:lang w:val="pt-BR"/>
+        </w:rPr>
+        <w:t xml:space="preserve">– </w:t>
+      </w:r>
+      <w:proofErr w:type="spellStart"/>
+      <w:r>
+        <w:rPr>
+          <w:b/>
+          <w:lang w:val="pt-BR"/>
+        </w:rPr>
+        <w:t>Geometrics</w:t>
+      </w:r>
+      <w:proofErr w:type="spellEnd"/>
+      <w:r>
+        <w:rPr>
+          <w:b/>
+          <w:lang w:val="pt-BR"/>
+        </w:rPr>
+        <w:t xml:space="preserve">: </w:t>
+      </w:r>
+      <w:r>
+        <w:rPr>
+          <w:lang w:val="pt-BR"/>
+        </w:rPr>
+        <w:t>ela é usada para desenhar elementos geométricos básicos.</w:t>
+      </w:r>
+      <w:r>
+        <w:rPr>
+          <w:lang w:val="pt-BR"/>
+        </w:rPr>
+        <w:t xml:space="preserve"> Possui como atributos um inteiro para armazenar a espessura da linha </w:t>
+      </w:r>
+      <w:r>
+        <w:rPr>
+          <w:lang w:val="pt-BR"/>
+        </w:rPr>
+        <w:t xml:space="preserve">e </w:t>
+      </w:r>
+      <w:r>
+        <w:rPr>
+          <w:lang w:val="pt-BR"/>
+        </w:rPr>
+        <w:t>duas variáveis da classe Color, uma para cor da linha e outra para cor de preenchimento. O construtor padrão inicializa</w:t>
+      </w:r>
+      <w:r>
+        <w:rPr>
+          <w:lang w:val="pt-BR"/>
+        </w:rPr>
+        <w:t xml:space="preserve"> a espessura com </w:t>
+      </w:r>
+      <w:proofErr w:type="gramStart"/>
+      <w:r>
+        <w:rPr>
+          <w:lang w:val="pt-BR"/>
+        </w:rPr>
+        <w:t>1</w:t>
+      </w:r>
+      <w:proofErr w:type="gramEnd"/>
+      <w:r>
+        <w:rPr>
+          <w:lang w:val="pt-BR"/>
+        </w:rPr>
+        <w:t>, a cor de preenchimento como branca e cor da linha como preta. Outro construtor dá ao usuário a liberdade de definir os valores como queira.</w:t>
+      </w:r>
+    </w:p>
+    <w:p>
+      <w:pPr>
+        <w:pStyle w:val="PargrafodaLista"/>
+        <w:ind w:left="360"/>
+        <w:rPr>
+          <w:lang w:val="pt-BR"/>
+        </w:rPr>
+      </w:pPr>
+      <w:r>
+        <w:rPr>
+          <w:lang w:val="pt-BR"/>
+        </w:rPr>
+        <w:t>Com ela é possível desenhar linhas, triângulos, retângulos, retângulos abaulados, elipses, círculos, arcos e ranhuras.</w:t>
+      </w:r>
+    </w:p>
+    <w:p>
+      <w:pPr>
+        <w:pStyle w:val="PargrafodaLista"/>
+        <w:ind w:left="360"/>
+        <w:rPr>
+          <w:lang w:val="pt-BR"/>
+        </w:rPr>
+      </w:pPr>
+    </w:p>
+    <w:p>
+      <w:pPr>
+        <w:pStyle w:val="PargrafodaLista"/>
+        <w:numPr>
+          <w:ilvl w:val="1"/>
+          <w:numId w:val="4"/>
+        </w:numPr>
+        <w:rPr>
+          <w:lang w:val="pt-BR"/>
+        </w:rPr>
+      </w:pPr>
+      <w:r>
+        <w:rPr>
+          <w:lang w:val="pt-BR"/>
+        </w:rPr>
+        <w:t xml:space="preserve">– </w:t>
+      </w:r>
+      <w:proofErr w:type="spellStart"/>
+      <w:r>
+        <w:rPr>
+          <w:lang w:val="pt-BR"/>
+        </w:rPr>
+        <w:t>Scene</w:t>
+      </w:r>
+      <w:proofErr w:type="spellEnd"/>
+      <w:r>
+        <w:rPr>
+          <w:lang w:val="pt-BR"/>
+        </w:rPr>
+        <w:t xml:space="preserve">: </w:t>
+      </w:r>
+      <w:r>
+        <w:rPr>
+          <w:lang w:val="pt-BR"/>
+        </w:rPr>
+        <w:t>(game loop)</w:t>
+      </w:r>
+    </w:p>
+    <w:p>
+      <w:pPr>
+        <w:pStyle w:val="PargrafodaLista"/>
+        <w:ind w:left="360"/>
+        <w:rPr>
+          <w:lang w:val="pt-BR"/>
+        </w:rPr>
+      </w:pPr>
+    </w:p>
+    <w:p>
+      <w:pPr>
+        <w:pStyle w:val="PargrafodaLista"/>
+        <w:numPr>
+          <w:ilvl w:val="1"/>
+          <w:numId w:val="4"/>
+        </w:numPr>
+        <w:rPr>
+          <w:lang w:val="pt-BR"/>
+        </w:rPr>
+      </w:pPr>
+      <w:r>
+        <w:rPr>
+          <w:lang w:val="pt-BR"/>
+        </w:rPr>
+        <w:t xml:space="preserve">Time </w:t>
+      </w:r>
+      <w:proofErr w:type="spellStart"/>
+      <w:r>
+        <w:rPr>
+          <w:lang w:val="pt-BR"/>
+        </w:rPr>
+        <w:t>Handler</w:t>
+      </w:r>
+      <w:proofErr w:type="spellEnd"/>
+      <w:r>
+        <w:rPr>
+          <w:lang w:val="pt-BR"/>
+        </w:rPr>
+        <w:t xml:space="preserve">: </w:t>
+      </w:r>
+      <w:r>
+        <w:rPr>
+          <w:lang w:val="pt-BR"/>
+        </w:rPr>
+        <w:t>(gerenciadora do tempo.)</w:t>
+      </w:r>
       <w:bookmarkStart w:id="0" w:name="_GoBack"/>
       <w:bookmarkEnd w:id="0"/>
     </w:p>
@@ -1529,45 +4300,183 @@
       <w:pPr>
         <w:pStyle w:val="PargrafodaLista"/>
         <w:rPr>
-          <w:b/>
-          <w:lang w:val="pt-BR"/>
-        </w:rPr>
-      </w:pPr>
-      <w:r>
-        <w:rPr>
-          <w:b/>
-          <w:lang w:val="pt-BR"/>
-        </w:rPr>
-        <w:tab/>
-      </w:r>
-      <w:proofErr w:type="spellStart"/>
-      <w:r>
-        <w:rPr>
-          <w:b/>
-          <w:lang w:val="pt-BR"/>
-        </w:rPr>
-        <w:t>String</w:t>
-      </w:r>
-      <w:proofErr w:type="spellEnd"/>
-      <w:r>
-        <w:rPr>
-          <w:b/>
-          <w:lang w:val="pt-BR"/>
-        </w:rPr>
+          <w:lang w:val="pt-BR"/>
+        </w:rPr>
+      </w:pPr>
+    </w:p>
+    <w:p>
+      <w:pPr>
+        <w:pStyle w:val="PargrafodaLista"/>
+        <w:ind w:left="360"/>
+        <w:rPr>
+          <w:lang w:val="pt-BR"/>
+        </w:rPr>
+      </w:pPr>
+    </w:p>
+    <w:p>
+      <w:pPr>
+        <w:pStyle w:val="PargrafodaLista"/>
+        <w:ind w:left="360"/>
+      </w:pPr>
+      <w:proofErr w:type="spellStart"/>
+      <w:proofErr w:type="gramStart"/>
+      <w:r>
+        <w:t>int</w:t>
+      </w:r>
+      <w:proofErr w:type="spellEnd"/>
+      <w:proofErr w:type="gramEnd"/>
+      <w:r>
+        <w:t xml:space="preserve"> i;</w:t>
+      </w:r>
+    </w:p>
+    <w:p>
+      <w:pPr>
+        <w:pStyle w:val="PargrafodaLista"/>
+        <w:ind w:left="360"/>
+      </w:pPr>
+      <w:r>
         <w:t xml:space="preserve"> </w:t>
       </w:r>
       <w:proofErr w:type="spellStart"/>
       <w:r>
-        <w:rPr>
-          <w:b/>
-          <w:lang w:val="pt-BR"/>
-        </w:rPr>
-        <w:t>aux</w:t>
-      </w:r>
-      <w:proofErr w:type="spellEnd"/>
-      <w:r>
-        <w:rPr>
-          <w:b/>
+        <w:t>TimeHandler</w:t>
+      </w:r>
+      <w:proofErr w:type="spellEnd"/>
+      <w:r>
+        <w:t xml:space="preserve"> time;</w:t>
+      </w:r>
+    </w:p>
+    <w:p>
+      <w:pPr>
+        <w:pStyle w:val="PargrafodaLista"/>
+        <w:ind w:left="360"/>
+      </w:pPr>
+      <w:r>
+        <w:t xml:space="preserve"> </w:t>
+      </w:r>
+      <w:proofErr w:type="spellStart"/>
+      <w:proofErr w:type="gramStart"/>
+      <w:r>
+        <w:t>time.start</w:t>
+      </w:r>
+      <w:proofErr w:type="spellEnd"/>
+      <w:r>
+        <w:t>(</w:t>
+      </w:r>
+      <w:proofErr w:type="gramEnd"/>
+      <w:r>
+        <w:t>);</w:t>
+      </w:r>
+    </w:p>
+    <w:p>
+      <w:pPr>
+        <w:pStyle w:val="PargrafodaLista"/>
+        <w:ind w:left="360"/>
+      </w:pPr>
+      <w:r>
+        <w:t xml:space="preserve"> </w:t>
+      </w:r>
+      <w:proofErr w:type="gramStart"/>
+      <w:r>
+        <w:t>for</w:t>
+      </w:r>
+      <w:proofErr w:type="gramEnd"/>
+      <w:r>
+        <w:t xml:space="preserve"> (i = 0; i&lt;1000000000; i++){} //</w:t>
+      </w:r>
+      <w:proofErr w:type="spellStart"/>
+      <w:r>
+        <w:t>saida</w:t>
+      </w:r>
+      <w:proofErr w:type="spellEnd"/>
+      <w:r>
+        <w:t xml:space="preserve"> = 3.30395</w:t>
+      </w:r>
+    </w:p>
+    <w:p>
+      <w:pPr>
+        <w:pStyle w:val="PargrafodaLista"/>
+        <w:ind w:left="360"/>
+      </w:pPr>
+      <w:r>
+        <w:t xml:space="preserve"> </w:t>
+      </w:r>
+      <w:proofErr w:type="spellStart"/>
+      <w:proofErr w:type="gramStart"/>
+      <w:r>
+        <w:t>time.pause</w:t>
+      </w:r>
+      <w:proofErr w:type="spellEnd"/>
+      <w:r>
+        <w:t>(</w:t>
+      </w:r>
+      <w:proofErr w:type="gramEnd"/>
+      <w:r>
+        <w:t>);</w:t>
+      </w:r>
+    </w:p>
+    <w:p>
+      <w:pPr>
+        <w:pStyle w:val="PargrafodaLista"/>
+        <w:ind w:left="360"/>
+      </w:pPr>
+      <w:r>
+        <w:t xml:space="preserve"> </w:t>
+      </w:r>
+      <w:proofErr w:type="gramStart"/>
+      <w:r>
+        <w:t>double</w:t>
+      </w:r>
+      <w:proofErr w:type="gramEnd"/>
+      <w:r>
+        <w:t xml:space="preserve"> t = </w:t>
+      </w:r>
+      <w:proofErr w:type="spellStart"/>
+      <w:r>
+        <w:t>time.getTicks</w:t>
+      </w:r>
+      <w:proofErr w:type="spellEnd"/>
+      <w:r>
+        <w:t>();</w:t>
+      </w:r>
+    </w:p>
+    <w:p>
+      <w:pPr>
+        <w:pStyle w:val="PargrafodaLista"/>
+        <w:ind w:left="360"/>
+        <w:rPr>
+          <w:lang w:val="pt-BR"/>
+        </w:rPr>
+      </w:pPr>
+      <w:r>
+        <w:t xml:space="preserve"> </w:t>
+      </w:r>
+      <w:proofErr w:type="spellStart"/>
+      <w:proofErr w:type="gramStart"/>
+      <w:r>
+        <w:rPr>
+          <w:lang w:val="pt-BR"/>
+        </w:rPr>
+        <w:t>cout</w:t>
+      </w:r>
+      <w:proofErr w:type="spellEnd"/>
+      <w:proofErr w:type="gramEnd"/>
+      <w:r>
+        <w:rPr>
+          <w:lang w:val="pt-BR"/>
+        </w:rPr>
+        <w:t xml:space="preserve"> &lt;&lt; t &lt;&lt; </w:t>
+      </w:r>
+      <w:proofErr w:type="spellStart"/>
+      <w:r>
+        <w:rPr>
+          <w:lang w:val="pt-BR"/>
+        </w:rPr>
+        <w:t>endl</w:t>
+      </w:r>
+      <w:proofErr w:type="spellEnd"/>
+      <w:r>
+        <w:rPr>
           <w:lang w:val="pt-BR"/>
         </w:rPr>
         <w:t>;</w:t>
@@ -1575,330 +4484,148 @@
     </w:p>
     <w:p>
       <w:pPr>
-        <w:pStyle w:val="PargrafodaLista"/>
-        <w:rPr>
-          <w:b/>
-          <w:lang w:val="pt-BR"/>
-        </w:rPr>
-      </w:pPr>
-      <w:r>
-        <w:rPr>
-          <w:b/>
-          <w:lang w:val="pt-BR"/>
-        </w:rPr>
-        <w:tab/>
-      </w:r>
-      <w:proofErr w:type="spellStart"/>
-      <w:proofErr w:type="gramStart"/>
-      <w:r>
-        <w:rPr>
-          <w:b/>
-          <w:lang w:val="pt-BR"/>
-        </w:rPr>
-        <w:t>aux</w:t>
-      </w:r>
-      <w:proofErr w:type="spellEnd"/>
-      <w:proofErr w:type="gramEnd"/>
-      <w:r>
-        <w:rPr>
-          <w:b/>
-          <w:lang w:val="pt-BR"/>
-        </w:rPr>
-        <w:t xml:space="preserve"> = </w:t>
-      </w:r>
-      <w:proofErr w:type="spellStart"/>
-      <w:r>
-        <w:rPr>
-          <w:b/>
-          <w:lang w:val="pt-BR"/>
-        </w:rPr>
-        <w:t>vermelho.getName</w:t>
-      </w:r>
-      <w:proofErr w:type="spellEnd"/>
-      <w:r>
-        <w:rPr>
-          <w:b/>
-          <w:lang w:val="pt-BR"/>
-        </w:rPr>
-        <w:t>();</w:t>
-      </w:r>
-      <w:r>
-        <w:rPr>
-          <w:b/>
-          <w:lang w:val="pt-BR"/>
-        </w:rPr>
-        <w:t xml:space="preserve">     // saída: </w:t>
-      </w:r>
-      <w:proofErr w:type="spellStart"/>
-      <w:r>
-        <w:rPr>
-          <w:b/>
-          <w:lang w:val="pt-BR"/>
-        </w:rPr>
-        <w:t>aux</w:t>
-      </w:r>
-      <w:proofErr w:type="spellEnd"/>
-      <w:r>
-        <w:rPr>
-          <w:b/>
-          <w:lang w:val="pt-BR"/>
-        </w:rPr>
-        <w:t xml:space="preserve"> = </w:t>
-      </w:r>
-      <w:proofErr w:type="spellStart"/>
-      <w:r>
-        <w:rPr>
-          <w:b/>
-          <w:lang w:val="pt-BR"/>
-        </w:rPr>
-        <w:t>red</w:t>
-      </w:r>
-      <w:proofErr w:type="spellEnd"/>
-    </w:p>
-    <w:p>
-      <w:pPr>
-        <w:pStyle w:val="PargrafodaLista"/>
-        <w:rPr>
-          <w:b/>
-          <w:lang w:val="pt-BR"/>
-        </w:rPr>
-      </w:pPr>
-      <w:r>
-        <w:rPr>
-          <w:b/>
-          <w:lang w:val="pt-BR"/>
-        </w:rPr>
-        <w:tab/>
-      </w:r>
-      <w:proofErr w:type="spellStart"/>
-      <w:proofErr w:type="gramStart"/>
-      <w:r>
-        <w:rPr>
-          <w:b/>
-          <w:lang w:val="pt-BR"/>
-        </w:rPr>
-        <w:t>aux</w:t>
-      </w:r>
-      <w:proofErr w:type="spellEnd"/>
-      <w:proofErr w:type="gramEnd"/>
-      <w:r>
-        <w:rPr>
-          <w:b/>
-          <w:lang w:val="pt-BR"/>
-        </w:rPr>
-        <w:t xml:space="preserve"> = </w:t>
-      </w:r>
-      <w:proofErr w:type="spellStart"/>
-      <w:r>
-        <w:rPr>
-          <w:b/>
-          <w:lang w:val="pt-BR"/>
-        </w:rPr>
-        <w:t>azulEsc.toHTML</w:t>
-      </w:r>
-      <w:proofErr w:type="spellEnd"/>
-      <w:r>
-        <w:rPr>
-          <w:b/>
-          <w:lang w:val="pt-BR"/>
-        </w:rPr>
-        <w:t>();</w:t>
-      </w:r>
-      <w:r>
-        <w:rPr>
-          <w:b/>
-          <w:lang w:val="pt-BR"/>
-        </w:rPr>
-        <w:t xml:space="preserve">       // saída: </w:t>
-      </w:r>
-      <w:proofErr w:type="spellStart"/>
-      <w:r>
-        <w:rPr>
-          <w:b/>
-          <w:lang w:val="pt-BR"/>
-        </w:rPr>
-        <w:t>aux</w:t>
-      </w:r>
-      <w:proofErr w:type="spellEnd"/>
-      <w:r>
-        <w:rPr>
-          <w:b/>
-          <w:lang w:val="pt-BR"/>
-        </w:rPr>
-        <w:t xml:space="preserve"> = #00008</w:t>
-      </w:r>
-      <w:r>
-        <w:rPr>
-          <w:b/>
-          <w:lang w:val="pt-BR"/>
-        </w:rPr>
-        <w:t>b</w:t>
-      </w:r>
-    </w:p>
-    <w:p>
-      <w:pPr>
-        <w:pStyle w:val="PargrafodaLista"/>
-        <w:rPr>
-          <w:lang w:val="pt-BR"/>
-        </w:rPr>
-      </w:pPr>
-    </w:p>
-    <w:p>
-      <w:pPr>
-        <w:pStyle w:val="PargrafodaLista"/>
-        <w:rPr>
-          <w:lang w:val="pt-BR"/>
-        </w:rPr>
-      </w:pPr>
-      <w:r>
-        <w:rPr>
-          <w:lang w:val="pt-BR"/>
-        </w:rPr>
-        <w:t xml:space="preserve">Alterando </w:t>
-      </w:r>
-      <w:proofErr w:type="gramStart"/>
-      <w:r>
-        <w:rPr>
-          <w:lang w:val="pt-BR"/>
-        </w:rPr>
-        <w:t>a cor vermelho para vermelho escuro</w:t>
-      </w:r>
-      <w:proofErr w:type="gramEnd"/>
+        <w:rPr>
+          <w:lang w:val="pt-BR"/>
+        </w:rPr>
+      </w:pPr>
+    </w:p>
+    <w:p>
+      <w:pPr>
+        <w:rPr>
+          <w:lang w:val="pt-BR"/>
+        </w:rPr>
+      </w:pPr>
+      <w:r>
+        <w:rPr>
+          <w:lang w:val="pt-BR"/>
+        </w:rPr>
+        <w:t xml:space="preserve">1.12 – </w:t>
+      </w:r>
+      <w:proofErr w:type="spellStart"/>
+      <w:r>
+        <w:rPr>
+          <w:lang w:val="pt-BR"/>
+        </w:rPr>
+        <w:t>Resource</w:t>
+      </w:r>
+      <w:proofErr w:type="spellEnd"/>
+      <w:r>
+        <w:rPr>
+          <w:lang w:val="pt-BR"/>
+        </w:rPr>
+        <w:t xml:space="preserve"> e </w:t>
+      </w:r>
+      <w:proofErr w:type="spellStart"/>
+      <w:r>
+        <w:rPr>
+          <w:lang w:val="pt-BR"/>
+        </w:rPr>
+        <w:t>Ressource</w:t>
+      </w:r>
+      <w:proofErr w:type="spellEnd"/>
+      <w:r>
+        <w:rPr>
+          <w:lang w:val="pt-BR"/>
+        </w:rPr>
+        <w:t xml:space="preserve"> Manager: a classe </w:t>
+      </w:r>
+      <w:proofErr w:type="spellStart"/>
+      <w:r>
+        <w:rPr>
+          <w:lang w:val="pt-BR"/>
+        </w:rPr>
+        <w:t>Ressource</w:t>
+      </w:r>
+      <w:proofErr w:type="spellEnd"/>
+      <w:r>
+        <w:rPr>
+          <w:lang w:val="pt-BR"/>
+        </w:rPr>
+        <w:t xml:space="preserve"> é a provedora de recursos. Quando </w:t>
+      </w:r>
+      <w:r>
+        <w:rPr>
+          <w:lang w:val="pt-BR"/>
+        </w:rPr>
+        <w:t xml:space="preserve">um arquivo é carregado, seja texto, imagem ou áudio, ele é armazenado em uma instância de </w:t>
+      </w:r>
+      <w:proofErr w:type="spellStart"/>
+      <w:r>
+        <w:rPr>
+          <w:lang w:val="pt-BR"/>
+        </w:rPr>
+        <w:t>Ressource</w:t>
+      </w:r>
+      <w:proofErr w:type="spellEnd"/>
+      <w:r>
+        <w:rPr>
+          <w:lang w:val="pt-BR"/>
+        </w:rPr>
+        <w:t xml:space="preserve">. Se o mesmo arquivo for usado novamente, é a </w:t>
+      </w:r>
+      <w:proofErr w:type="spellStart"/>
+      <w:r>
+        <w:rPr>
+          <w:lang w:val="pt-BR"/>
+        </w:rPr>
+        <w:t>Ressource</w:t>
+      </w:r>
+      <w:proofErr w:type="spellEnd"/>
+      <w:r>
+        <w:rPr>
+          <w:lang w:val="pt-BR"/>
+        </w:rPr>
+        <w:t xml:space="preserve"> quem o proverá. Assim ele não precisará ser carregado pela segunda vez. </w:t>
+      </w:r>
+      <w:proofErr w:type="spellStart"/>
+      <w:r>
+        <w:rPr>
+          <w:lang w:val="pt-BR"/>
+        </w:rPr>
+        <w:t>Ressouce</w:t>
+      </w:r>
+      <w:proofErr w:type="spellEnd"/>
+      <w:r>
+        <w:rPr>
+          <w:lang w:val="pt-BR"/>
+        </w:rPr>
+        <w:t xml:space="preserve"> Manager é quem faz o mapeamento </w:t>
+      </w:r>
+      <w:proofErr w:type="gramStart"/>
+      <w:r>
+        <w:rPr>
+          <w:lang w:val="pt-BR"/>
+        </w:rPr>
+        <w:t xml:space="preserve">e </w:t>
+      </w:r>
+      <w:proofErr w:type="spellStart"/>
+      <w:r>
+        <w:rPr>
+          <w:lang w:val="pt-BR"/>
+        </w:rPr>
+        <w:t>e</w:t>
+      </w:r>
+      <w:proofErr w:type="spellEnd"/>
+      <w:proofErr w:type="gramEnd"/>
+      <w:r>
+        <w:rPr>
+          <w:lang w:val="pt-BR"/>
+        </w:rPr>
+        <w:t xml:space="preserve"> gerenciamento das </w:t>
+      </w:r>
+      <w:proofErr w:type="spellStart"/>
+      <w:r>
+        <w:rPr>
+          <w:lang w:val="pt-BR"/>
+        </w:rPr>
+        <w:t>Ressources</w:t>
+      </w:r>
+      <w:proofErr w:type="spellEnd"/>
       <w:r>
         <w:rPr>
           <w:lang w:val="pt-BR"/>
         </w:rPr>
         <w:t>.</w:t>
-      </w:r>
-    </w:p>
-    <w:p>
-      <w:pPr>
-        <w:pStyle w:val="PargrafodaLista"/>
-        <w:rPr>
-          <w:lang w:val="pt-BR"/>
-        </w:rPr>
-      </w:pPr>
-    </w:p>
-    <w:p>
-      <w:pPr>
-        <w:pStyle w:val="PargrafodaLista"/>
-        <w:rPr>
-          <w:b/>
-          <w:lang w:val="pt-BR"/>
-        </w:rPr>
-      </w:pPr>
-      <w:r>
-        <w:rPr>
-          <w:b/>
-          <w:lang w:val="pt-BR"/>
-        </w:rPr>
-        <w:t xml:space="preserve">   </w:t>
-      </w:r>
-      <w:r>
-        <w:rPr>
-          <w:b/>
-          <w:lang w:val="pt-BR"/>
-        </w:rPr>
-        <w:t xml:space="preserve">         </w:t>
-      </w:r>
-      <w:r>
-        <w:rPr>
-          <w:b/>
-          <w:lang w:val="pt-BR"/>
-        </w:rPr>
-        <w:t xml:space="preserve"> </w:t>
-      </w:r>
-      <w:proofErr w:type="spellStart"/>
-      <w:proofErr w:type="gramStart"/>
-      <w:r>
-        <w:rPr>
-          <w:b/>
-          <w:lang w:val="pt-BR"/>
-        </w:rPr>
-        <w:t>int</w:t>
-      </w:r>
-      <w:proofErr w:type="spellEnd"/>
-      <w:proofErr w:type="gramEnd"/>
-      <w:r>
-        <w:rPr>
-          <w:b/>
-          <w:lang w:val="pt-BR"/>
-        </w:rPr>
-        <w:t xml:space="preserve"> r = 139, g = 0, b = 0;</w:t>
-      </w:r>
-    </w:p>
-    <w:p>
-      <w:pPr>
-        <w:pStyle w:val="PargrafodaLista"/>
-        <w:rPr>
-          <w:b/>
-          <w:lang w:val="pt-BR"/>
-        </w:rPr>
-      </w:pPr>
-      <w:r>
-        <w:rPr>
-          <w:b/>
-          <w:lang w:val="pt-BR"/>
-        </w:rPr>
-        <w:tab/>
-      </w:r>
-      <w:proofErr w:type="spellStart"/>
-      <w:proofErr w:type="gramStart"/>
-      <w:r>
-        <w:rPr>
-          <w:b/>
-          <w:lang w:val="pt-BR"/>
-        </w:rPr>
-        <w:t>vermelho</w:t>
-      </w:r>
-      <w:proofErr w:type="gramEnd"/>
-      <w:r>
-        <w:rPr>
-          <w:b/>
-          <w:lang w:val="pt-BR"/>
-        </w:rPr>
-        <w:t>.toRGB</w:t>
-      </w:r>
-      <w:proofErr w:type="spellEnd"/>
-      <w:r>
-        <w:rPr>
-          <w:b/>
-          <w:lang w:val="pt-BR"/>
-        </w:rPr>
-        <w:t>(</w:t>
-      </w:r>
-      <w:proofErr w:type="spellStart"/>
-      <w:r>
-        <w:rPr>
-          <w:b/>
-          <w:lang w:val="pt-BR"/>
-        </w:rPr>
-        <w:t>r,g,b</w:t>
-      </w:r>
-      <w:proofErr w:type="spellEnd"/>
-      <w:r>
-        <w:rPr>
-          <w:b/>
-          <w:lang w:val="pt-BR"/>
-        </w:rPr>
-        <w:t>);</w:t>
-      </w:r>
-    </w:p>
-    <w:p>
-      <w:pPr>
-        <w:pStyle w:val="PargrafodaLista"/>
-        <w:ind w:left="360"/>
-        <w:rPr>
-          <w:b/>
-          <w:lang w:val="pt-BR"/>
-        </w:rPr>
-      </w:pPr>
-      <w:r>
-        <w:rPr>
-          <w:b/>
-          <w:lang w:val="pt-BR"/>
-        </w:rPr>
-        <w:t xml:space="preserve"> </w:t>
       </w:r>
     </w:p>
     <w:p>
@@ -2841,6 +5568,36 @@
     <w:rPr>
       <w:color w:val="800080" w:themeColor="followedHyperlink"/>
       <w:u w:val="single"/>
+    </w:rPr>
+  </w:style>
+  <w:style w:type="paragraph" w:styleId="Textodebalo">
+    <w:name w:val="Balloon Text"/>
+    <w:basedOn w:val="Normal"/>
+    <w:link w:val="TextodebaloChar"/>
+    <w:uiPriority w:val="99"/>
+    <w:semiHidden/>
+    <w:unhideWhenUsed/>
+    <w:rsid w:val="00556D37"/>
+    <w:pPr>
+      <w:spacing w:before="0" w:after="0"/>
+    </w:pPr>
+    <w:rPr>
+      <w:rFonts w:ascii="Tahoma" w:hAnsi="Tahoma" w:cs="Tahoma"/>
+      <w:sz w:val="16"/>
+      <w:szCs w:val="16"/>
+    </w:rPr>
+  </w:style>
+  <w:style w:type="character" w:customStyle="1" w:styleId="TextodebaloChar">
+    <w:name w:val="Texto de balão Char"/>
+    <w:basedOn w:val="Fontepargpadro"/>
+    <w:link w:val="Textodebalo"/>
+    <w:uiPriority w:val="99"/>
+    <w:semiHidden/>
+    <w:rsid w:val="00556D37"/>
+    <w:rPr>
+      <w:rFonts w:ascii="Tahoma" w:hAnsi="Tahoma" w:cs="Tahoma"/>
+      <w:sz w:val="16"/>
+      <w:szCs w:val="16"/>
     </w:rPr>
   </w:style>
 </w:styles>

</xml_diff>

<commit_message>
Adicionado exemplo em sgl::input
</commit_message>
<xml_diff>
--- a/Saga_Documentos/Game_Designe_Word_Office/Desenvolvimento SAGA.docx
+++ b/Saga_Documentos/Game_Designe_Word_Office/Desenvolvimento SAGA.docx
@@ -7495,59 +7495,668 @@
       <w:pPr>
         <w:pStyle w:val="PargrafodaLista"/>
         <w:ind w:left="360"/>
-        <w:rPr>
-          <w:lang w:val="pt-BR"/>
-        </w:rPr>
-      </w:pPr>
-      <w:r>
-        <w:rPr>
-          <w:lang w:val="pt-BR"/>
-        </w:rPr>
+      </w:pPr>
+      <w:proofErr w:type="spellStart"/>
+      <w:r>
+        <w:t>Exemplo</w:t>
+      </w:r>
+      <w:proofErr w:type="spellEnd"/>
+      <w:r>
+        <w:t>:</w:t>
+      </w:r>
+    </w:p>
+    <w:p>
+      <w:pPr>
+        <w:pStyle w:val="PargrafodaLista"/>
+        <w:ind w:left="360"/>
+      </w:pPr>
+      <w:r>
         <w:t xml:space="preserve"> </w:t>
       </w:r>
-    </w:p>
-    <w:p>
-      <w:pPr>
-        <w:rPr>
-          <w:lang w:val="pt-BR"/>
-        </w:rPr>
-      </w:pPr>
-      <w:r>
-        <w:rPr>
-          <w:lang w:val="pt-BR"/>
-        </w:rPr>
-        <w:t xml:space="preserve">      Exemplos serão vistos junto com o pacote </w:t>
-      </w:r>
-      <w:proofErr w:type="spellStart"/>
-      <w:r>
-        <w:rPr>
-          <w:lang w:val="pt-BR"/>
-        </w:rPr>
-        <w:t>sgl</w:t>
-      </w:r>
-      <w:proofErr w:type="spellEnd"/>
-      <w:proofErr w:type="gramStart"/>
-      <w:r>
-        <w:rPr>
-          <w:lang w:val="pt-BR"/>
-        </w:rPr>
+      <w:r>
+        <w:t xml:space="preserve">  </w:t>
+      </w:r>
+    </w:p>
+    <w:p>
+      <w:pPr>
+        <w:pStyle w:val="PargrafodaLista"/>
+        <w:ind w:left="360"/>
+      </w:pPr>
+    </w:p>
+    <w:p>
+      <w:pPr>
+        <w:pStyle w:val="PargrafodaLista"/>
+        <w:ind w:left="360"/>
+        <w:rPr>
+          <w:lang w:val="pt-BR"/>
+        </w:rPr>
+      </w:pPr>
+    </w:p>
+    <w:p>
+      <w:r>
+        <w:t xml:space="preserve">Video </w:t>
+      </w:r>
+      <w:proofErr w:type="gramStart"/>
+      <w:r>
+        <w:t>video(</w:t>
+      </w:r>
+      <w:proofErr w:type="gramEnd"/>
+      <w:r>
+        <w:t xml:space="preserve"> 400, 300, </w:t>
+      </w:r>
+      <w:proofErr w:type="spellStart"/>
+      <w:r>
+        <w:t>DisplayMode</w:t>
+      </w:r>
+      <w:proofErr w:type="spellEnd"/>
+      <w:r>
+        <w:t>::WINDOWED );</w:t>
+      </w:r>
+    </w:p>
+    <w:p>
+      <w:proofErr w:type="spellStart"/>
+      <w:r>
+        <w:t>KeyboardManager</w:t>
+      </w:r>
+      <w:proofErr w:type="spellEnd"/>
+      <w:r>
+        <w:t>* keyboard</w:t>
+      </w:r>
+      <w:r>
+        <w:t xml:space="preserve"> = </w:t>
+      </w:r>
+      <w:proofErr w:type="spellStart"/>
+      <w:r>
+        <w:t>KeyboardManager</w:t>
+      </w:r>
+      <w:proofErr w:type="spellEnd"/>
+      <w:r>
         <w:t>::</w:t>
       </w:r>
-      <w:proofErr w:type="spellStart"/>
-      <w:proofErr w:type="gramEnd"/>
-      <w:r>
-        <w:rPr>
-          <w:lang w:val="pt-BR"/>
-        </w:rPr>
-        <w:t>event</w:t>
-      </w:r>
-      <w:proofErr w:type="spellEnd"/>
+      <w:proofErr w:type="gramStart"/>
+      <w:r>
+        <w:t>Instance(</w:t>
+      </w:r>
+      <w:proofErr w:type="gramEnd"/>
+      <w:r>
+        <w:t>);</w:t>
+      </w:r>
+    </w:p>
+    <w:p>
+      <w:proofErr w:type="spellStart"/>
+      <w:r>
+        <w:t>MouseManager</w:t>
+      </w:r>
+      <w:proofErr w:type="spellEnd"/>
+      <w:r>
+        <w:t xml:space="preserve">* mouse = </w:t>
+      </w:r>
+      <w:proofErr w:type="spellStart"/>
+      <w:r>
+        <w:t>MouseManager</w:t>
+      </w:r>
+      <w:proofErr w:type="spellEnd"/>
+      <w:r>
+        <w:t>::</w:t>
+      </w:r>
+      <w:proofErr w:type="gramStart"/>
+      <w:r>
+        <w:t>Instance(</w:t>
+      </w:r>
+      <w:proofErr w:type="gramEnd"/>
+      <w:r>
+        <w:t>&amp;video);</w:t>
+      </w:r>
+    </w:p>
+    <w:p>
+      <w:pPr>
+        <w:rPr>
+          <w:lang w:val="pt-BR"/>
+        </w:rPr>
+      </w:pPr>
+      <w:proofErr w:type="spellStart"/>
+      <w:proofErr w:type="gramStart"/>
+      <w:r>
+        <w:rPr>
+          <w:lang w:val="pt-BR"/>
+        </w:rPr>
+        <w:t>bool</w:t>
+      </w:r>
+      <w:proofErr w:type="spellEnd"/>
+      <w:proofErr w:type="gramEnd"/>
+      <w:r>
+        <w:rPr>
+          <w:lang w:val="pt-BR"/>
+        </w:rPr>
+        <w:t xml:space="preserve"> sair = false;</w:t>
+      </w:r>
+    </w:p>
+    <w:p>
+      <w:pPr>
+        <w:rPr>
+          <w:lang w:val="pt-BR"/>
+        </w:rPr>
+      </w:pPr>
+      <w:r>
+        <w:rPr>
+          <w:lang w:val="pt-BR"/>
+        </w:rPr>
+        <w:t>F</w:t>
+      </w:r>
+      <w:r>
+        <w:rPr>
+          <w:lang w:val="pt-BR"/>
+        </w:rPr>
+        <w:t xml:space="preserve">oram criados um objeto do tipo </w:t>
+      </w:r>
+      <w:proofErr w:type="spellStart"/>
+      <w:proofErr w:type="gramStart"/>
+      <w:r>
+        <w:rPr>
+          <w:lang w:val="pt-BR"/>
+        </w:rPr>
+        <w:t>KeyboardManager</w:t>
+      </w:r>
+      <w:proofErr w:type="spellEnd"/>
+      <w:proofErr w:type="gramEnd"/>
+      <w:r>
+        <w:rPr>
+          <w:lang w:val="pt-BR"/>
+        </w:rPr>
+        <w:t xml:space="preserve">* e outro tipo </w:t>
+      </w:r>
+      <w:proofErr w:type="spellStart"/>
+      <w:r>
+        <w:rPr>
+          <w:lang w:val="pt-BR"/>
+        </w:rPr>
+        <w:t>Mouse</w:t>
+      </w:r>
+      <w:r>
+        <w:rPr>
+          <w:lang w:val="pt-BR"/>
+        </w:rPr>
+        <w:t>Manager</w:t>
+      </w:r>
+      <w:proofErr w:type="spellEnd"/>
+      <w:r>
+        <w:rPr>
+          <w:lang w:val="pt-BR"/>
+        </w:rPr>
+        <w:t>* e atribuiu-se a eles as instâncias das respectivas classes. Em seguida foi definida uma variável booleana de controle para o loop.</w:t>
+      </w:r>
+    </w:p>
+    <w:p>
+      <w:pPr>
+        <w:rPr>
+          <w:lang w:val="pt-BR"/>
+        </w:rPr>
+      </w:pPr>
+    </w:p>
+    <w:p>
+      <w:r>
+        <w:rPr>
+          <w:lang w:val="pt-BR"/>
+        </w:rPr>
+        <w:tab/>
+      </w:r>
+      <w:proofErr w:type="gramStart"/>
+      <w:r>
+        <w:t>while(</w:t>
+      </w:r>
+      <w:proofErr w:type="gramEnd"/>
+      <w:r>
+        <w:t xml:space="preserve"> !</w:t>
+      </w:r>
+      <w:proofErr w:type="spellStart"/>
+      <w:r>
+        <w:t>sair</w:t>
+      </w:r>
+      <w:proofErr w:type="spellEnd"/>
+      <w:r>
+        <w:t xml:space="preserve"> ) {</w:t>
+      </w:r>
+    </w:p>
+    <w:p/>
+    <w:p>
+      <w:r>
+        <w:t xml:space="preserve">                 </w:t>
+      </w:r>
+      <w:proofErr w:type="gramStart"/>
+      <w:r>
+        <w:t>keyboard</w:t>
+      </w:r>
+      <w:proofErr w:type="gramEnd"/>
+      <w:r>
+        <w:t>-&gt;update();</w:t>
+      </w:r>
+    </w:p>
+    <w:p>
+      <w:r>
+        <w:t xml:space="preserve">            </w:t>
+      </w:r>
+      <w:r>
+        <w:t xml:space="preserve">     </w:t>
+      </w:r>
+      <w:proofErr w:type="gramStart"/>
+      <w:r>
+        <w:t>mouse</w:t>
+      </w:r>
+      <w:proofErr w:type="gramEnd"/>
+      <w:r>
+        <w:t>-&gt;update();</w:t>
+      </w:r>
+    </w:p>
+    <w:p/>
+    <w:p>
+      <w:r>
+        <w:tab/>
+      </w:r>
+      <w:r>
+        <w:t xml:space="preserve">            </w:t>
+      </w:r>
+    </w:p>
+    <w:p>
+      <w:r>
+        <w:t xml:space="preserve">             </w:t>
+      </w:r>
+      <w:r>
+        <w:t xml:space="preserve">         </w:t>
+      </w:r>
+      <w:r>
+        <w:t xml:space="preserve">   </w:t>
+      </w:r>
+      <w:proofErr w:type="gramStart"/>
+      <w:r>
+        <w:t>if</w:t>
+      </w:r>
+      <w:proofErr w:type="gramEnd"/>
+      <w:r>
+        <w:t xml:space="preserve"> (mouse-&gt;</w:t>
+      </w:r>
+      <w:proofErr w:type="spellStart"/>
+      <w:r>
+        <w:t>buttonPressed</w:t>
+      </w:r>
+      <w:proofErr w:type="spellEnd"/>
+      <w:r>
+        <w:t>(2))</w:t>
+      </w:r>
+      <w:r>
+        <w:t xml:space="preserve">   </w:t>
+      </w:r>
+      <w:r>
+        <w:t xml:space="preserve"> </w:t>
+      </w:r>
+      <w:proofErr w:type="spellStart"/>
+      <w:r>
+        <w:t>video.setBackgroundColor</w:t>
+      </w:r>
+      <w:proofErr w:type="spellEnd"/>
+      <w:r>
+        <w:t>(Color("red"));</w:t>
+      </w:r>
+    </w:p>
+    <w:p>
+      <w:r>
+        <w:t xml:space="preserve">         </w:t>
+      </w:r>
+      <w:r>
+        <w:t xml:space="preserve">                </w:t>
+      </w:r>
+      <w:proofErr w:type="gramStart"/>
+      <w:r>
+        <w:t>if</w:t>
+      </w:r>
+      <w:proofErr w:type="gramEnd"/>
+      <w:r>
+        <w:t xml:space="preserve"> (mouse-&gt;</w:t>
+      </w:r>
+      <w:proofErr w:type="spellStart"/>
+      <w:r>
+        <w:t>buttonRelease</w:t>
+      </w:r>
+      <w:proofErr w:type="spellEnd"/>
+      <w:r>
+        <w:t xml:space="preserve">(3))   </w:t>
+      </w:r>
+      <w:r>
+        <w:t xml:space="preserve"> </w:t>
+      </w:r>
+      <w:proofErr w:type="spellStart"/>
+      <w:r>
+        <w:t>video.setBackgroundColor</w:t>
+      </w:r>
+      <w:proofErr w:type="spellEnd"/>
+      <w:r>
+        <w:t>(Color("green"));</w:t>
+      </w:r>
+    </w:p>
+    <w:p>
+      <w:r>
+        <w:t xml:space="preserve">                        </w:t>
+      </w:r>
+      <w:proofErr w:type="gramStart"/>
+      <w:r>
+        <w:t>i</w:t>
+      </w:r>
+      <w:r>
+        <w:t>f(</w:t>
+      </w:r>
+      <w:proofErr w:type="gramEnd"/>
+      <w:r>
+        <w:t xml:space="preserve"> keyboard-&gt;</w:t>
+      </w:r>
+      <w:proofErr w:type="spellStart"/>
+      <w:r>
+        <w:t>ke</w:t>
+      </w:r>
+      <w:r>
+        <w:t>yTyped</w:t>
+      </w:r>
+      <w:proofErr w:type="spellEnd"/>
+      <w:r>
+        <w:t xml:space="preserve">( </w:t>
+      </w:r>
+      <w:proofErr w:type="spellStart"/>
+      <w:r>
+        <w:t>KeyCode</w:t>
+      </w:r>
+      <w:proofErr w:type="spellEnd"/>
+      <w:r>
+        <w:t xml:space="preserve">::KEY_SPACE ) )     </w:t>
+      </w:r>
+      <w:proofErr w:type="spellStart"/>
+      <w:r>
+        <w:t>sair</w:t>
+      </w:r>
+      <w:proofErr w:type="spellEnd"/>
+      <w:r>
+        <w:t xml:space="preserve"> = true;</w:t>
+      </w:r>
+    </w:p>
+    <w:p/>
+    <w:p>
+      <w:r>
+        <w:t xml:space="preserve">          </w:t>
+      </w:r>
+      <w:r>
+        <w:t xml:space="preserve">            </w:t>
+      </w:r>
+      <w:r>
+        <w:t xml:space="preserve">  </w:t>
+      </w:r>
+      <w:proofErr w:type="spellStart"/>
+      <w:proofErr w:type="gramStart"/>
+      <w:r>
+        <w:t>video.refresh</w:t>
+      </w:r>
+      <w:proofErr w:type="spellEnd"/>
+      <w:r>
+        <w:t>(</w:t>
+      </w:r>
+      <w:proofErr w:type="gramEnd"/>
+      <w:r>
+        <w:t>);</w:t>
+      </w:r>
+    </w:p>
+    <w:p>
+      <w:pPr>
+        <w:rPr>
+          <w:lang w:val="pt-BR"/>
+        </w:rPr>
+      </w:pPr>
+      <w:r>
+        <w:tab/>
+        <w:t xml:space="preserve">  </w:t>
+      </w:r>
+      <w:proofErr w:type="gramStart"/>
+      <w:r>
+        <w:rPr>
+          <w:lang w:val="pt-BR"/>
+        </w:rPr>
+        <w:t>}</w:t>
+      </w:r>
+      <w:proofErr w:type="gramEnd"/>
+    </w:p>
+    <w:p>
+      <w:pPr>
+        <w:rPr>
+          <w:lang w:val="pt-BR"/>
+        </w:rPr>
+      </w:pPr>
+      <w:r>
+        <w:rPr>
+          <w:lang w:val="pt-BR"/>
+        </w:rPr>
+        <w:t xml:space="preserve">      </w:t>
+      </w:r>
+    </w:p>
+    <w:p>
+      <w:pPr>
+        <w:rPr>
+          <w:lang w:val="pt-BR"/>
+        </w:rPr>
+      </w:pPr>
+      <w:r>
+        <w:rPr>
+          <w:lang w:val="pt-BR"/>
+        </w:rPr>
+        <w:lastRenderedPageBreak/>
+        <w:t xml:space="preserve">Enquanto o loop estiver sendo executado, mouse e teclado estarão sendo continuamente monitorados. O primeiro </w:t>
+      </w:r>
+      <w:proofErr w:type="spellStart"/>
+      <w:proofErr w:type="gramStart"/>
+      <w:r>
+        <w:rPr>
+          <w:lang w:val="pt-BR"/>
+        </w:rPr>
+        <w:t>if</w:t>
+      </w:r>
+      <w:proofErr w:type="spellEnd"/>
+      <w:proofErr w:type="gramEnd"/>
+      <w:r>
+        <w:rPr>
+          <w:lang w:val="pt-BR"/>
+        </w:rPr>
+        <w:t xml:space="preserve"> muda a cor do vídeo caso o botão esq</w:t>
+      </w:r>
+      <w:r>
+        <w:rPr>
+          <w:lang w:val="pt-BR"/>
+        </w:rPr>
+        <w:t xml:space="preserve">uerdo do mouse seja pressionado, através da verificação booleana </w:t>
+      </w:r>
+      <w:r>
+        <w:rPr>
+          <w:lang w:val="pt-BR"/>
+        </w:rPr>
+        <w:t>mouse-&gt;</w:t>
+      </w:r>
+      <w:proofErr w:type="spellStart"/>
+      <w:r>
+        <w:rPr>
+          <w:lang w:val="pt-BR"/>
+        </w:rPr>
+        <w:t>buttonPressed</w:t>
+      </w:r>
+      <w:proofErr w:type="spellEnd"/>
+      <w:r>
+        <w:rPr>
+          <w:lang w:val="pt-BR"/>
+        </w:rPr>
+        <w:t>(2</w:t>
+      </w:r>
+      <w:r>
+        <w:rPr>
+          <w:lang w:val="pt-BR"/>
+        </w:rPr>
+        <w:t>).</w:t>
+      </w:r>
+      <w:r>
+        <w:rPr>
+          <w:lang w:val="pt-BR"/>
+        </w:rPr>
+        <w:t xml:space="preserve"> O segundo </w:t>
+      </w:r>
+      <w:proofErr w:type="spellStart"/>
+      <w:proofErr w:type="gramStart"/>
+      <w:r>
+        <w:rPr>
+          <w:lang w:val="pt-BR"/>
+        </w:rPr>
+        <w:t>if</w:t>
+      </w:r>
+      <w:proofErr w:type="spellEnd"/>
+      <w:proofErr w:type="gramEnd"/>
+      <w:r>
+        <w:rPr>
+          <w:lang w:val="pt-BR"/>
+        </w:rPr>
+        <w:t xml:space="preserve"> muda a cor do vídeo somente quando o botão do meio do mouse for solto.</w:t>
+      </w:r>
+      <w:r>
+        <w:rPr>
+          <w:lang w:val="pt-BR"/>
+        </w:rPr>
+        <w:t xml:space="preserve"> Para isto fazemos a verificação</w:t>
+      </w:r>
+      <w:r>
+        <w:rPr>
+          <w:lang w:val="pt-BR"/>
+        </w:rPr>
+        <w:t xml:space="preserve"> mouse-&gt;</w:t>
+      </w:r>
+      <w:proofErr w:type="spellStart"/>
+      <w:proofErr w:type="gramStart"/>
+      <w:r>
+        <w:rPr>
+          <w:lang w:val="pt-BR"/>
+        </w:rPr>
+        <w:t>buttonRelease</w:t>
+      </w:r>
+      <w:proofErr w:type="spellEnd"/>
+      <w:proofErr w:type="gramEnd"/>
+      <w:r>
+        <w:rPr>
+          <w:lang w:val="pt-BR"/>
+        </w:rPr>
+        <w:t xml:space="preserve">(3). Os parâmetros </w:t>
+      </w:r>
+      <w:bookmarkStart w:id="0" w:name="_GoBack"/>
+      <w:bookmarkEnd w:id="0"/>
+      <w:r>
+        <w:rPr>
+          <w:lang w:val="pt-BR"/>
+        </w:rPr>
+        <w:t>dessas funç</w:t>
+      </w:r>
+      <w:r>
+        <w:rPr>
+          <w:lang w:val="pt-BR"/>
+        </w:rPr>
+        <w:t xml:space="preserve">ões dizem respeito a qual botão se quer verificar. O botão esquerdo é sempre </w:t>
+      </w:r>
+      <w:proofErr w:type="gramStart"/>
+      <w:r>
+        <w:rPr>
+          <w:lang w:val="pt-BR"/>
+        </w:rPr>
+        <w:t>1</w:t>
+      </w:r>
+      <w:proofErr w:type="gramEnd"/>
+      <w:r>
+        <w:rPr>
+          <w:lang w:val="pt-BR"/>
+        </w:rPr>
+        <w:t xml:space="preserve">, e a partir dele os  outros são numerados. O terceiro </w:t>
+      </w:r>
+      <w:proofErr w:type="spellStart"/>
+      <w:proofErr w:type="gramStart"/>
+      <w:r>
+        <w:rPr>
+          <w:lang w:val="pt-BR"/>
+        </w:rPr>
+        <w:t>if</w:t>
+      </w:r>
+      <w:proofErr w:type="spellEnd"/>
+      <w:proofErr w:type="gramEnd"/>
+      <w:r>
+        <w:rPr>
+          <w:lang w:val="pt-BR"/>
+        </w:rPr>
+        <w:t xml:space="preserve"> muda o valor da variável booleana sair e assim faz o programa sair do loop </w:t>
+      </w:r>
+      <w:proofErr w:type="spellStart"/>
+      <w:r>
+        <w:rPr>
+          <w:lang w:val="pt-BR"/>
+        </w:rPr>
+        <w:t>while</w:t>
+      </w:r>
+      <w:proofErr w:type="spellEnd"/>
+      <w:r>
+        <w:rPr>
+          <w:lang w:val="pt-BR"/>
+        </w:rPr>
+        <w:t xml:space="preserve">. Para isso acontecer é verificada se a tecla espaço foi apertada através de </w:t>
+      </w:r>
+      <w:r>
+        <w:rPr>
+          <w:lang w:val="pt-BR"/>
+        </w:rPr>
+        <w:t>keyboard-&gt;</w:t>
+      </w:r>
+      <w:proofErr w:type="spellStart"/>
+      <w:proofErr w:type="gramStart"/>
+      <w:r>
+        <w:rPr>
+          <w:lang w:val="pt-BR"/>
+        </w:rPr>
+        <w:t>keyTyped</w:t>
+      </w:r>
+      <w:proofErr w:type="spellEnd"/>
+      <w:proofErr w:type="gramEnd"/>
+      <w:r>
+        <w:rPr>
+          <w:lang w:val="pt-BR"/>
+        </w:rPr>
+        <w:t xml:space="preserve">( </w:t>
+      </w:r>
+      <w:proofErr w:type="spellStart"/>
+      <w:r>
+        <w:rPr>
+          <w:lang w:val="pt-BR"/>
+        </w:rPr>
+        <w:t>KeyCode</w:t>
+      </w:r>
+      <w:proofErr w:type="spellEnd"/>
+      <w:r>
+        <w:rPr>
+          <w:lang w:val="pt-BR"/>
+        </w:rPr>
+        <w:t>::KEY_SPACE )</w:t>
+      </w:r>
       <w:r>
         <w:rPr>
           <w:lang w:val="pt-BR"/>
         </w:rPr>
         <w:t>.</w:t>
       </w:r>
+    </w:p>
+    <w:p>
+      <w:pPr>
+        <w:rPr>
+          <w:lang w:val="pt-BR"/>
+        </w:rPr>
+      </w:pPr>
+    </w:p>
+    <w:p>
+      <w:pPr>
+        <w:rPr>
+          <w:lang w:val="pt-BR"/>
+        </w:rPr>
+      </w:pPr>
     </w:p>
     <w:p>
       <w:pPr>
@@ -8566,7 +9175,6 @@
       </w:pPr>
       <w:proofErr w:type="spellStart"/>
       <w:r>
-        <w:lastRenderedPageBreak/>
         <w:t>Exemplos</w:t>
       </w:r>
       <w:proofErr w:type="spellEnd"/>
@@ -8672,6 +9280,9 @@
         <w:pStyle w:val="PargrafodaLista"/>
         <w:spacing w:before="0" w:after="0"/>
         <w:ind w:left="360"/>
+        <w:rPr>
+          <w:lang w:val="pt-BR"/>
+        </w:rPr>
       </w:pPr>
       <w:proofErr w:type="spellStart"/>
       <w:r>
@@ -8680,22 +9291,54 @@
         </w:rPr>
         <w:t>Fon</w:t>
       </w:r>
-      <w:proofErr w:type="spellEnd"/>
-      <w:r>
-        <w:t xml:space="preserve">t </w:t>
-      </w:r>
-      <w:proofErr w:type="spellStart"/>
-      <w:proofErr w:type="gramStart"/>
-      <w:r>
+      <w:r>
+        <w:rPr>
+          <w:lang w:val="pt-BR"/>
+        </w:rPr>
+        <w:t>t</w:t>
+      </w:r>
+      <w:proofErr w:type="spellEnd"/>
+      <w:r>
+        <w:rPr>
+          <w:lang w:val="pt-BR"/>
+        </w:rPr>
+        <w:t xml:space="preserve"> </w:t>
+      </w:r>
+      <w:proofErr w:type="spellStart"/>
+      <w:proofErr w:type="gramStart"/>
+      <w:r>
+        <w:rPr>
+          <w:lang w:val="pt-BR"/>
+        </w:rPr>
         <w:t>alger</w:t>
       </w:r>
       <w:proofErr w:type="spellEnd"/>
       <w:r>
+        <w:rPr>
+          <w:lang w:val="pt-BR"/>
+        </w:rPr>
         <w:t>(</w:t>
       </w:r>
       <w:proofErr w:type="gramEnd"/>
       <w:r>
-        <w:t xml:space="preserve"> "Resource/alger.ttf", 30 );</w:t>
+        <w:rPr>
+          <w:lang w:val="pt-BR"/>
+        </w:rPr>
+        <w:t xml:space="preserve"> "</w:t>
+      </w:r>
+      <w:proofErr w:type="spellStart"/>
+      <w:r>
+        <w:rPr>
+          <w:lang w:val="pt-BR"/>
+        </w:rPr>
+        <w:t>Resource</w:t>
+      </w:r>
+      <w:proofErr w:type="spellEnd"/>
+      <w:r>
+        <w:rPr>
+          <w:lang w:val="pt-BR"/>
+        </w:rPr>
+        <w:t>/alger.ttf", 30 );</w:t>
       </w:r>
     </w:p>
     <w:p>
@@ -8703,6 +9346,9 @@
         <w:pStyle w:val="PargrafodaLista"/>
         <w:spacing w:before="0" w:after="0"/>
         <w:ind w:left="360"/>
+        <w:rPr>
+          <w:lang w:val="pt-BR"/>
+        </w:rPr>
       </w:pPr>
     </w:p>
     <w:p>
@@ -8742,48 +9388,142 @@
         <w:pStyle w:val="PargrafodaLista"/>
         <w:spacing w:before="0" w:after="0"/>
         <w:ind w:left="360"/>
-        <w:rPr>
-          <w:lang w:val="pt-BR"/>
-        </w:rPr>
-      </w:pPr>
-      <w:r>
-        <w:rPr>
-          <w:lang w:val="pt-BR"/>
-        </w:rPr>
-        <w:t>Vector2D v1</w:t>
-      </w:r>
-      <w:proofErr w:type="gramStart"/>
-      <w:r>
-        <w:rPr>
-          <w:lang w:val="pt-BR"/>
-        </w:rPr>
-        <w:t xml:space="preserve">( </w:t>
-      </w:r>
-      <w:proofErr w:type="gramEnd"/>
-      <w:r>
-        <w:rPr>
-          <w:lang w:val="pt-BR"/>
-        </w:rPr>
-        <w:t>200, 100 );</w:t>
+      </w:pPr>
+      <w:r>
+        <w:t xml:space="preserve">Vector2D </w:t>
+      </w:r>
+      <w:proofErr w:type="gramStart"/>
+      <w:r>
+        <w:t>v1(</w:t>
+      </w:r>
+      <w:proofErr w:type="gramEnd"/>
+      <w:r>
+        <w:t xml:space="preserve"> 200, 100 );</w:t>
       </w:r>
     </w:p>
     <w:p>
       <w:pPr>
         <w:spacing w:before="0" w:after="0" w:line="276" w:lineRule="auto"/>
         <w:jc w:val="left"/>
-        <w:rPr>
-          <w:lang w:val="pt-BR"/>
-        </w:rPr>
-      </w:pPr>
-      <w:r>
-        <w:rPr>
-          <w:lang w:val="pt-BR"/>
-        </w:rPr>
+      </w:pPr>
+      <w:r>
         <w:t xml:space="preserve">       </w:t>
       </w:r>
       <w:proofErr w:type="spellStart"/>
       <w:proofErr w:type="gramStart"/>
       <w:r>
+        <w:t>alger.setColorFont</w:t>
+      </w:r>
+      <w:proofErr w:type="spellEnd"/>
+      <w:r>
+        <w:t>(</w:t>
+      </w:r>
+      <w:proofErr w:type="gramEnd"/>
+      <w:r>
+        <w:t xml:space="preserve"> Color ( "</w:t>
+      </w:r>
+      <w:proofErr w:type="spellStart"/>
+      <w:r>
+        <w:t>lightskyblue</w:t>
+      </w:r>
+      <w:proofErr w:type="spellEnd"/>
+      <w:r>
+        <w:t>" ) );</w:t>
+      </w:r>
+    </w:p>
+    <w:p>
+      <w:pPr>
+        <w:pStyle w:val="PargrafodaLista"/>
+        <w:spacing w:before="0" w:after="0"/>
+        <w:ind w:left="360"/>
+      </w:pPr>
+      <w:proofErr w:type="spellStart"/>
+      <w:proofErr w:type="gramStart"/>
+      <w:r>
+        <w:t>alger.setAlignment</w:t>
+      </w:r>
+      <w:proofErr w:type="spellEnd"/>
+      <w:r>
+        <w:t>(</w:t>
+      </w:r>
+      <w:proofErr w:type="gramEnd"/>
+      <w:r>
+        <w:t xml:space="preserve"> </w:t>
+      </w:r>
+      <w:proofErr w:type="spellStart"/>
+      <w:r>
+        <w:t>FontAlignment</w:t>
+      </w:r>
+      <w:proofErr w:type="spellEnd"/>
+      <w:r>
+        <w:t>::CENTRE);</w:t>
+      </w:r>
+    </w:p>
+    <w:p>
+      <w:pPr>
+        <w:pStyle w:val="PargrafodaLista"/>
+        <w:spacing w:before="0" w:after="0"/>
+        <w:ind w:left="360"/>
+      </w:pPr>
+      <w:proofErr w:type="spellStart"/>
+      <w:proofErr w:type="gramStart"/>
+      <w:r>
+        <w:t>alger.setPosition</w:t>
+      </w:r>
+      <w:proofErr w:type="spellEnd"/>
+      <w:r>
+        <w:t>(</w:t>
+      </w:r>
+      <w:proofErr w:type="gramEnd"/>
+      <w:r>
+        <w:t xml:space="preserve"> v1 );</w:t>
+      </w:r>
+    </w:p>
+    <w:p>
+      <w:pPr>
+        <w:pStyle w:val="PargrafodaLista"/>
+        <w:spacing w:before="0" w:after="0"/>
+        <w:ind w:left="360"/>
+      </w:pPr>
+    </w:p>
+    <w:p>
+      <w:pPr>
+        <w:pStyle w:val="PargrafodaLista"/>
+        <w:spacing w:before="0" w:after="0"/>
+        <w:ind w:left="360"/>
+        <w:rPr>
+          <w:lang w:val="pt-BR"/>
+        </w:rPr>
+      </w:pPr>
+      <w:r>
+        <w:rPr>
+          <w:lang w:val="pt-BR"/>
+        </w:rPr>
+        <w:t>Texto que será exibido na tela.</w:t>
+      </w:r>
+    </w:p>
+    <w:p>
+      <w:pPr>
+        <w:pStyle w:val="PargrafodaLista"/>
+        <w:spacing w:before="0" w:after="0"/>
+        <w:ind w:left="360"/>
+        <w:rPr>
+          <w:lang w:val="pt-BR"/>
+        </w:rPr>
+      </w:pPr>
+    </w:p>
+    <w:p>
+      <w:pPr>
+        <w:pStyle w:val="PargrafodaLista"/>
+        <w:spacing w:before="0" w:after="0"/>
+        <w:ind w:left="360"/>
+        <w:rPr>
+          <w:lang w:val="pt-BR"/>
+        </w:rPr>
+      </w:pPr>
+      <w:proofErr w:type="spellStart"/>
+      <w:proofErr w:type="gramStart"/>
+      <w:r>
         <w:rPr>
           <w:lang w:val="pt-BR"/>
         </w:rPr>
@@ -8794,28 +9534,34 @@
         <w:rPr>
           <w:lang w:val="pt-BR"/>
         </w:rPr>
-        <w:t>.setColorFont</w:t>
-      </w:r>
-      <w:proofErr w:type="spellEnd"/>
-      <w:r>
-        <w:rPr>
-          <w:lang w:val="pt-BR"/>
-        </w:rPr>
-        <w:t>( Color ( "</w:t>
-      </w:r>
-      <w:proofErr w:type="spellStart"/>
-      <w:r>
-        <w:rPr>
-          <w:lang w:val="pt-BR"/>
-        </w:rPr>
-        <w:t>lightskyblue</w:t>
-      </w:r>
-      <w:proofErr w:type="spellEnd"/>
-      <w:r>
-        <w:rPr>
-          <w:lang w:val="pt-BR"/>
-        </w:rPr>
-        <w:t>" ) );</w:t>
+        <w:t>.setText</w:t>
+      </w:r>
+      <w:proofErr w:type="spellEnd"/>
+      <w:r>
+        <w:rPr>
+          <w:lang w:val="pt-BR"/>
+        </w:rPr>
+        <w:t xml:space="preserve">( "Fonte: </w:t>
+      </w:r>
+      <w:proofErr w:type="spellStart"/>
+      <w:r>
+        <w:rPr>
+          <w:lang w:val="pt-BR"/>
+        </w:rPr>
+        <w:t>Al</w:t>
+      </w:r>
+      <w:r>
+        <w:rPr>
+          <w:lang w:val="pt-BR"/>
+        </w:rPr>
+        <w:t>ger</w:t>
+      </w:r>
+      <w:proofErr w:type="spellEnd"/>
+      <w:r>
+        <w:rPr>
+          <w:lang w:val="pt-BR"/>
+        </w:rPr>
+        <w:t>" );</w:t>
       </w:r>
     </w:p>
     <w:p>
@@ -8827,6 +9573,42 @@
           <w:lang w:val="pt-BR"/>
         </w:rPr>
       </w:pPr>
+    </w:p>
+    <w:p>
+      <w:pPr>
+        <w:pStyle w:val="PargrafodaLista"/>
+        <w:spacing w:before="0" w:after="0"/>
+        <w:ind w:left="360"/>
+        <w:rPr>
+          <w:lang w:val="pt-BR"/>
+        </w:rPr>
+      </w:pPr>
+      <w:r>
+        <w:rPr>
+          <w:lang w:val="pt-BR"/>
+        </w:rPr>
+        <w:t>Desenhando o texto.</w:t>
+      </w:r>
+    </w:p>
+    <w:p>
+      <w:pPr>
+        <w:pStyle w:val="PargrafodaLista"/>
+        <w:spacing w:before="0" w:after="0"/>
+        <w:ind w:left="360"/>
+        <w:rPr>
+          <w:lang w:val="pt-BR"/>
+        </w:rPr>
+      </w:pPr>
+    </w:p>
+    <w:p>
+      <w:pPr>
+        <w:pStyle w:val="PargrafodaLista"/>
+        <w:spacing w:before="0" w:after="0"/>
+        <w:ind w:left="360"/>
+        <w:rPr>
+          <w:lang w:val="pt-BR"/>
+        </w:rPr>
+      </w:pPr>
       <w:proofErr w:type="spellStart"/>
       <w:proofErr w:type="gramStart"/>
       <w:r>
@@ -8840,28 +9622,14 @@
         <w:rPr>
           <w:lang w:val="pt-BR"/>
         </w:rPr>
-        <w:t>.setAlignment</w:t>
-      </w:r>
-      <w:proofErr w:type="spellEnd"/>
-      <w:r>
-        <w:rPr>
-          <w:lang w:val="pt-BR"/>
-        </w:rPr>
-        <w:t xml:space="preserve">( </w:t>
-      </w:r>
-      <w:proofErr w:type="spellStart"/>
-      <w:r>
-        <w:rPr>
-          <w:lang w:val="pt-BR"/>
-        </w:rPr>
-        <w:t>FontAlignment</w:t>
-      </w:r>
-      <w:proofErr w:type="spellEnd"/>
-      <w:r>
-        <w:rPr>
-          <w:lang w:val="pt-BR"/>
-        </w:rPr>
-        <w:t>::CENTRE);</w:t>
+        <w:t>.drawText</w:t>
+      </w:r>
+      <w:proofErr w:type="spellEnd"/>
+      <w:r>
+        <w:rPr>
+          <w:lang w:val="pt-BR"/>
+        </w:rPr>
+        <w:t>();</w:t>
       </w:r>
     </w:p>
     <w:p>
@@ -8873,6 +9641,36 @@
           <w:lang w:val="pt-BR"/>
         </w:rPr>
       </w:pPr>
+    </w:p>
+    <w:p>
+      <w:pPr>
+        <w:spacing w:before="0" w:after="0"/>
+        <w:rPr>
+          <w:lang w:val="pt-BR"/>
+        </w:rPr>
+      </w:pPr>
+      <w:r>
+        <w:rPr>
+          <w:lang w:val="pt-BR"/>
+        </w:rPr>
+        <w:t xml:space="preserve">      Novo texto a ser exibido. </w:t>
+      </w:r>
+      <w:r>
+        <w:rPr>
+          <w:lang w:val="pt-BR"/>
+        </w:rPr>
+        <w:t>Mudamos as coordenadas para não ser desenhado em cima do primeiro. E desenhamos novamente.</w:t>
+      </w:r>
+    </w:p>
+    <w:p>
+      <w:pPr>
+        <w:pStyle w:val="PargrafodaLista"/>
+        <w:spacing w:before="0" w:after="0"/>
+        <w:ind w:left="360"/>
+        <w:rPr>
+          <w:lang w:val="pt-BR"/>
+        </w:rPr>
+      </w:pPr>
       <w:proofErr w:type="spellStart"/>
       <w:proofErr w:type="gramStart"/>
       <w:r>
@@ -8886,14 +9684,14 @@
         <w:rPr>
           <w:lang w:val="pt-BR"/>
         </w:rPr>
-        <w:t>.setPosition</w:t>
-      </w:r>
-      <w:proofErr w:type="spellEnd"/>
-      <w:r>
-        <w:rPr>
-          <w:lang w:val="pt-BR"/>
-        </w:rPr>
-        <w:t>( v1 );</w:t>
+        <w:t>.setText</w:t>
+      </w:r>
+      <w:proofErr w:type="spellEnd"/>
+      <w:r>
+        <w:rPr>
+          <w:lang w:val="pt-BR"/>
+        </w:rPr>
+        <w:t>( "Tamanho: 30" );</w:t>
       </w:r>
     </w:p>
     <w:p>
@@ -8905,21 +9703,39 @@
           <w:lang w:val="pt-BR"/>
         </w:rPr>
       </w:pPr>
+      <w:proofErr w:type="gramStart"/>
+      <w:r>
+        <w:rPr>
+          <w:lang w:val="pt-BR"/>
+        </w:rPr>
+        <w:t>v1</w:t>
+      </w:r>
+      <w:proofErr w:type="gramEnd"/>
+      <w:r>
+        <w:rPr>
+          <w:lang w:val="pt-BR"/>
+        </w:rPr>
+        <w:t>.setCoordinates( 200, 140 );</w:t>
+      </w:r>
     </w:p>
     <w:p>
       <w:pPr>
         <w:pStyle w:val="PargrafodaLista"/>
         <w:spacing w:before="0" w:after="0"/>
         <w:ind w:left="360"/>
-        <w:rPr>
-          <w:lang w:val="pt-BR"/>
-        </w:rPr>
-      </w:pPr>
-      <w:r>
-        <w:rPr>
-          <w:lang w:val="pt-BR"/>
-        </w:rPr>
-        <w:t>Texto que será exibido na tela.</w:t>
+      </w:pPr>
+      <w:proofErr w:type="spellStart"/>
+      <w:proofErr w:type="gramStart"/>
+      <w:r>
+        <w:t>alger.setPosition</w:t>
+      </w:r>
+      <w:proofErr w:type="spellEnd"/>
+      <w:r>
+        <w:t>(</w:t>
+      </w:r>
+      <w:proofErr w:type="gramEnd"/>
+      <w:r>
+        <w:t xml:space="preserve"> v1 );</w:t>
       </w:r>
     </w:p>
     <w:p>
@@ -8927,237 +9743,26 @@
         <w:pStyle w:val="PargrafodaLista"/>
         <w:spacing w:before="0" w:after="0"/>
         <w:ind w:left="360"/>
-        <w:rPr>
-          <w:lang w:val="pt-BR"/>
-        </w:rPr>
-      </w:pPr>
+      </w:pPr>
+      <w:proofErr w:type="spellStart"/>
+      <w:proofErr w:type="gramStart"/>
+      <w:r>
+        <w:t>alger.drawText</w:t>
+      </w:r>
+      <w:proofErr w:type="spellEnd"/>
+      <w:r>
+        <w:t>(</w:t>
+      </w:r>
+      <w:proofErr w:type="gramEnd"/>
+      <w:r>
+        <w:t>);</w:t>
+      </w:r>
     </w:p>
     <w:p>
       <w:pPr>
         <w:pStyle w:val="PargrafodaLista"/>
         <w:spacing w:before="0" w:after="0"/>
         <w:ind w:left="360"/>
-      </w:pPr>
-      <w:proofErr w:type="spellStart"/>
-      <w:proofErr w:type="gramStart"/>
-      <w:r>
-        <w:rPr>
-          <w:lang w:val="pt-BR"/>
-        </w:rPr>
-        <w:t>alger</w:t>
-      </w:r>
-      <w:proofErr w:type="gramEnd"/>
-      <w:r>
-        <w:rPr>
-          <w:lang w:val="pt-BR"/>
-        </w:rPr>
-        <w:t>.setText</w:t>
-      </w:r>
-      <w:proofErr w:type="spellEnd"/>
-      <w:r>
-        <w:rPr>
-          <w:lang w:val="pt-BR"/>
-        </w:rPr>
-        <w:t>( "Fonte: Al</w:t>
-      </w:r>
-      <w:proofErr w:type="spellStart"/>
-      <w:r>
-        <w:t>ger</w:t>
-      </w:r>
-      <w:proofErr w:type="spellEnd"/>
-      <w:r>
-        <w:t>" );</w:t>
-      </w:r>
-    </w:p>
-    <w:p>
-      <w:pPr>
-        <w:pStyle w:val="PargrafodaLista"/>
-        <w:spacing w:before="0" w:after="0"/>
-        <w:ind w:left="360"/>
-      </w:pPr>
-    </w:p>
-    <w:p>
-      <w:pPr>
-        <w:pStyle w:val="PargrafodaLista"/>
-        <w:spacing w:before="0" w:after="0"/>
-        <w:ind w:left="360"/>
-      </w:pPr>
-      <w:proofErr w:type="spellStart"/>
-      <w:proofErr w:type="gramStart"/>
-      <w:r>
-        <w:t>Desenhando</w:t>
-      </w:r>
-      <w:proofErr w:type="spellEnd"/>
-      <w:r>
-        <w:t xml:space="preserve"> o </w:t>
-      </w:r>
-      <w:proofErr w:type="spellStart"/>
-      <w:r>
-        <w:t>texto</w:t>
-      </w:r>
-      <w:proofErr w:type="spellEnd"/>
-      <w:r>
-        <w:t>.</w:t>
-      </w:r>
-      <w:proofErr w:type="gramEnd"/>
-    </w:p>
-    <w:p>
-      <w:pPr>
-        <w:pStyle w:val="PargrafodaLista"/>
-        <w:spacing w:before="0" w:after="0"/>
-        <w:ind w:left="360"/>
-      </w:pPr>
-    </w:p>
-    <w:p>
-      <w:pPr>
-        <w:pStyle w:val="PargrafodaLista"/>
-        <w:spacing w:before="0" w:after="0"/>
-        <w:ind w:left="360"/>
-      </w:pPr>
-      <w:proofErr w:type="spellStart"/>
-      <w:proofErr w:type="gramStart"/>
-      <w:r>
-        <w:t>alger.drawText</w:t>
-      </w:r>
-      <w:proofErr w:type="spellEnd"/>
-      <w:r>
-        <w:t>(</w:t>
-      </w:r>
-      <w:proofErr w:type="gramEnd"/>
-      <w:r>
-        <w:t>);</w:t>
-      </w:r>
-    </w:p>
-    <w:p>
-      <w:pPr>
-        <w:pStyle w:val="PargrafodaLista"/>
-        <w:spacing w:before="0" w:after="0"/>
-        <w:ind w:left="360"/>
-      </w:pPr>
-    </w:p>
-    <w:p>
-      <w:pPr>
-        <w:spacing w:before="0" w:after="0"/>
-        <w:rPr>
-          <w:lang w:val="pt-BR"/>
-        </w:rPr>
-      </w:pPr>
-      <w:r>
-        <w:rPr>
-          <w:lang w:val="pt-BR"/>
-        </w:rPr>
-        <w:t xml:space="preserve">      Novo texto a ser exibido. </w:t>
-      </w:r>
-      <w:r>
-        <w:rPr>
-          <w:lang w:val="pt-BR"/>
-        </w:rPr>
-        <w:t>Mudamos as coordenadas para não ser desenhado em cima do primeiro. E desenhamos novamente.</w:t>
-      </w:r>
-    </w:p>
-    <w:p>
-      <w:pPr>
-        <w:pStyle w:val="PargrafodaLista"/>
-        <w:spacing w:before="0" w:after="0"/>
-        <w:ind w:left="360"/>
-      </w:pPr>
-      <w:proofErr w:type="spellStart"/>
-      <w:proofErr w:type="gramStart"/>
-      <w:r>
-        <w:t>alger.setText</w:t>
-      </w:r>
-      <w:proofErr w:type="spellEnd"/>
-      <w:r>
-        <w:t>(</w:t>
-      </w:r>
-      <w:proofErr w:type="gramEnd"/>
-      <w:r>
-        <w:t xml:space="preserve"> "</w:t>
-      </w:r>
-      <w:proofErr w:type="spellStart"/>
-      <w:r>
-        <w:t>Tamanho</w:t>
-      </w:r>
-      <w:proofErr w:type="spellEnd"/>
-      <w:r>
-        <w:t>: 30" );</w:t>
-      </w:r>
-    </w:p>
-    <w:p>
-      <w:pPr>
-        <w:pStyle w:val="PargrafodaLista"/>
-        <w:spacing w:before="0" w:after="0"/>
-        <w:ind w:left="360"/>
-      </w:pPr>
-      <w:proofErr w:type="gramStart"/>
-      <w:r>
-        <w:t>v1.setCoordinates(</w:t>
-      </w:r>
-      <w:proofErr w:type="gramEnd"/>
-      <w:r>
-        <w:t xml:space="preserve"> 200, 140 );</w:t>
-      </w:r>
-    </w:p>
-    <w:p>
-      <w:pPr>
-        <w:pStyle w:val="PargrafodaLista"/>
-        <w:spacing w:before="0" w:after="0"/>
-        <w:ind w:left="360"/>
-      </w:pPr>
-      <w:proofErr w:type="spellStart"/>
-      <w:proofErr w:type="gramStart"/>
-      <w:r>
-        <w:t>alger.setPosition</w:t>
-      </w:r>
-      <w:proofErr w:type="spellEnd"/>
-      <w:r>
-        <w:t>(</w:t>
-      </w:r>
-      <w:proofErr w:type="gramEnd"/>
-      <w:r>
-        <w:t xml:space="preserve"> v1 );</w:t>
-      </w:r>
-    </w:p>
-    <w:p>
-      <w:pPr>
-        <w:pStyle w:val="PargrafodaLista"/>
-        <w:spacing w:before="0" w:after="0"/>
-        <w:ind w:left="360"/>
-        <w:rPr>
-          <w:lang w:val="pt-BR"/>
-        </w:rPr>
-      </w:pPr>
-      <w:proofErr w:type="spellStart"/>
-      <w:proofErr w:type="gramStart"/>
-      <w:r>
-        <w:rPr>
-          <w:lang w:val="pt-BR"/>
-        </w:rPr>
-        <w:t>alger</w:t>
-      </w:r>
-      <w:proofErr w:type="gramEnd"/>
-      <w:r>
-        <w:rPr>
-          <w:lang w:val="pt-BR"/>
-        </w:rPr>
-        <w:t>.drawText</w:t>
-      </w:r>
-      <w:proofErr w:type="spellEnd"/>
-      <w:r>
-        <w:rPr>
-          <w:lang w:val="pt-BR"/>
-        </w:rPr>
-        <w:t>();</w:t>
-      </w:r>
-    </w:p>
-    <w:p>
-      <w:pPr>
-        <w:pStyle w:val="PargrafodaLista"/>
-        <w:spacing w:before="0" w:after="0"/>
-        <w:ind w:left="360"/>
-        <w:rPr>
-          <w:lang w:val="pt-BR"/>
-        </w:rPr>
       </w:pPr>
     </w:p>
     <w:p>
@@ -9432,7 +10037,14 @@
         <w:rPr>
           <w:lang w:val="pt-BR"/>
         </w:rPr>
-        <w:t xml:space="preserve">, e da qual derivam </w:t>
+        <w:t xml:space="preserve">, e da qual </w:t>
+      </w:r>
+      <w:r>
+        <w:rPr>
+          <w:lang w:val="pt-BR"/>
+        </w:rPr>
+        <w:lastRenderedPageBreak/>
+        <w:t xml:space="preserve">derivam </w:t>
       </w:r>
       <w:proofErr w:type="spellStart"/>
       <w:proofErr w:type="gramStart"/>
@@ -9494,15 +10106,7 @@
         <w:rPr>
           <w:lang w:val="pt-BR"/>
         </w:rPr>
-        <w:t xml:space="preserve"> quando desejamos manipular um efeito sonoro, como u</w:t>
-      </w:r>
-      <w:bookmarkStart w:id="0" w:name="_GoBack"/>
-      <w:bookmarkEnd w:id="0"/>
-      <w:r>
-        <w:rPr>
-          <w:lang w:val="pt-BR"/>
-        </w:rPr>
-        <w:t xml:space="preserve">m soco ou o barulho de uma explosão, ou um objeto de </w:t>
+        <w:t xml:space="preserve"> quando desejamos manipular um efeito sonoro, como um soco ou o barulho de uma explosão, ou um objeto de </w:t>
       </w:r>
       <w:proofErr w:type="spellStart"/>
       <w:r>
@@ -9856,7 +10460,6 @@
         <w:spacing w:after="0"/>
         <w:rPr>
           <w:b/>
-          <w:lang w:val="pt-BR"/>
         </w:rPr>
       </w:pPr>
     </w:p>

</xml_diff>